<commit_message>
[DOM-304] add acceptance test document
</commit_message>
<xml_diff>
--- a/documentation/acceptance/ПМИ.docx
+++ b/documentation/acceptance/ПМИ.docx
@@ -706,13 +706,6 @@
         <w:pStyle w:val="affa"/>
         <w:ind w:firstLine="0"/>
         <w:jc w:val="both"/>
-        <w:rPr>
-          <w:rFonts w:asciiTheme="minorHAnsi" w:hAnsiTheme="minorHAnsi"/>
-          <w:b/>
-          <w:bCs/>
-          <w:sz w:val="22"/>
-          <w:szCs w:val="22"/>
-        </w:rPr>
       </w:pPr>
       <w:r>
         <w:fldChar w:fldCharType="end"/>
@@ -722,6 +715,75 @@
           <w:lang w:val="en-US"/>
         </w:rPr>
         <w:br w:type="page" w:clear="all"/>
+      </w:r>
+    </w:p>
+    <w:p>
+      <w:pPr>
+        <w:pStyle w:val="affa"/>
+        <w:ind w:firstLine="0"/>
+        <w:jc w:val="center"/>
+        <w:rPr>
+          <w:b/>
+          <w:bCs/>
+        </w:rPr>
+      </w:pPr>
+      <w:r>
+        <w:rPr>
+          <w:b/>
+          <w:bCs/>
+        </w:rPr>
+        <w:lastRenderedPageBreak/>
+        <w:t>ВВЕДЕНИЕ</w:t>
+      </w:r>
+    </w:p>
+    <w:p>
+      <w:pPr>
+        <w:pStyle w:val="affa"/>
+        <w:ind w:firstLine="0"/>
+        <w:jc w:val="center"/>
+        <w:rPr>
+          <w:rFonts w:asciiTheme="minorHAnsi" w:hAnsiTheme="minorHAnsi"/>
+          <w:b/>
+          <w:bCs/>
+          <w:sz w:val="22"/>
+          <w:szCs w:val="22"/>
+        </w:rPr>
+      </w:pPr>
+    </w:p>
+    <w:p>
+      <w:pPr>
+        <w:rPr>
+          <w:b/>
+          <w:bCs/>
+        </w:rPr>
+      </w:pPr>
+      <w:r>
+        <w:rPr>
+          <w:b/>
+          <w:bCs/>
+        </w:rPr>
+        <w:br w:type="page"/>
+      </w:r>
+    </w:p>
+    <w:p>
+      <w:pPr>
+        <w:pStyle w:val="a5"/>
+      </w:pPr>
+      <w:r>
+        <w:lastRenderedPageBreak/>
+        <w:t>Введение</w:t>
+      </w:r>
+    </w:p>
+    <w:p>
+      <w:pPr>
+        <w:rPr>
+          <w:rFonts w:ascii="Times New Roman" w:hAnsi="Times New Roman"/>
+          <w:color w:val="000000" w:themeColor="text1"/>
+          <w:sz w:val="28"/>
+        </w:rPr>
+      </w:pPr>
+      <w:r>
+        <w:br w:type="page"/>
       </w:r>
     </w:p>
     <w:p>
@@ -861,6 +923,14 @@
       <w:r>
         <w:t>.</w:t>
       </w:r>
+    </w:p>
+    <w:p>
+      <w:pPr>
+        <w:pStyle w:val="aff4"/>
+      </w:pPr>
+      <w:r>
+        <w:t>Проверка на соответствие требованиям.</w:t>
+      </w:r>
       <w:r>
         <w:br w:type="page" w:clear="all"/>
       </w:r>
@@ -903,35 +973,14 @@
       <w:pPr>
         <w:pStyle w:val="a6"/>
       </w:pPr>
-      <w:bookmarkStart w:id="4" w:name="_Toc197294066"/>
-      <w:r>
-        <w:t>Место и продолжительность испытаний.</w:t>
-      </w:r>
-      <w:bookmarkEnd w:id="4"/>
-    </w:p>
-    <w:p>
-      <w:pPr>
-        <w:pStyle w:val="aff4"/>
-      </w:pPr>
-      <w:r>
-        <w:t>Испытания проводятся во время защиты проекта</w:t>
-      </w:r>
-      <w:r>
-        <w:t>.</w:t>
-      </w:r>
-    </w:p>
-    <w:p>
-      <w:pPr>
-        <w:pStyle w:val="a6"/>
-      </w:pPr>
-      <w:bookmarkStart w:id="5" w:name="_Toc197294067"/>
+      <w:bookmarkStart w:id="4" w:name="_Toc197294067"/>
       <w:r>
         <w:t>Участники испытаний</w:t>
       </w:r>
       <w:r>
         <w:t>.</w:t>
       </w:r>
-      <w:bookmarkEnd w:id="5"/>
+      <w:bookmarkEnd w:id="4"/>
     </w:p>
     <w:p>
       <w:pPr>
@@ -959,16 +1008,67 @@
       <w:pPr>
         <w:pStyle w:val="a5"/>
       </w:pPr>
-      <w:bookmarkStart w:id="6" w:name="_Toc197294068"/>
+      <w:bookmarkStart w:id="5" w:name="_Toc197294068"/>
       <w:r>
         <w:lastRenderedPageBreak/>
         <w:t>Материально-техническое оснащение испытаний</w:t>
       </w:r>
-      <w:bookmarkEnd w:id="6"/>
+      <w:bookmarkEnd w:id="5"/>
     </w:p>
     <w:p>
       <w:pPr>
+        <w:pStyle w:val="aff4"/>
+        <w:rPr>
+          <w:lang w:val="en-US"/>
+        </w:rPr>
+      </w:pPr>
+      <w:r>
+        <w:t>Для проведения испытаний необходимы:</w:t>
+      </w:r>
+    </w:p>
+    <w:p>
+      <w:pPr>
         <w:pStyle w:val="a8"/>
+      </w:pPr>
+      <w:r>
+        <w:t xml:space="preserve">Мобильное устройство с операционной системой </w:t>
+      </w:r>
+      <w:r>
+        <w:rPr>
+          <w:lang w:val="en-US"/>
+        </w:rPr>
+        <w:t>iOS</w:t>
+      </w:r>
+      <w:r>
+        <w:t xml:space="preserve"> </w:t>
+      </w:r>
+      <w:r>
+        <w:t>версии 17 и выше;</w:t>
+      </w:r>
+    </w:p>
+    <w:p>
+      <w:pPr>
+        <w:pStyle w:val="a8"/>
+      </w:pPr>
+      <w:r>
+        <w:t>Доступ к сети интернет на данном устройстве</w:t>
+      </w:r>
+      <w:r>
+        <w:t>;</w:t>
+      </w:r>
+    </w:p>
+    <w:p>
+      <w:pPr>
+        <w:pStyle w:val="a8"/>
+      </w:pPr>
+      <w:r>
+        <w:t>Данные для входа в аккаунт администратора.</w:t>
+      </w:r>
+    </w:p>
+    <w:p>
+      <w:pPr>
+        <w:pStyle w:val="aff4"/>
+        <w:ind w:firstLine="0"/>
       </w:pPr>
       <w:r>
         <w:br w:type="page"/>
@@ -978,25 +1078,853 @@
       <w:pPr>
         <w:pStyle w:val="a5"/>
       </w:pPr>
-      <w:bookmarkStart w:id="7" w:name="_Toc197294069"/>
+      <w:bookmarkStart w:id="6" w:name="_Toc197294069"/>
       <w:r>
         <w:lastRenderedPageBreak/>
         <w:t>Содержание испытаний</w:t>
       </w:r>
-      <w:bookmarkEnd w:id="7"/>
+      <w:bookmarkEnd w:id="6"/>
     </w:p>
     <w:p>
       <w:pPr>
+        <w:pStyle w:val="aff4"/>
+      </w:pPr>
+      <w:r>
+        <w:t>В данном параграфе будут описаны</w:t>
+      </w:r>
+      <w:r>
+        <w:t xml:space="preserve"> сценарии, выполнение которых должна обеспечивать система.</w:t>
+      </w:r>
+    </w:p>
+    <w:p>
+      <w:pPr>
+        <w:pStyle w:val="a6"/>
+      </w:pPr>
+      <w:r>
+        <w:t xml:space="preserve">ТС-1 </w:t>
+      </w:r>
+      <w:r>
+        <w:t>Авторизация</w:t>
+      </w:r>
+    </w:p>
+    <w:p>
+      <w:pPr>
+        <w:pStyle w:val="a6"/>
+        <w:numPr>
+          <w:ilvl w:val="0"/>
+          <w:numId w:val="0"/>
+        </w:numPr>
+        <w:ind w:left="709"/>
+        <w:rPr>
+          <w:b w:val="0"/>
+          <w:bCs/>
+        </w:rPr>
+      </w:pPr>
+      <w:r>
+        <w:rPr>
+          <w:b w:val="0"/>
+          <w:bCs/>
+        </w:rPr>
+        <w:t>Данный тестовый сценарий проверяет…</w:t>
+      </w:r>
+    </w:p>
+    <w:p>
+      <w:pPr>
+        <w:pStyle w:val="a6"/>
+        <w:numPr>
+          <w:ilvl w:val="0"/>
+          <w:numId w:val="0"/>
+        </w:numPr>
+        <w:ind w:left="709"/>
+        <w:rPr>
+          <w:b w:val="0"/>
+          <w:bCs/>
+        </w:rPr>
+      </w:pPr>
+      <w:r>
+        <w:rPr>
+          <w:b w:val="0"/>
+          <w:bCs/>
+        </w:rPr>
+        <w:t xml:space="preserve">Предусловия: </w:t>
+      </w:r>
+    </w:p>
+    <w:p>
+      <w:pPr>
+        <w:pStyle w:val="a6"/>
+        <w:numPr>
+          <w:ilvl w:val="0"/>
+          <w:numId w:val="0"/>
+        </w:numPr>
+        <w:ind w:left="709"/>
+        <w:rPr>
+          <w:b w:val="0"/>
+          <w:bCs/>
+        </w:rPr>
+      </w:pPr>
+      <w:r>
+        <w:rPr>
+          <w:b w:val="0"/>
+          <w:bCs/>
+        </w:rPr>
+        <w:t>- Создан пользователь с логином… и паролем…</w:t>
+      </w:r>
+    </w:p>
+    <w:p>
+      <w:pPr>
+        <w:pStyle w:val="a6"/>
+        <w:numPr>
+          <w:ilvl w:val="0"/>
+          <w:numId w:val="0"/>
+        </w:numPr>
+        <w:ind w:left="709"/>
+        <w:rPr>
+          <w:b w:val="0"/>
+          <w:bCs/>
+        </w:rPr>
+      </w:pPr>
+      <w:r>
+        <w:rPr>
+          <w:b w:val="0"/>
+          <w:bCs/>
+        </w:rPr>
+        <w:t>- Пользователь узер2 не создан</w:t>
+      </w:r>
+    </w:p>
+    <w:tbl>
+      <w:tblPr>
+        <w:tblStyle w:val="afd"/>
+        <w:tblW w:w="0" w:type="auto"/>
+        <w:tblLook w:val="04A0" w:firstRow="1" w:lastRow="0" w:firstColumn="1" w:lastColumn="0" w:noHBand="0" w:noVBand="1"/>
+      </w:tblPr>
+      <w:tblGrid>
+        <w:gridCol w:w="1129"/>
+        <w:gridCol w:w="4791"/>
+        <w:gridCol w:w="3424"/>
+      </w:tblGrid>
+      <w:tr>
+        <w:tc>
+          <w:tcPr>
+            <w:tcW w:w="1129" w:type="dxa"/>
+          </w:tcPr>
+          <w:p>
+            <w:pPr>
+              <w:pStyle w:val="aff4"/>
+              <w:ind w:firstLine="0"/>
+            </w:pPr>
+            <w:r>
+              <w:t>№</w:t>
+            </w:r>
+            <w:r>
+              <w:t xml:space="preserve"> Шага</w:t>
+            </w:r>
+          </w:p>
+        </w:tc>
+        <w:tc>
+          <w:tcPr>
+            <w:tcW w:w="4791" w:type="dxa"/>
+          </w:tcPr>
+          <w:p>
+            <w:pPr>
+              <w:pStyle w:val="aff4"/>
+              <w:ind w:firstLine="0"/>
+            </w:pPr>
+            <w:r>
+              <w:t>Шаг</w:t>
+            </w:r>
+          </w:p>
+        </w:tc>
+        <w:tc>
+          <w:tcPr>
+            <w:tcW w:w="3424" w:type="dxa"/>
+          </w:tcPr>
+          <w:p>
+            <w:pPr>
+              <w:pStyle w:val="aff4"/>
+              <w:ind w:firstLine="0"/>
+            </w:pPr>
+            <w:r>
+              <w:t>Ожидаемый результат</w:t>
+            </w:r>
+          </w:p>
+        </w:tc>
+      </w:tr>
+      <w:tr>
+        <w:tc>
+          <w:tcPr>
+            <w:tcW w:w="1129" w:type="dxa"/>
+          </w:tcPr>
+          <w:p>
+            <w:pPr>
+              <w:pStyle w:val="aff4"/>
+              <w:ind w:firstLine="0"/>
+            </w:pPr>
+            <w:r>
+              <w:t>1</w:t>
+            </w:r>
+          </w:p>
+        </w:tc>
+        <w:tc>
+          <w:tcPr>
+            <w:tcW w:w="4791" w:type="dxa"/>
+          </w:tcPr>
+          <w:p>
+            <w:pPr>
+              <w:pStyle w:val="aff4"/>
+              <w:ind w:firstLine="0"/>
+            </w:pPr>
+            <w:r>
+              <w:t>Запустить приложение</w:t>
+            </w:r>
+            <w:r>
+              <w:t>.</w:t>
+            </w:r>
+          </w:p>
+        </w:tc>
+        <w:tc>
+          <w:tcPr>
+            <w:tcW w:w="3424" w:type="dxa"/>
+          </w:tcPr>
+          <w:p>
+            <w:pPr>
+              <w:pStyle w:val="aff4"/>
+              <w:ind w:firstLine="0"/>
+            </w:pPr>
+            <w:r>
+              <w:t>Открыто окно регистрации</w:t>
+            </w:r>
+            <w:r>
+              <w:t>.</w:t>
+            </w:r>
+          </w:p>
+          <w:p>
+            <w:pPr>
+              <w:pStyle w:val="aff4"/>
+              <w:ind w:firstLine="0"/>
+            </w:pPr>
+            <w:r>
+              <w:t>(</w:t>
+            </w:r>
+            <w:r>
+              <w:t xml:space="preserve">Рисунок </w:t>
+            </w:r>
+            <w:r>
+              <w:rPr>
+                <w:lang w:val="en-US"/>
+              </w:rPr>
+              <w:t>A</w:t>
+            </w:r>
+            <w:r>
+              <w:t>.1</w:t>
+            </w:r>
+            <w:r>
+              <w:t>)</w:t>
+            </w:r>
+          </w:p>
+        </w:tc>
+      </w:tr>
+      <w:tr>
+        <w:tc>
+          <w:tcPr>
+            <w:tcW w:w="1129" w:type="dxa"/>
+          </w:tcPr>
+          <w:p>
+            <w:pPr>
+              <w:pStyle w:val="aff4"/>
+              <w:ind w:firstLine="0"/>
+            </w:pPr>
+            <w:r>
+              <w:t>2</w:t>
+            </w:r>
+          </w:p>
+        </w:tc>
+        <w:tc>
+          <w:tcPr>
+            <w:tcW w:w="4791" w:type="dxa"/>
+          </w:tcPr>
+          <w:p>
+            <w:pPr>
+              <w:pStyle w:val="aff4"/>
+              <w:ind w:firstLine="0"/>
+            </w:pPr>
+            <w:r>
+              <w:t xml:space="preserve">Ввести </w:t>
+            </w:r>
+            <w:r>
+              <w:rPr>
+                <w:lang w:val="en-US"/>
+              </w:rPr>
+              <w:t>email</w:t>
+            </w:r>
+            <w:r>
+              <w:t xml:space="preserve"> </w:t>
+            </w:r>
+            <w:r>
+              <w:t>и пароль в соответствующие поля.</w:t>
+            </w:r>
+          </w:p>
+        </w:tc>
+        <w:tc>
+          <w:tcPr>
+            <w:tcW w:w="3424" w:type="dxa"/>
+          </w:tcPr>
+          <w:p>
+            <w:pPr>
+              <w:pStyle w:val="aff4"/>
+              <w:ind w:firstLine="0"/>
+            </w:pPr>
+            <w:r>
+              <w:t>Если данные валидны, открыта главная страница приложения.</w:t>
+            </w:r>
+            <w:r>
+              <w:br/>
+              <w:t xml:space="preserve">(Рисунок </w:t>
+            </w:r>
+            <w:r>
+              <w:rPr>
+                <w:lang w:val="en-US"/>
+              </w:rPr>
+              <w:t>A</w:t>
+            </w:r>
+            <w:r>
+              <w:t>.</w:t>
+            </w:r>
+            <w:r>
+              <w:t>2)</w:t>
+            </w:r>
+          </w:p>
+        </w:tc>
+      </w:tr>
+    </w:tbl>
+    <w:p>
+      <w:pPr>
+        <w:pStyle w:val="aff4"/>
+        <w:ind w:firstLine="0"/>
+      </w:pPr>
+    </w:p>
+    <w:p>
+      <w:pPr>
+        <w:pStyle w:val="a6"/>
+      </w:pPr>
+      <w:r>
+        <w:t xml:space="preserve">ТС-2 </w:t>
+      </w:r>
+      <w:proofErr w:type="spellStart"/>
+      <w:r>
+        <w:t>Успещная</w:t>
+      </w:r>
+      <w:proofErr w:type="spellEnd"/>
+      <w:r>
+        <w:t xml:space="preserve"> а…</w:t>
+      </w:r>
+    </w:p>
+    <w:p>
+      <w:pPr>
+        <w:pStyle w:val="a6"/>
+        <w:numPr>
+          <w:ilvl w:val="0"/>
+          <w:numId w:val="0"/>
+        </w:numPr>
+        <w:ind w:left="709"/>
+        <w:rPr>
+          <w:b w:val="0"/>
+          <w:bCs/>
+        </w:rPr>
+      </w:pPr>
+      <w:r>
+        <w:rPr>
+          <w:b w:val="0"/>
+          <w:bCs/>
+        </w:rPr>
+        <w:t>Вариант 2 (успешная авторизация)</w:t>
+      </w:r>
+    </w:p>
+    <w:tbl>
+      <w:tblPr>
+        <w:tblStyle w:val="afd"/>
+        <w:tblW w:w="0" w:type="auto"/>
+        <w:tblLook w:val="04A0" w:firstRow="1" w:lastRow="0" w:firstColumn="1" w:lastColumn="0" w:noHBand="0" w:noVBand="1"/>
+      </w:tblPr>
+      <w:tblGrid>
+        <w:gridCol w:w="562"/>
+        <w:gridCol w:w="5245"/>
+        <w:gridCol w:w="3537"/>
+      </w:tblGrid>
+      <w:tr>
+        <w:tc>
+          <w:tcPr>
+            <w:tcW w:w="562" w:type="dxa"/>
+          </w:tcPr>
+          <w:p>
+            <w:pPr>
+              <w:pStyle w:val="aff4"/>
+              <w:ind w:firstLine="0"/>
+            </w:pPr>
+            <w:r>
+              <w:t>№</w:t>
+            </w:r>
+          </w:p>
+        </w:tc>
+        <w:tc>
+          <w:tcPr>
+            <w:tcW w:w="5245" w:type="dxa"/>
+          </w:tcPr>
+          <w:p>
+            <w:pPr>
+              <w:pStyle w:val="aff4"/>
+              <w:ind w:firstLine="0"/>
+            </w:pPr>
+            <w:r>
+              <w:t>Порядок выполнения</w:t>
+            </w:r>
+          </w:p>
+        </w:tc>
+        <w:tc>
+          <w:tcPr>
+            <w:tcW w:w="3537" w:type="dxa"/>
+          </w:tcPr>
+          <w:p>
+            <w:pPr>
+              <w:pStyle w:val="aff4"/>
+              <w:ind w:firstLine="0"/>
+            </w:pPr>
+            <w:r>
+              <w:t>Ожидаемый результат</w:t>
+            </w:r>
+          </w:p>
+        </w:tc>
+      </w:tr>
+      <w:tr>
+        <w:tc>
+          <w:tcPr>
+            <w:tcW w:w="562" w:type="dxa"/>
+          </w:tcPr>
+          <w:p>
+            <w:pPr>
+              <w:pStyle w:val="aff4"/>
+              <w:ind w:firstLine="0"/>
+            </w:pPr>
+            <w:r>
+              <w:t>1</w:t>
+            </w:r>
+          </w:p>
+        </w:tc>
+        <w:tc>
+          <w:tcPr>
+            <w:tcW w:w="5245" w:type="dxa"/>
+          </w:tcPr>
+          <w:p>
+            <w:pPr>
+              <w:pStyle w:val="aff4"/>
+              <w:ind w:firstLine="0"/>
+            </w:pPr>
+            <w:r>
+              <w:t>Запустить приложение.</w:t>
+            </w:r>
+          </w:p>
+        </w:tc>
+        <w:tc>
+          <w:tcPr>
+            <w:tcW w:w="3537" w:type="dxa"/>
+          </w:tcPr>
+          <w:p>
+            <w:pPr>
+              <w:pStyle w:val="aff4"/>
+              <w:ind w:firstLine="0"/>
+            </w:pPr>
+            <w:r>
+              <w:t>Открыто окно регистрации.</w:t>
+            </w:r>
+          </w:p>
+          <w:p>
+            <w:pPr>
+              <w:pStyle w:val="aff4"/>
+              <w:ind w:firstLine="0"/>
+            </w:pPr>
+            <w:r>
+              <w:t xml:space="preserve">(Рисунок </w:t>
+            </w:r>
+            <w:r>
+              <w:rPr>
+                <w:lang w:val="en-US"/>
+              </w:rPr>
+              <w:t>A</w:t>
+            </w:r>
+            <w:r>
+              <w:t>.1</w:t>
+            </w:r>
+            <w:r>
+              <w:t>)</w:t>
+            </w:r>
+          </w:p>
+        </w:tc>
+      </w:tr>
+      <w:tr>
+        <w:tc>
+          <w:tcPr>
+            <w:tcW w:w="562" w:type="dxa"/>
+          </w:tcPr>
+          <w:p>
+            <w:pPr>
+              <w:pStyle w:val="aff4"/>
+              <w:ind w:firstLine="0"/>
+            </w:pPr>
+            <w:r>
+              <w:t>2</w:t>
+            </w:r>
+          </w:p>
+        </w:tc>
+        <w:tc>
+          <w:tcPr>
+            <w:tcW w:w="5245" w:type="dxa"/>
+          </w:tcPr>
+          <w:p>
+            <w:pPr>
+              <w:pStyle w:val="aff4"/>
+              <w:ind w:firstLine="0"/>
+            </w:pPr>
+            <w:r>
+              <w:t xml:space="preserve">Ввести </w:t>
+            </w:r>
+            <w:r>
+              <w:rPr>
+                <w:lang w:val="en-US"/>
+              </w:rPr>
+              <w:t>email</w:t>
+            </w:r>
+            <w:r>
+              <w:t xml:space="preserve"> </w:t>
+            </w:r>
+            <w:r>
+              <w:t>и пароль в соответствующие поля.</w:t>
+            </w:r>
+          </w:p>
+        </w:tc>
+        <w:tc>
+          <w:tcPr>
+            <w:tcW w:w="3537" w:type="dxa"/>
+          </w:tcPr>
+          <w:p>
+            <w:pPr>
+              <w:pStyle w:val="aff4"/>
+              <w:ind w:firstLine="0"/>
+            </w:pPr>
+            <w:r>
+              <w:t>Если данные не валидны, выведена ошибка.</w:t>
+            </w:r>
+          </w:p>
+          <w:p>
+            <w:pPr>
+              <w:pStyle w:val="aff4"/>
+              <w:ind w:firstLine="0"/>
+            </w:pPr>
+            <w:r>
+              <w:t xml:space="preserve">(Рисунок </w:t>
+            </w:r>
+            <w:r>
+              <w:rPr>
+                <w:lang w:val="en-US"/>
+              </w:rPr>
+              <w:t>A</w:t>
+            </w:r>
+            <w:r>
+              <w:t>.</w:t>
+            </w:r>
+            <w:r>
+              <w:t>3)</w:t>
+            </w:r>
+          </w:p>
+        </w:tc>
+      </w:tr>
+    </w:tbl>
+    <w:p>
+      <w:pPr>
         <w:rPr>
           <w:rFonts w:ascii="Times New Roman" w:hAnsi="Times New Roman"/>
-          <w:b/>
           <w:color w:val="000000" w:themeColor="text1"/>
           <w:sz w:val="28"/>
         </w:rPr>
       </w:pPr>
     </w:p>
+    <w:p>
+      <w:pPr>
+        <w:rPr>
+          <w:rFonts w:ascii="Times New Roman" w:hAnsi="Times New Roman"/>
+          <w:color w:val="000000" w:themeColor="text1"/>
+          <w:sz w:val="28"/>
+        </w:rPr>
+      </w:pPr>
+      <w:r>
+        <w:rPr>
+          <w:rFonts w:ascii="Times New Roman" w:hAnsi="Times New Roman"/>
+          <w:color w:val="000000" w:themeColor="text1"/>
+          <w:sz w:val="28"/>
+        </w:rPr>
+        <w:br w:type="page"/>
+      </w:r>
+    </w:p>
+    <w:p>
+      <w:pPr>
+        <w:pStyle w:val="affa"/>
+        <w:ind w:firstLine="0"/>
+        <w:jc w:val="center"/>
+        <w:rPr>
+          <w:b/>
+          <w:bCs/>
+        </w:rPr>
+      </w:pPr>
+      <w:r>
+        <w:rPr>
+          <w:b/>
+          <w:bCs/>
+        </w:rPr>
+        <w:lastRenderedPageBreak/>
+        <w:t>Приложения</w:t>
+      </w:r>
+    </w:p>
+    <w:p>
+      <w:pPr>
+        <w:pStyle w:val="affa"/>
+        <w:ind w:firstLine="0"/>
+        <w:jc w:val="center"/>
+        <w:rPr>
+          <w:b/>
+          <w:bCs/>
+        </w:rPr>
+      </w:pPr>
+    </w:p>
+    <w:p>
+      <w:pPr>
+        <w:pStyle w:val="affa"/>
+        <w:ind w:firstLine="0"/>
+        <w:jc w:val="center"/>
+        <w:rPr>
+          <w:b/>
+          <w:bCs/>
+        </w:rPr>
+      </w:pPr>
+      <w:r>
+        <w:rPr>
+          <w:b/>
+          <w:bCs/>
+          <w:noProof/>
+        </w:rPr>
+        <w:drawing>
+          <wp:inline distT="0" distB="0" distL="0" distR="0" wp14:anchorId="23045736" wp14:editId="78926F62">
+            <wp:extent cx="2392887" cy="4801016"/>
+            <wp:effectExtent l="0" t="0" r="7620" b="0"/>
+            <wp:docPr id="110901148" name="Рисунок 1"/>
+            <wp:cNvGraphicFramePr>
+              <a:graphicFrameLocks xmlns:a="http://schemas.openxmlformats.org/drawingml/2006/main" noChangeAspect="1"/>
+            </wp:cNvGraphicFramePr>
+            <a:graphic xmlns:a="http://schemas.openxmlformats.org/drawingml/2006/main">
+              <a:graphicData uri="http://schemas.openxmlformats.org/drawingml/2006/picture">
+                <pic:pic xmlns:pic="http://schemas.openxmlformats.org/drawingml/2006/picture">
+                  <pic:nvPicPr>
+                    <pic:cNvPr id="110901148" name=""/>
+                    <pic:cNvPicPr/>
+                  </pic:nvPicPr>
+                  <pic:blipFill>
+                    <a:blip r:embed="rId9"/>
+                    <a:stretch>
+                      <a:fillRect/>
+                    </a:stretch>
+                  </pic:blipFill>
+                  <pic:spPr>
+                    <a:xfrm>
+                      <a:off x="0" y="0"/>
+                      <a:ext cx="2392887" cy="4801016"/>
+                    </a:xfrm>
+                    <a:prstGeom prst="rect">
+                      <a:avLst/>
+                    </a:prstGeom>
+                  </pic:spPr>
+                </pic:pic>
+              </a:graphicData>
+            </a:graphic>
+          </wp:inline>
+        </w:drawing>
+      </w:r>
+    </w:p>
+    <w:p>
+      <w:pPr>
+        <w:pStyle w:val="aff5"/>
+      </w:pPr>
+      <w:r>
+        <w:t>Рисунок</w:t>
+      </w:r>
+      <w:r>
+        <w:t xml:space="preserve"> </w:t>
+      </w:r>
+      <w:r>
+        <w:rPr>
+          <w:lang w:val="en-US"/>
+        </w:rPr>
+        <w:t>A.1</w:t>
+      </w:r>
+    </w:p>
+    <w:p>
+      <w:pPr>
+        <w:pStyle w:val="a0"/>
+        <w:numPr>
+          <w:ilvl w:val="0"/>
+          <w:numId w:val="0"/>
+        </w:numPr>
+        <w:ind w:left="720"/>
+        <w:jc w:val="left"/>
+      </w:pPr>
+    </w:p>
+    <w:p>
+      <w:pPr>
+        <w:pStyle w:val="aff4"/>
+        <w:jc w:val="center"/>
+      </w:pPr>
+      <w:r>
+        <w:rPr>
+          <w:noProof/>
+        </w:rPr>
+        <w:lastRenderedPageBreak/>
+        <w:drawing>
+          <wp:inline distT="0" distB="0" distL="0" distR="0" wp14:anchorId="6B830DC9" wp14:editId="2A16C0CB">
+            <wp:extent cx="2179320" cy="4657176"/>
+            <wp:effectExtent l="0" t="0" r="0" b="0"/>
+            <wp:docPr id="2007741567" name="Рисунок 1"/>
+            <wp:cNvGraphicFramePr>
+              <a:graphicFrameLocks xmlns:a="http://schemas.openxmlformats.org/drawingml/2006/main" noChangeAspect="1"/>
+            </wp:cNvGraphicFramePr>
+            <a:graphic xmlns:a="http://schemas.openxmlformats.org/drawingml/2006/main">
+              <a:graphicData uri="http://schemas.openxmlformats.org/drawingml/2006/picture">
+                <pic:pic xmlns:pic="http://schemas.openxmlformats.org/drawingml/2006/picture">
+                  <pic:nvPicPr>
+                    <pic:cNvPr id="2007741567" name=""/>
+                    <pic:cNvPicPr/>
+                  </pic:nvPicPr>
+                  <pic:blipFill>
+                    <a:blip r:embed="rId10"/>
+                    <a:stretch>
+                      <a:fillRect/>
+                    </a:stretch>
+                  </pic:blipFill>
+                  <pic:spPr>
+                    <a:xfrm>
+                      <a:off x="0" y="0"/>
+                      <a:ext cx="2181925" cy="4662742"/>
+                    </a:xfrm>
+                    <a:prstGeom prst="rect">
+                      <a:avLst/>
+                    </a:prstGeom>
+                  </pic:spPr>
+                </pic:pic>
+              </a:graphicData>
+            </a:graphic>
+          </wp:inline>
+        </w:drawing>
+      </w:r>
+    </w:p>
+    <w:p>
+      <w:pPr>
+        <w:pStyle w:val="aff4"/>
+        <w:jc w:val="center"/>
+      </w:pPr>
+      <w:r>
+        <w:t xml:space="preserve">Рисунок </w:t>
+      </w:r>
+      <w:r>
+        <w:rPr>
+          <w:lang w:val="en-US"/>
+        </w:rPr>
+        <w:t>A.</w:t>
+      </w:r>
+      <w:r>
+        <w:t>2</w:t>
+      </w:r>
+    </w:p>
+    <w:p>
+      <w:pPr>
+        <w:pStyle w:val="aff4"/>
+      </w:pPr>
+    </w:p>
+    <w:p>
+      <w:pPr>
+        <w:pStyle w:val="affa"/>
+        <w:ind w:firstLine="0"/>
+        <w:jc w:val="center"/>
+        <w:rPr>
+          <w:b/>
+          <w:bCs/>
+        </w:rPr>
+      </w:pPr>
+      <w:r>
+        <w:rPr>
+          <w:b/>
+          <w:bCs/>
+          <w:noProof/>
+        </w:rPr>
+        <w:lastRenderedPageBreak/>
+        <w:drawing>
+          <wp:inline distT="0" distB="0" distL="0" distR="0" wp14:anchorId="7692C5CA" wp14:editId="77BABD7B">
+            <wp:extent cx="2392887" cy="4801016"/>
+            <wp:effectExtent l="0" t="0" r="7620" b="0"/>
+            <wp:docPr id="844431465" name="Рисунок 1"/>
+            <wp:cNvGraphicFramePr>
+              <a:graphicFrameLocks xmlns:a="http://schemas.openxmlformats.org/drawingml/2006/main" noChangeAspect="1"/>
+            </wp:cNvGraphicFramePr>
+            <a:graphic xmlns:a="http://schemas.openxmlformats.org/drawingml/2006/main">
+              <a:graphicData uri="http://schemas.openxmlformats.org/drawingml/2006/picture">
+                <pic:pic xmlns:pic="http://schemas.openxmlformats.org/drawingml/2006/picture">
+                  <pic:nvPicPr>
+                    <pic:cNvPr id="110901148" name=""/>
+                    <pic:cNvPicPr/>
+                  </pic:nvPicPr>
+                  <pic:blipFill>
+                    <a:blip r:embed="rId9"/>
+                    <a:stretch>
+                      <a:fillRect/>
+                    </a:stretch>
+                  </pic:blipFill>
+                  <pic:spPr>
+                    <a:xfrm>
+                      <a:off x="0" y="0"/>
+                      <a:ext cx="2392887" cy="4801016"/>
+                    </a:xfrm>
+                    <a:prstGeom prst="rect">
+                      <a:avLst/>
+                    </a:prstGeom>
+                  </pic:spPr>
+                </pic:pic>
+              </a:graphicData>
+            </a:graphic>
+          </wp:inline>
+        </w:drawing>
+      </w:r>
+    </w:p>
+    <w:p>
+      <w:pPr>
+        <w:pStyle w:val="aff5"/>
+      </w:pPr>
+      <w:r>
+        <w:t>Рисунок</w:t>
+      </w:r>
+      <w:r>
+        <w:t xml:space="preserve"> </w:t>
+      </w:r>
+      <w:r>
+        <w:rPr>
+          <w:lang w:val="en-US"/>
+        </w:rPr>
+        <w:t>A.</w:t>
+      </w:r>
+      <w:r>
+        <w:t>3</w:t>
+      </w:r>
+    </w:p>
+    <w:p>
+      <w:pPr>
+        <w:pStyle w:val="aff4"/>
+      </w:pPr>
+    </w:p>
     <w:sectPr>
-      <w:footerReference w:type="default" r:id="rId9"/>
+      <w:footerReference w:type="default" r:id="rId11"/>
       <w:pgSz w:w="11906" w:h="16838"/>
       <w:pgMar w:top="568" w:right="851" w:bottom="851" w:left="1701" w:header="709" w:footer="709" w:gutter="0"/>
       <w:cols w:space="708"/>
@@ -4581,6 +5509,7 @@
   <w:style w:type="character" w:default="1" w:styleId="ab">
     <w:name w:val="Default Paragraph Font"/>
     <w:uiPriority w:val="1"/>
+    <w:semiHidden/>
     <w:unhideWhenUsed/>
   </w:style>
   <w:style w:type="table" w:default="1" w:styleId="ac">

</xml_diff>

<commit_message>
[DOM-306] Add AI test to acceptance
</commit_message>
<xml_diff>
--- a/documentation/acceptance/ПМИ.docx
+++ b/documentation/acceptance/ПМИ.docx
@@ -14952,6 +14952,10 @@
     <w:p>
       <w:pPr>
         <w:pStyle w:val="a1"/>
+        <w:numPr>
+          <w:ilvl w:val="1"/>
+          <w:numId w:val="77"/>
+        </w:numPr>
       </w:pPr>
       <w:bookmarkStart w:id="16" w:name="_Toc199368453"/>
       <w:r>
@@ -14970,14 +14974,13 @@
     <w:p>
       <w:pPr>
         <w:pStyle w:val="a2"/>
-        <w:numPr>
-          <w:ilvl w:val="2"/>
-          <w:numId w:val="35"/>
-        </w:numPr>
       </w:pPr>
       <w:bookmarkStart w:id="17" w:name="_Toc199368454"/>
       <w:r>
-        <w:t>ТС-Р1 Успешная регистрация</w:t>
+        <w:t xml:space="preserve">ТС-Р1 Успешная </w:t>
+      </w:r>
+      <w:r>
+        <w:t>регистрация</w:t>
       </w:r>
       <w:bookmarkEnd w:id="17"/>
     </w:p>
@@ -15598,11 +15601,17 @@
     </w:p>
     <w:p>
       <w:pPr>
-        <w:pStyle w:val="aff5"/>
+        <w:pStyle w:val="a2"/>
       </w:pPr>
       <w:bookmarkStart w:id="18" w:name="_Toc199368455"/>
       <w:r>
-        <w:t>ТС-Р2 Регистрация без доступа к серверу</w:t>
+        <w:t xml:space="preserve">ТС-Р2 Регистрация </w:t>
+      </w:r>
+      <w:r>
+        <w:t>без</w:t>
+      </w:r>
+      <w:r>
+        <w:t xml:space="preserve"> доступа к серверу</w:t>
       </w:r>
       <w:bookmarkEnd w:id="18"/>
     </w:p>
@@ -16221,7 +16230,7 @@
     </w:tbl>
     <w:p>
       <w:pPr>
-        <w:pStyle w:val="aff5"/>
+        <w:pStyle w:val="a2"/>
       </w:pPr>
       <w:bookmarkStart w:id="19" w:name="_Toc199368456"/>
       <w:r>
@@ -16888,10 +16897,6 @@
     <w:p>
       <w:pPr>
         <w:pStyle w:val="a2"/>
-        <w:numPr>
-          <w:ilvl w:val="2"/>
-          <w:numId w:val="36"/>
-        </w:numPr>
       </w:pPr>
       <w:bookmarkStart w:id="21" w:name="_Toc199368458"/>
       <w:r>
@@ -17163,10 +17168,6 @@
     <w:p>
       <w:pPr>
         <w:pStyle w:val="a2"/>
-        <w:numPr>
-          <w:ilvl w:val="2"/>
-          <w:numId w:val="13"/>
-        </w:numPr>
       </w:pPr>
       <w:bookmarkStart w:id="22" w:name="_Toc199368459"/>
       <w:r>
@@ -17530,10 +17531,6 @@
     <w:p>
       <w:pPr>
         <w:pStyle w:val="a2"/>
-        <w:numPr>
-          <w:ilvl w:val="2"/>
-          <w:numId w:val="13"/>
-        </w:numPr>
       </w:pPr>
       <w:bookmarkStart w:id="23" w:name="_Toc199368460"/>
       <w:r>
@@ -17899,10 +17896,6 @@
     <w:p>
       <w:pPr>
         <w:pStyle w:val="a2"/>
-        <w:numPr>
-          <w:ilvl w:val="2"/>
-          <w:numId w:val="13"/>
-        </w:numPr>
       </w:pPr>
       <w:bookmarkStart w:id="24" w:name="_Toc199368461"/>
       <w:r>
@@ -18559,10 +18552,6 @@
     <w:p>
       <w:pPr>
         <w:pStyle w:val="a2"/>
-        <w:numPr>
-          <w:ilvl w:val="2"/>
-          <w:numId w:val="37"/>
-        </w:numPr>
       </w:pPr>
       <w:bookmarkStart w:id="27" w:name="_Toc199368464"/>
       <w:r>
@@ -19013,7 +19002,7 @@
     </w:p>
     <w:p>
       <w:pPr>
-        <w:pStyle w:val="aff5"/>
+        <w:pStyle w:val="a2"/>
       </w:pPr>
       <w:bookmarkStart w:id="28" w:name="_Toc199368465"/>
       <w:r>
@@ -19458,7 +19447,7 @@
     </w:tbl>
     <w:p>
       <w:pPr>
-        <w:pStyle w:val="aff5"/>
+        <w:pStyle w:val="a2"/>
       </w:pPr>
       <w:bookmarkStart w:id="29" w:name="_Toc199368466"/>
       <w:r>
@@ -19735,10 +19724,6 @@
     <w:p>
       <w:pPr>
         <w:pStyle w:val="a2"/>
-        <w:numPr>
-          <w:ilvl w:val="2"/>
-          <w:numId w:val="38"/>
-        </w:numPr>
       </w:pPr>
       <w:bookmarkStart w:id="31" w:name="_Toc199368468"/>
       <w:r>
@@ -20431,10 +20416,6 @@
     <w:p>
       <w:pPr>
         <w:pStyle w:val="a2"/>
-        <w:numPr>
-          <w:ilvl w:val="2"/>
-          <w:numId w:val="39"/>
-        </w:numPr>
       </w:pPr>
       <w:bookmarkStart w:id="33" w:name="_Toc199368470"/>
       <w:r>
@@ -21353,10 +21334,6 @@
     <w:p>
       <w:pPr>
         <w:pStyle w:val="a2"/>
-        <w:numPr>
-          <w:ilvl w:val="2"/>
-          <w:numId w:val="40"/>
-        </w:numPr>
       </w:pPr>
       <w:bookmarkStart w:id="35" w:name="_Toc199368472"/>
       <w:r>
@@ -22018,10 +21995,6 @@
     <w:p>
       <w:pPr>
         <w:pStyle w:val="a2"/>
-        <w:numPr>
-          <w:ilvl w:val="2"/>
-          <w:numId w:val="41"/>
-        </w:numPr>
       </w:pPr>
       <w:bookmarkStart w:id="37" w:name="_Toc199368474"/>
       <w:r>
@@ -22295,7 +22268,7 @@
     </w:p>
     <w:p>
       <w:pPr>
-        <w:pStyle w:val="aff5"/>
+        <w:pStyle w:val="a2"/>
       </w:pPr>
       <w:bookmarkStart w:id="38" w:name="_Toc199368475"/>
       <w:r>
@@ -22552,7 +22525,7 @@
     </w:tbl>
     <w:p>
       <w:pPr>
-        <w:pStyle w:val="aff5"/>
+        <w:pStyle w:val="a2"/>
       </w:pPr>
       <w:bookmarkStart w:id="39" w:name="_Toc199368476"/>
       <w:r>
@@ -22821,10 +22794,6 @@
     <w:p>
       <w:pPr>
         <w:pStyle w:val="a2"/>
-        <w:numPr>
-          <w:ilvl w:val="2"/>
-          <w:numId w:val="42"/>
-        </w:numPr>
       </w:pPr>
       <w:bookmarkStart w:id="41" w:name="_Toc199368478"/>
       <w:r>
@@ -23293,10 +23262,6 @@
     <w:p>
       <w:pPr>
         <w:pStyle w:val="a2"/>
-        <w:numPr>
-          <w:ilvl w:val="2"/>
-          <w:numId w:val="19"/>
-        </w:numPr>
       </w:pPr>
       <w:bookmarkStart w:id="42" w:name="_Toc199368479"/>
       <w:r>
@@ -23778,7 +23743,7 @@
     </w:p>
     <w:p>
       <w:pPr>
-        <w:pStyle w:val="aff5"/>
+        <w:pStyle w:val="a2"/>
       </w:pPr>
       <w:bookmarkStart w:id="43" w:name="_Toc199368480"/>
       <w:r>
@@ -24035,7 +24000,7 @@
     </w:tbl>
     <w:p>
       <w:pPr>
-        <w:pStyle w:val="aff5"/>
+        <w:pStyle w:val="a2"/>
       </w:pPr>
       <w:bookmarkStart w:id="44" w:name="_Toc199368481"/>
       <w:r>
@@ -24312,14 +24277,16 @@
     <w:p>
       <w:pPr>
         <w:pStyle w:val="a2"/>
-        <w:numPr>
-          <w:ilvl w:val="2"/>
-          <w:numId w:val="43"/>
-        </w:numPr>
       </w:pPr>
       <w:bookmarkStart w:id="46" w:name="_Toc199368483"/>
       <w:r>
-        <w:t>ТС-ПУБ1 Успешная публикация</w:t>
+        <w:t>ТС-</w:t>
+      </w:r>
+      <w:r>
+        <w:t>ПУБ1</w:t>
+      </w:r>
+      <w:r>
+        <w:t xml:space="preserve"> Успешная публикация</w:t>
       </w:r>
       <w:bookmarkEnd w:id="46"/>
     </w:p>
@@ -24790,10 +24757,6 @@
     <w:p>
       <w:pPr>
         <w:pStyle w:val="a2"/>
-        <w:numPr>
-          <w:ilvl w:val="2"/>
-          <w:numId w:val="44"/>
-        </w:numPr>
       </w:pPr>
       <w:bookmarkStart w:id="47" w:name="_Toc199368484"/>
       <w:r>
@@ -25267,7 +25230,7 @@
     </w:p>
     <w:p>
       <w:pPr>
-        <w:pStyle w:val="aff5"/>
+        <w:pStyle w:val="a2"/>
       </w:pPr>
       <w:bookmarkStart w:id="48" w:name="_Toc199368485"/>
       <w:r>
@@ -25548,10 +25511,6 @@
     <w:p>
       <w:pPr>
         <w:pStyle w:val="a2"/>
-        <w:numPr>
-          <w:ilvl w:val="2"/>
-          <w:numId w:val="45"/>
-        </w:numPr>
       </w:pPr>
       <w:bookmarkStart w:id="50" w:name="_Toc199368487"/>
       <w:r>
@@ -26064,10 +26023,6 @@
     <w:p>
       <w:pPr>
         <w:pStyle w:val="a2"/>
-        <w:numPr>
-          <w:ilvl w:val="2"/>
-          <w:numId w:val="46"/>
-        </w:numPr>
       </w:pPr>
       <w:bookmarkStart w:id="51" w:name="_Toc199368488"/>
       <w:r>
@@ -26538,11 +26493,17 @@
     </w:p>
     <w:p>
       <w:pPr>
-        <w:pStyle w:val="aff5"/>
+        <w:pStyle w:val="a2"/>
       </w:pPr>
       <w:bookmarkStart w:id="52" w:name="_Toc199368489"/>
       <w:r>
-        <w:t>ТС-РЕД3 Отсутствие доступа к серверу</w:t>
+        <w:t xml:space="preserve">ТС-РЕД3 </w:t>
+      </w:r>
+      <w:r>
+        <w:t>Отсутствие</w:t>
+      </w:r>
+      <w:r>
+        <w:t xml:space="preserve"> доступа к серверу</w:t>
       </w:r>
       <w:bookmarkEnd w:id="52"/>
     </w:p>
@@ -26945,10 +26906,6 @@
     <w:p>
       <w:pPr>
         <w:pStyle w:val="a2"/>
-        <w:numPr>
-          <w:ilvl w:val="2"/>
-          <w:numId w:val="47"/>
-        </w:numPr>
       </w:pPr>
       <w:bookmarkStart w:id="54" w:name="_Toc199368491"/>
       <w:r>
@@ -27439,7 +27396,7 @@
     </w:tbl>
     <w:p>
       <w:pPr>
-        <w:pStyle w:val="aff5"/>
+        <w:pStyle w:val="a2"/>
       </w:pPr>
       <w:bookmarkStart w:id="55" w:name="_Toc199368492"/>
       <w:r>
@@ -27934,10 +27891,6 @@
     <w:p>
       <w:pPr>
         <w:pStyle w:val="a2"/>
-        <w:numPr>
-          <w:ilvl w:val="2"/>
-          <w:numId w:val="48"/>
-        </w:numPr>
       </w:pPr>
       <w:bookmarkStart w:id="57" w:name="_Toc199368494"/>
       <w:r>
@@ -28206,7 +28159,7 @@
     </w:tbl>
     <w:p>
       <w:pPr>
-        <w:pStyle w:val="aff5"/>
+        <w:pStyle w:val="a2"/>
       </w:pPr>
       <w:bookmarkStart w:id="58" w:name="_Toc199368495"/>
       <w:r>
@@ -28493,10 +28446,6 @@
     <w:p>
       <w:pPr>
         <w:pStyle w:val="a2"/>
-        <w:numPr>
-          <w:ilvl w:val="2"/>
-          <w:numId w:val="49"/>
-        </w:numPr>
       </w:pPr>
       <w:bookmarkStart w:id="60" w:name="_Toc199368497"/>
       <w:r>
@@ -28584,6 +28533,7 @@
                 <w:szCs w:val="20"/>
                 <w:lang w:eastAsia="ru-RU"/>
               </w:rPr>
+              <w:lastRenderedPageBreak/>
               <w:t>№ Шага</w:t>
             </w:r>
           </w:p>
@@ -28682,7 +28632,6 @@
                 <w:szCs w:val="20"/>
                 <w:lang w:eastAsia="ru-RU"/>
               </w:rPr>
-              <w:lastRenderedPageBreak/>
               <w:t>1</w:t>
             </w:r>
           </w:p>
@@ -29065,7 +29014,7 @@
     </w:tbl>
     <w:p>
       <w:pPr>
-        <w:pStyle w:val="aff5"/>
+        <w:pStyle w:val="a2"/>
       </w:pPr>
       <w:bookmarkStart w:id="61" w:name="_Toc199368498"/>
       <w:r>
@@ -29303,7 +29252,18 @@
                 <w:szCs w:val="20"/>
                 <w:lang w:eastAsia="ru-RU"/>
               </w:rPr>
-              <w:t>На странице авторизации отображена ошибка «Ошибка»</w:t>
+              <w:t xml:space="preserve">На странице авторизации отображена </w:t>
+            </w:r>
+            <w:r>
+              <w:rPr>
+                <w:rFonts w:ascii="Times New Roman;serif" w:hAnsi="Times New Roman;serif" w:cs="Times New Roman"/>
+                <w:color w:val="000000"/>
+                <w:sz w:val="28"/>
+                <w:szCs w:val="20"/>
+                <w:lang w:eastAsia="ru-RU"/>
+              </w:rPr>
+              <w:lastRenderedPageBreak/>
+              <w:t>ошибка «Ошибка»</w:t>
             </w:r>
           </w:p>
           <w:p>
@@ -29353,17 +29313,12 @@
         <w:pStyle w:val="afff6"/>
       </w:pPr>
       <w:r>
-        <w:lastRenderedPageBreak/>
         <w:t>В данном параграфе будут описаны сценарии, проверяющие выбора дат при оформлении отклика на объявления в системе.</w:t>
       </w:r>
     </w:p>
     <w:p>
       <w:pPr>
         <w:pStyle w:val="a2"/>
-        <w:numPr>
-          <w:ilvl w:val="2"/>
-          <w:numId w:val="50"/>
-        </w:numPr>
       </w:pPr>
       <w:bookmarkStart w:id="63" w:name="_Toc199368500"/>
       <w:r>
@@ -29922,13 +29877,10 @@
     <w:p>
       <w:pPr>
         <w:pStyle w:val="a2"/>
-        <w:numPr>
-          <w:ilvl w:val="2"/>
-          <w:numId w:val="51"/>
-        </w:numPr>
       </w:pPr>
       <w:bookmarkStart w:id="65" w:name="_Toc199368502"/>
       <w:r>
+        <w:lastRenderedPageBreak/>
         <w:t>ТС-ОТКЛ-П1 Уведомление при отклике на объявление пользователя</w:t>
       </w:r>
       <w:bookmarkEnd w:id="65"/>
@@ -29938,7 +29890,6 @@
         <w:pStyle w:val="afff6"/>
       </w:pPr>
       <w:r>
-        <w:lastRenderedPageBreak/>
         <w:t>Данный тестовый сценарий проверяет работу уведомлений, приходящих на почту при оформлении отклика на объявление, принадлежащее пользователю. Сценарий описан в таблице 40.</w:t>
       </w:r>
     </w:p>
@@ -30409,6 +30360,7 @@
                 <w:szCs w:val="28"/>
                 <w:lang w:eastAsia="ru-RU"/>
               </w:rPr>
+              <w:lastRenderedPageBreak/>
               <w:t>4</w:t>
             </w:r>
           </w:p>
@@ -30499,7 +30451,6 @@
                 <w:szCs w:val="28"/>
                 <w:lang w:eastAsia="ru-RU"/>
               </w:rPr>
-              <w:lastRenderedPageBreak/>
               <w:t>5</w:t>
             </w:r>
           </w:p>
@@ -31353,6 +31304,7 @@
                 <w:szCs w:val="20"/>
                 <w:lang w:eastAsia="ru-RU"/>
               </w:rPr>
+              <w:lastRenderedPageBreak/>
               <w:t>14</w:t>
             </w:r>
           </w:p>
@@ -31401,16 +31353,7 @@
                 <w:szCs w:val="20"/>
                 <w:lang w:eastAsia="ru-RU"/>
               </w:rPr>
-              <w:t xml:space="preserve">В папке «Входящие» присутствует </w:t>
-            </w:r>
-            <w:r>
-              <w:rPr>
-                <w:rFonts w:cs="Times New Roman"/>
-                <w:szCs w:val="20"/>
-                <w:lang w:eastAsia="ru-RU"/>
-              </w:rPr>
-              <w:lastRenderedPageBreak/>
-              <w:t>уведомление  о новом отклике.</w:t>
+              <w:t>В папке «Входящие» присутствует уведомление  о новом отклике.</w:t>
             </w:r>
           </w:p>
         </w:tc>
@@ -31435,10 +31378,6 @@
     <w:p>
       <w:pPr>
         <w:pStyle w:val="a2"/>
-        <w:numPr>
-          <w:ilvl w:val="2"/>
-          <w:numId w:val="26"/>
-        </w:numPr>
       </w:pPr>
       <w:bookmarkStart w:id="66" w:name="_Toc199368503"/>
       <w:r>
@@ -31946,7 +31885,18 @@
                 <w:szCs w:val="28"/>
                 <w:lang w:eastAsia="ru-RU"/>
               </w:rPr>
-              <w:t>Войти в аккаунт 1 пользователя, ввести в поле «Электронная почта» почту, в поле «Пароль» ввести пароль и нажать кнопку войти.</w:t>
+              <w:t xml:space="preserve">Войти в аккаунт 1 пользователя, ввести в поле «Электронная почта» почту, в поле «Пароль» </w:t>
+            </w:r>
+            <w:r>
+              <w:rPr>
+                <w:rFonts w:ascii="Times New Roman;serif" w:hAnsi="Times New Roman;serif" w:cs="Times New Roman"/>
+                <w:color w:val="000000"/>
+                <w:sz w:val="28"/>
+                <w:szCs w:val="28"/>
+                <w:lang w:eastAsia="ru-RU"/>
+              </w:rPr>
+              <w:lastRenderedPageBreak/>
+              <w:t>ввести пароль и нажать кнопку войти.</w:t>
             </w:r>
           </w:p>
         </w:tc>
@@ -31970,6 +31920,7 @@
                 <w:szCs w:val="20"/>
                 <w:lang w:eastAsia="ru-RU"/>
               </w:rPr>
+              <w:lastRenderedPageBreak/>
               <w:t>Открыт экран профиля.</w:t>
             </w:r>
           </w:p>
@@ -32012,7 +31963,6 @@
                 <w:szCs w:val="28"/>
                 <w:lang w:eastAsia="ru-RU"/>
               </w:rPr>
-              <w:lastRenderedPageBreak/>
               <w:t>5</w:t>
             </w:r>
           </w:p>
@@ -32792,7 +32742,7 @@
                 <w:szCs w:val="28"/>
                 <w:lang w:eastAsia="ru-RU"/>
               </w:rPr>
-              <w:t xml:space="preserve">Войти в аккаунт 2 пользователя, ввести в поле «Электронная почта» почту, в поле «Пароль» </w:t>
+              <w:t xml:space="preserve">Войти в аккаунт 2 пользователя, ввести в </w:t>
             </w:r>
             <w:r>
               <w:rPr>
@@ -32803,7 +32753,7 @@
                 <w:lang w:eastAsia="ru-RU"/>
               </w:rPr>
               <w:lastRenderedPageBreak/>
-              <w:t>ввести пароль и нажать кнопку войти.</w:t>
+              <w:t>поле «Электронная почта» почту, в поле «Пароль» ввести пароль и нажать кнопку войти.</w:t>
             </w:r>
           </w:p>
         </w:tc>
@@ -33747,7 +33697,7 @@
                 <w:szCs w:val="28"/>
                 <w:lang w:eastAsia="ru-RU"/>
               </w:rPr>
-              <w:t xml:space="preserve">Войти в аккаунт 1 пользователя, ввести в поле «Электронная почта» почту, в поле «Пароль» </w:t>
+              <w:t xml:space="preserve">Войти в аккаунт 1 пользователя, ввести в поле «Электронная почта» </w:t>
             </w:r>
             <w:r>
               <w:rPr>
@@ -33758,7 +33708,7 @@
                 <w:lang w:eastAsia="ru-RU"/>
               </w:rPr>
               <w:lastRenderedPageBreak/>
-              <w:t>ввести пароль и нажать кнопку войти.</w:t>
+              <w:t>почту, в поле «Пароль» ввести пароль и нажать кнопку войти.</w:t>
             </w:r>
           </w:p>
         </w:tc>
@@ -34202,10 +34152,6 @@
     <w:p>
       <w:pPr>
         <w:pStyle w:val="a2"/>
-        <w:numPr>
-          <w:ilvl w:val="2"/>
-          <w:numId w:val="52"/>
-        </w:numPr>
       </w:pPr>
       <w:bookmarkStart w:id="68" w:name="_Toc199368505"/>
       <w:r>
@@ -34306,6 +34252,7 @@
                 <w:szCs w:val="20"/>
                 <w:lang w:eastAsia="ru-RU"/>
               </w:rPr>
+              <w:lastRenderedPageBreak/>
               <w:t>№ Шага</w:t>
             </w:r>
           </w:p>
@@ -34404,7 +34351,6 @@
                 <w:szCs w:val="20"/>
                 <w:lang w:eastAsia="ru-RU"/>
               </w:rPr>
-              <w:lastRenderedPageBreak/>
               <w:t>1</w:t>
             </w:r>
           </w:p>
@@ -34664,10 +34610,6 @@
     <w:p>
       <w:pPr>
         <w:pStyle w:val="a2"/>
-        <w:numPr>
-          <w:ilvl w:val="2"/>
-          <w:numId w:val="26"/>
-        </w:numPr>
       </w:pPr>
       <w:bookmarkStart w:id="70" w:name="_Toc199368506"/>
       <w:r>
@@ -35095,7 +35037,7 @@
                 <w:szCs w:val="28"/>
                 <w:lang w:eastAsia="ru-RU"/>
               </w:rPr>
-              <w:t xml:space="preserve">Переключать «Уведомления на почту» перешел в </w:t>
+              <w:t xml:space="preserve">Переключать «Уведомления на </w:t>
             </w:r>
             <w:r>
               <w:rPr>
@@ -35104,7 +35046,7 @@
                 <w:lang w:eastAsia="ru-RU"/>
               </w:rPr>
               <w:lastRenderedPageBreak/>
-              <w:t>неактивного состояние.</w:t>
+              <w:t>почту» перешел в неактивного состояние.</w:t>
             </w:r>
           </w:p>
         </w:tc>
@@ -35147,10 +35089,6 @@
     <w:p>
       <w:pPr>
         <w:pStyle w:val="a2"/>
-        <w:numPr>
-          <w:ilvl w:val="2"/>
-          <w:numId w:val="54"/>
-        </w:numPr>
       </w:pPr>
       <w:bookmarkStart w:id="72" w:name="_Toc199368508"/>
       <w:r>
@@ -35595,14 +35533,16 @@
     <w:p>
       <w:pPr>
         <w:pStyle w:val="a2"/>
-        <w:numPr>
-          <w:ilvl w:val="2"/>
-          <w:numId w:val="55"/>
-        </w:numPr>
       </w:pPr>
       <w:bookmarkStart w:id="73" w:name="_Toc199368509"/>
       <w:r>
-        <w:t>ТС-ИЗБР2 Удачное удаление объявления из избранного</w:t>
+        <w:t>ТС-</w:t>
+      </w:r>
+      <w:r>
+        <w:t>ИЗБР2</w:t>
+      </w:r>
+      <w:r>
+        <w:t xml:space="preserve"> Удачное удаление объявления из избранного</w:t>
       </w:r>
       <w:bookmarkEnd w:id="73"/>
     </w:p>
@@ -35633,6 +35573,7 @@
         <w:pStyle w:val="a4"/>
       </w:pPr>
       <w:r>
+        <w:lastRenderedPageBreak/>
         <w:t>Пользователь авторизован;</w:t>
       </w:r>
     </w:p>
@@ -35641,7 +35582,6 @@
         <w:pStyle w:val="a4"/>
       </w:pPr>
       <w:r>
-        <w:lastRenderedPageBreak/>
         <w:t>В списке избранного пользователя есть как минимум одно объявление;</w:t>
       </w:r>
     </w:p>
@@ -35962,10 +35902,6 @@
     <w:p>
       <w:pPr>
         <w:pStyle w:val="a2"/>
-        <w:numPr>
-          <w:ilvl w:val="2"/>
-          <w:numId w:val="56"/>
-        </w:numPr>
       </w:pPr>
       <w:bookmarkStart w:id="74" w:name="_Toc199368510"/>
       <w:r>
@@ -36197,7 +36133,16 @@
                 <w:szCs w:val="20"/>
                 <w:lang w:eastAsia="ru-RU"/>
               </w:rPr>
-              <w:t>На странице «Избранное» отображена ошибка «Ошибка».</w:t>
+              <w:t xml:space="preserve">На странице «Избранное» отображена </w:t>
+            </w:r>
+            <w:r>
+              <w:rPr>
+                <w:rFonts w:cs="Times New Roman"/>
+                <w:szCs w:val="20"/>
+                <w:lang w:eastAsia="ru-RU"/>
+              </w:rPr>
+              <w:lastRenderedPageBreak/>
+              <w:t>ошибка «Ошибка».</w:t>
             </w:r>
           </w:p>
         </w:tc>
@@ -36222,14 +36167,9 @@
     <w:p>
       <w:pPr>
         <w:pStyle w:val="a2"/>
-        <w:numPr>
-          <w:ilvl w:val="2"/>
-          <w:numId w:val="57"/>
-        </w:numPr>
       </w:pPr>
       <w:bookmarkStart w:id="75" w:name="_Toc199368511"/>
       <w:r>
-        <w:lastRenderedPageBreak/>
         <w:t>ТС-ИЗБР4 Неудачное удаление объявления из избранного</w:t>
       </w:r>
       <w:bookmarkEnd w:id="75"/>
@@ -36509,14 +36449,16 @@
     <w:p>
       <w:pPr>
         <w:pStyle w:val="a2"/>
-        <w:numPr>
-          <w:ilvl w:val="2"/>
-          <w:numId w:val="58"/>
-        </w:numPr>
       </w:pPr>
       <w:bookmarkStart w:id="77" w:name="_Toc199368513"/>
       <w:r>
-        <w:t>ТС-ИЗБР-СП1 Успешная загрузка объявлений</w:t>
+        <w:t xml:space="preserve">ТС-ИЗБР-СП1 Успешная </w:t>
+      </w:r>
+      <w:r>
+        <w:t>загрузка</w:t>
+      </w:r>
+      <w:r>
+        <w:t xml:space="preserve"> объявлений</w:t>
       </w:r>
       <w:bookmarkEnd w:id="77"/>
     </w:p>
@@ -36606,6 +36548,7 @@
                 <w:szCs w:val="20"/>
                 <w:lang w:eastAsia="ru-RU"/>
               </w:rPr>
+              <w:lastRenderedPageBreak/>
               <w:t>№ Шага</w:t>
             </w:r>
           </w:p>
@@ -36704,7 +36647,6 @@
                 <w:szCs w:val="20"/>
                 <w:lang w:eastAsia="ru-RU"/>
               </w:rPr>
-              <w:lastRenderedPageBreak/>
               <w:t>1</w:t>
             </w:r>
           </w:p>
@@ -36777,7 +36719,7 @@
     </w:tbl>
     <w:p>
       <w:pPr>
-        <w:pStyle w:val="aff5"/>
+        <w:pStyle w:val="a2"/>
       </w:pPr>
       <w:bookmarkStart w:id="78" w:name="_Toc199368514"/>
       <w:r>
@@ -37060,10 +37002,6 @@
     <w:p>
       <w:pPr>
         <w:pStyle w:val="a2"/>
-        <w:numPr>
-          <w:ilvl w:val="2"/>
-          <w:numId w:val="59"/>
-        </w:numPr>
       </w:pPr>
       <w:bookmarkStart w:id="80" w:name="_Toc199368516"/>
       <w:r>
@@ -37106,6 +37044,7 @@
         <w:pStyle w:val="a4"/>
       </w:pPr>
       <w:r>
+        <w:lastRenderedPageBreak/>
         <w:t>На устройстве, на котором проводится испытание, есть доступ к сети Интернет.</w:t>
       </w:r>
     </w:p>
@@ -37157,7 +37096,6 @@
                 <w:szCs w:val="20"/>
                 <w:lang w:eastAsia="ru-RU"/>
               </w:rPr>
-              <w:lastRenderedPageBreak/>
               <w:t>№ Шага</w:t>
             </w:r>
           </w:p>
@@ -37419,10 +37357,6 @@
     <w:p>
       <w:pPr>
         <w:pStyle w:val="a2"/>
-        <w:numPr>
-          <w:ilvl w:val="2"/>
-          <w:numId w:val="60"/>
-        </w:numPr>
       </w:pPr>
       <w:bookmarkStart w:id="81" w:name="_Toc199368517"/>
       <w:r>
@@ -37705,10 +37639,6 @@
     <w:p>
       <w:pPr>
         <w:pStyle w:val="a2"/>
-        <w:numPr>
-          <w:ilvl w:val="2"/>
-          <w:numId w:val="61"/>
-        </w:numPr>
       </w:pPr>
       <w:bookmarkStart w:id="83" w:name="_Toc199368519"/>
       <w:r>
@@ -37721,6 +37651,7 @@
         <w:pStyle w:val="afff6"/>
       </w:pPr>
       <w:r>
+        <w:lastRenderedPageBreak/>
         <w:t>Данный тестовый сценарий проверяет работу системы при успешном отклонении отклика. Сценарий описан в таблице 5</w:t>
       </w:r>
       <w:r>
@@ -37751,7 +37682,6 @@
         <w:pStyle w:val="a4"/>
       </w:pPr>
       <w:r>
-        <w:lastRenderedPageBreak/>
         <w:t>Но объявления пользователя оставлен как минимум 1 отклик;</w:t>
       </w:r>
     </w:p>
@@ -38168,14 +38098,19 @@
     <w:p>
       <w:pPr>
         <w:pStyle w:val="a2"/>
-        <w:numPr>
-          <w:ilvl w:val="2"/>
-          <w:numId w:val="62"/>
-        </w:numPr>
       </w:pPr>
       <w:bookmarkStart w:id="84" w:name="_Toc199368520"/>
       <w:r>
-        <w:t>ТС-ОТКЛ-АКТ2 Успешное принятие отклика</w:t>
+        <w:t>ТС-ОТКЛ-</w:t>
+      </w:r>
+      <w:r>
+        <w:rPr>
+          <w:rStyle w:val="aff7"/>
+        </w:rPr>
+        <w:t>АКТ2</w:t>
+      </w:r>
+      <w:r>
+        <w:t xml:space="preserve"> Успешное принятие отклика</w:t>
       </w:r>
       <w:bookmarkEnd w:id="84"/>
     </w:p>
@@ -38461,6 +38396,7 @@
                 <w:szCs w:val="20"/>
                 <w:lang w:eastAsia="ru-RU"/>
               </w:rPr>
+              <w:lastRenderedPageBreak/>
               <w:t>2</w:t>
             </w:r>
           </w:p>
@@ -38551,7 +38487,6 @@
                 <w:szCs w:val="20"/>
                 <w:lang w:eastAsia="ru-RU"/>
               </w:rPr>
-              <w:lastRenderedPageBreak/>
               <w:t>3</w:t>
             </w:r>
           </w:p>
@@ -38625,10 +38560,6 @@
     <w:p>
       <w:pPr>
         <w:pStyle w:val="a2"/>
-        <w:numPr>
-          <w:ilvl w:val="2"/>
-          <w:numId w:val="63"/>
-        </w:numPr>
       </w:pPr>
       <w:bookmarkStart w:id="85" w:name="_Toc199368521"/>
       <w:r>
@@ -38905,10 +38836,6 @@
     <w:p>
       <w:pPr>
         <w:pStyle w:val="a2"/>
-        <w:numPr>
-          <w:ilvl w:val="2"/>
-          <w:numId w:val="64"/>
-        </w:numPr>
       </w:pPr>
       <w:bookmarkStart w:id="86" w:name="_Toc199368522"/>
       <w:r>
@@ -39010,6 +38937,7 @@
                 <w:szCs w:val="20"/>
                 <w:lang w:eastAsia="ru-RU"/>
               </w:rPr>
+              <w:lastRenderedPageBreak/>
               <w:t>№ Шага</w:t>
             </w:r>
           </w:p>
@@ -39108,7 +39036,6 @@
                 <w:szCs w:val="20"/>
                 <w:lang w:eastAsia="ru-RU"/>
               </w:rPr>
-              <w:lastRenderedPageBreak/>
               <w:t>1</w:t>
             </w:r>
           </w:p>
@@ -39188,10 +39115,6 @@
     <w:p>
       <w:pPr>
         <w:pStyle w:val="a2"/>
-        <w:numPr>
-          <w:ilvl w:val="2"/>
-          <w:numId w:val="65"/>
-        </w:numPr>
       </w:pPr>
       <w:bookmarkStart w:id="87" w:name="_Toc199368523"/>
       <w:r>
@@ -39554,10 +39477,6 @@
     <w:p>
       <w:pPr>
         <w:pStyle w:val="a2"/>
-        <w:numPr>
-          <w:ilvl w:val="2"/>
-          <w:numId w:val="66"/>
-        </w:numPr>
       </w:pPr>
       <w:bookmarkStart w:id="88" w:name="_Toc199368524"/>
       <w:r>
@@ -39659,6 +39578,7 @@
                 <w:szCs w:val="20"/>
                 <w:lang w:eastAsia="ru-RU"/>
               </w:rPr>
+              <w:lastRenderedPageBreak/>
               <w:t>№ Шага</w:t>
             </w:r>
           </w:p>
@@ -39757,7 +39677,6 @@
                 <w:szCs w:val="20"/>
                 <w:lang w:eastAsia="ru-RU"/>
               </w:rPr>
-              <w:lastRenderedPageBreak/>
               <w:t>1</w:t>
             </w:r>
           </w:p>
@@ -39866,10 +39785,6 @@
     <w:p>
       <w:pPr>
         <w:pStyle w:val="a2"/>
-        <w:numPr>
-          <w:ilvl w:val="2"/>
-          <w:numId w:val="67"/>
-        </w:numPr>
       </w:pPr>
       <w:bookmarkStart w:id="90" w:name="_Toc199368526"/>
       <w:r>
@@ -40274,6 +40189,7 @@
                 <w:szCs w:val="20"/>
                 <w:lang w:eastAsia="ru-RU"/>
               </w:rPr>
+              <w:lastRenderedPageBreak/>
               <w:t>3</w:t>
             </w:r>
           </w:p>
@@ -40364,7 +40280,6 @@
                 <w:szCs w:val="20"/>
                 <w:lang w:eastAsia="ru-RU"/>
               </w:rPr>
-              <w:lastRenderedPageBreak/>
               <w:t>4</w:t>
             </w:r>
           </w:p>
@@ -40840,10 +40755,6 @@
     <w:p>
       <w:pPr>
         <w:pStyle w:val="a2"/>
-        <w:numPr>
-          <w:ilvl w:val="2"/>
-          <w:numId w:val="68"/>
-        </w:numPr>
       </w:pPr>
       <w:bookmarkStart w:id="91" w:name="_Toc199368527"/>
       <w:r>
@@ -40903,6 +40814,7 @@
         <w:pStyle w:val="a4"/>
       </w:pPr>
       <w:r>
+        <w:lastRenderedPageBreak/>
         <w:t>На устройстве, на котором проводится испытание, есть доступ к сети Интернет.</w:t>
       </w:r>
     </w:p>
@@ -40954,7 +40866,6 @@
                 <w:szCs w:val="20"/>
                 <w:lang w:eastAsia="ru-RU"/>
               </w:rPr>
-              <w:lastRenderedPageBreak/>
               <w:t>№ Шага</w:t>
             </w:r>
           </w:p>
@@ -41127,10 +41038,6 @@
     <w:p>
       <w:pPr>
         <w:pStyle w:val="a2"/>
-        <w:numPr>
-          <w:ilvl w:val="2"/>
-          <w:numId w:val="69"/>
-        </w:numPr>
       </w:pPr>
       <w:bookmarkStart w:id="92" w:name="_Toc199368528"/>
       <w:r>
@@ -41609,6 +41516,7 @@
                 <w:szCs w:val="20"/>
                 <w:lang w:eastAsia="ru-RU"/>
               </w:rPr>
+              <w:lastRenderedPageBreak/>
               <w:t>4</w:t>
             </w:r>
           </w:p>
@@ -41831,7 +41739,6 @@
                 <w:szCs w:val="20"/>
                 <w:lang w:eastAsia="ru-RU"/>
               </w:rPr>
-              <w:lastRenderedPageBreak/>
               <w:t>6</w:t>
             </w:r>
           </w:p>
@@ -41995,10 +41902,6 @@
     <w:p>
       <w:pPr>
         <w:pStyle w:val="a2"/>
-        <w:numPr>
-          <w:ilvl w:val="2"/>
-          <w:numId w:val="70"/>
-        </w:numPr>
       </w:pPr>
       <w:bookmarkStart w:id="93" w:name="_Toc199368529"/>
       <w:r>
@@ -42289,7 +42192,11 @@
       </w:pPr>
       <w:bookmarkStart w:id="94" w:name="_Toc199368530"/>
       <w:r>
-        <w:t>ТС-А-ОБ-УД Удаление объявлений других пользователей администратором</w:t>
+        <w:t xml:space="preserve">ТС-А-ОБ-УД Удаление объявлений других пользователей </w:t>
+      </w:r>
+      <w:r>
+        <w:lastRenderedPageBreak/>
+        <w:t>администратором</w:t>
       </w:r>
       <w:bookmarkEnd w:id="94"/>
     </w:p>
@@ -42304,10 +42211,6 @@
     <w:p>
       <w:pPr>
         <w:pStyle w:val="a2"/>
-        <w:numPr>
-          <w:ilvl w:val="2"/>
-          <w:numId w:val="71"/>
-        </w:numPr>
       </w:pPr>
       <w:bookmarkStart w:id="95" w:name="_Toc199368531"/>
       <w:r>
@@ -42320,7 +42223,6 @@
         <w:pStyle w:val="afff6"/>
       </w:pPr>
       <w:r>
-        <w:lastRenderedPageBreak/>
         <w:t>Данный тестовый сценарий проверяет работу успешного удаления объявлений другого пользователя администратором. Сценарий описан в таблице 6</w:t>
       </w:r>
       <w:r>
@@ -43019,6 +42921,7 @@
                 <w:szCs w:val="20"/>
                 <w:lang w:eastAsia="ru-RU"/>
               </w:rPr>
+              <w:lastRenderedPageBreak/>
               <w:t>6</w:t>
             </w:r>
           </w:p>
@@ -43157,16 +43060,7 @@
                 <w:szCs w:val="20"/>
                 <w:lang w:eastAsia="ru-RU"/>
               </w:rPr>
-              <w:t xml:space="preserve">Открыто окно со списком всех объявлений без </w:t>
-            </w:r>
-            <w:r>
-              <w:rPr>
-                <w:rFonts w:cs="Times New Roman"/>
-                <w:szCs w:val="20"/>
-                <w:lang w:eastAsia="ru-RU"/>
-              </w:rPr>
-              <w:lastRenderedPageBreak/>
-              <w:t>удаленного объявления.</w:t>
+              <w:t>Открыто окно со списком всех объявлений без удаленного объявления.</w:t>
             </w:r>
           </w:p>
         </w:tc>
@@ -43191,10 +43085,6 @@
     <w:p>
       <w:pPr>
         <w:pStyle w:val="a2"/>
-        <w:numPr>
-          <w:ilvl w:val="2"/>
-          <w:numId w:val="72"/>
-        </w:numPr>
       </w:pPr>
       <w:bookmarkStart w:id="96" w:name="_Toc199368532"/>
       <w:r>
@@ -43510,10 +43400,6 @@
     <w:p>
       <w:pPr>
         <w:pStyle w:val="a2"/>
-        <w:numPr>
-          <w:ilvl w:val="2"/>
-          <w:numId w:val="73"/>
-        </w:numPr>
       </w:pPr>
       <w:bookmarkStart w:id="98" w:name="_Toc199368534"/>
       <w:r>
@@ -43540,6 +43426,7 @@
         <w:pStyle w:val="afff6"/>
       </w:pPr>
       <w:r>
+        <w:lastRenderedPageBreak/>
         <w:t xml:space="preserve">Предусловия: </w:t>
       </w:r>
     </w:p>
@@ -43630,7 +43517,6 @@
                 <w:szCs w:val="20"/>
                 <w:lang w:eastAsia="ru-RU"/>
               </w:rPr>
-              <w:lastRenderedPageBreak/>
               <w:t>№ Шага</w:t>
             </w:r>
           </w:p>
@@ -44298,10 +44184,6 @@
     <w:p>
       <w:pPr>
         <w:pStyle w:val="a2"/>
-        <w:numPr>
-          <w:ilvl w:val="2"/>
-          <w:numId w:val="74"/>
-        </w:numPr>
       </w:pPr>
       <w:bookmarkStart w:id="99" w:name="_Toc199368535"/>
       <w:r>
@@ -44314,6 +44196,7 @@
         <w:pStyle w:val="afff6"/>
       </w:pPr>
       <w:r>
+        <w:lastRenderedPageBreak/>
         <w:t>Данный тестовый сценарий проверяет работу неуспешной блокировки другого пользователя администратором. Сценарий описан в таблице 6</w:t>
       </w:r>
       <w:r>
@@ -44375,7 +44258,6 @@
         <w:pStyle w:val="a"/>
       </w:pPr>
       <w:r>
-        <w:lastRenderedPageBreak/>
         <w:t>Неспешная блокировка объявления администратором</w:t>
       </w:r>
     </w:p>
@@ -44611,14 +44493,16 @@
     <w:p>
       <w:pPr>
         <w:pStyle w:val="a2"/>
-        <w:numPr>
-          <w:ilvl w:val="2"/>
-          <w:numId w:val="74"/>
-        </w:numPr>
       </w:pPr>
       <w:bookmarkStart w:id="100" w:name="_Toc199368536"/>
       <w:r>
-        <w:t>ТС-А-ПОЛ-БЛ3 Успешная разблокировка</w:t>
+        <w:t>ТС-А-</w:t>
+      </w:r>
+      <w:r>
+        <w:t>ПОЛ</w:t>
+      </w:r>
+      <w:r>
+        <w:t>-БЛ3 Успешная разблокировка</w:t>
       </w:r>
       <w:bookmarkEnd w:id="100"/>
     </w:p>
@@ -45014,6 +44898,7 @@
                 <w:szCs w:val="20"/>
                 <w:lang w:eastAsia="ru-RU"/>
               </w:rPr>
+              <w:lastRenderedPageBreak/>
               <w:t>3</w:t>
             </w:r>
           </w:p>
@@ -45326,7 +45211,6 @@
                 <w:szCs w:val="20"/>
                 <w:lang w:eastAsia="ru-RU"/>
               </w:rPr>
-              <w:lastRenderedPageBreak/>
               <w:t>6</w:t>
             </w:r>
           </w:p>
@@ -45400,10 +45284,6 @@
     <w:p>
       <w:pPr>
         <w:pStyle w:val="a2"/>
-        <w:numPr>
-          <w:ilvl w:val="2"/>
-          <w:numId w:val="74"/>
-        </w:numPr>
       </w:pPr>
       <w:bookmarkStart w:id="101" w:name="_Toc199368537"/>
       <w:r>
@@ -45675,7 +45555,18 @@
                 <w:szCs w:val="20"/>
                 <w:lang w:eastAsia="ru-RU"/>
               </w:rPr>
-              <w:t>На странице профиля отображена ошибка «Ошибка».</w:t>
+              <w:t xml:space="preserve">На странице профиля отображена </w:t>
+            </w:r>
+            <w:r>
+              <w:rPr>
+                <w:rFonts w:ascii="Times New Roman;serif" w:hAnsi="Times New Roman;serif" w:cs="Times New Roman"/>
+                <w:color w:val="000000"/>
+                <w:sz w:val="28"/>
+                <w:szCs w:val="20"/>
+                <w:lang w:eastAsia="ru-RU"/>
+              </w:rPr>
+              <w:lastRenderedPageBreak/>
+              <w:t>ошибка «Ошибка».</w:t>
             </w:r>
           </w:p>
         </w:tc>
@@ -45720,10 +45611,6 @@
     <w:p>
       <w:pPr>
         <w:pStyle w:val="a2"/>
-        <w:numPr>
-          <w:ilvl w:val="2"/>
-          <w:numId w:val="75"/>
-        </w:numPr>
       </w:pPr>
       <w:bookmarkStart w:id="103" w:name="_Toc199368539"/>
       <w:r>
@@ -45750,7 +45637,6 @@
         <w:pStyle w:val="afff6"/>
       </w:pPr>
       <w:r>
-        <w:lastRenderedPageBreak/>
         <w:t xml:space="preserve">Предусловия: </w:t>
       </w:r>
     </w:p>
@@ -46560,6 +46446,7 @@
                 <w:szCs w:val="20"/>
                 <w:lang w:eastAsia="ru-RU"/>
               </w:rPr>
+              <w:lastRenderedPageBreak/>
               <w:t>6</w:t>
             </w:r>
           </w:p>
@@ -46648,10 +46535,6 @@
     <w:p>
       <w:pPr>
         <w:pStyle w:val="a2"/>
-        <w:numPr>
-          <w:ilvl w:val="2"/>
-          <w:numId w:val="74"/>
-        </w:numPr>
       </w:pPr>
       <w:bookmarkStart w:id="104" w:name="_Toc199368540"/>
       <w:r>
@@ -46678,7 +46561,6 @@
         <w:pStyle w:val="afff6"/>
       </w:pPr>
       <w:r>
-        <w:lastRenderedPageBreak/>
         <w:t xml:space="preserve">Предусловия: </w:t>
       </w:r>
     </w:p>
@@ -46980,10 +46862,6 @@
     <w:p>
       <w:pPr>
         <w:pStyle w:val="a2"/>
-        <w:numPr>
-          <w:ilvl w:val="2"/>
-          <w:numId w:val="76"/>
-        </w:numPr>
       </w:pPr>
       <w:bookmarkStart w:id="106" w:name="_Toc199368542"/>
       <w:r>
@@ -47026,6 +46904,7 @@
         <w:pStyle w:val="a"/>
       </w:pPr>
       <w:r>
+        <w:lastRenderedPageBreak/>
         <w:t>Наложение фильтров при поиске по пользователям</w:t>
       </w:r>
     </w:p>
@@ -47351,7 +47230,6 @@
                 <w:szCs w:val="20"/>
                 <w:lang w:eastAsia="ru-RU"/>
               </w:rPr>
-              <w:lastRenderedPageBreak/>
               <w:t>3</w:t>
             </w:r>
           </w:p>
@@ -47848,6 +47726,414 @@
         <w:tab/>
       </w:r>
     </w:p>
+    <w:p>
+      <w:pPr>
+        <w:pStyle w:val="a1"/>
+      </w:pPr>
+      <w:r>
+        <w:lastRenderedPageBreak/>
+        <w:t>ТС-</w:t>
+      </w:r>
+      <w:r>
+        <w:t>АВТО</w:t>
+      </w:r>
+      <w:r>
+        <w:t xml:space="preserve"> Наложение фильтров при поиске пользователей</w:t>
+      </w:r>
+    </w:p>
+    <w:p>
+      <w:pPr>
+        <w:pStyle w:val="afff6"/>
+      </w:pPr>
+      <w:r>
+        <w:t>В данном параграфе будут описаны сценарии, проверяющие корректность автоматической модерации.</w:t>
+      </w:r>
+    </w:p>
+    <w:p>
+      <w:pPr>
+        <w:pStyle w:val="a2"/>
+      </w:pPr>
+      <w:r>
+        <w:t>ТС-АВТО</w:t>
+      </w:r>
+      <w:r>
+        <w:t xml:space="preserve">-1 </w:t>
+      </w:r>
+      <w:r>
+        <w:t xml:space="preserve">Автомодерация </w:t>
+      </w:r>
+      <w:r>
+        <w:t>созданных о</w:t>
+      </w:r>
+      <w:r>
+        <w:t>бъявлений</w:t>
+      </w:r>
+    </w:p>
+    <w:p>
+      <w:pPr>
+        <w:pStyle w:val="afff6"/>
+      </w:pPr>
+      <w:r>
+        <w:t xml:space="preserve">Данный тестовый сценарий проверяет работу </w:t>
+      </w:r>
+      <w:r>
+        <w:t>автоматической модерации при добавлении объявлений</w:t>
+      </w:r>
+      <w:r>
+        <w:t>. Сценарий описан в таблице 7</w:t>
+      </w:r>
+      <w:r>
+        <w:t>1</w:t>
+      </w:r>
+      <w:r>
+        <w:t>.</w:t>
+      </w:r>
+    </w:p>
+    <w:p>
+      <w:pPr>
+        <w:pStyle w:val="afff6"/>
+      </w:pPr>
+      <w:r>
+        <w:t xml:space="preserve">Предусловия: </w:t>
+      </w:r>
+    </w:p>
+    <w:p>
+      <w:pPr>
+        <w:pStyle w:val="a4"/>
+      </w:pPr>
+      <w:r>
+        <w:t>На устройстве, на котором проводится испытание, есть доступ к сети Интернет</w:t>
+      </w:r>
+      <w:r>
+        <w:t>;</w:t>
+      </w:r>
+    </w:p>
+    <w:p>
+      <w:pPr>
+        <w:pStyle w:val="a4"/>
+      </w:pPr>
+      <w:r>
+        <w:t>Пользователь успешно разместил объявление.</w:t>
+      </w:r>
+    </w:p>
+    <w:p>
+      <w:pPr>
+        <w:pStyle w:val="a"/>
+      </w:pPr>
+      <w:r>
+        <w:t>Автомодерация при размещении объявлений</w:t>
+      </w:r>
+    </w:p>
+    <w:tbl>
+      <w:tblPr>
+        <w:tblW w:w="5000" w:type="pct"/>
+        <w:tblBorders>
+          <w:top w:val="single" w:sz="4" w:space="0" w:color="auto"/>
+          <w:left w:val="single" w:sz="4" w:space="0" w:color="auto"/>
+          <w:bottom w:val="single" w:sz="4" w:space="0" w:color="auto"/>
+          <w:right w:val="single" w:sz="4" w:space="0" w:color="auto"/>
+          <w:insideH w:val="single" w:sz="4" w:space="0" w:color="auto"/>
+          <w:insideV w:val="single" w:sz="4" w:space="0" w:color="auto"/>
+        </w:tblBorders>
+        <w:tblLook w:val="0000" w:firstRow="0" w:lastRow="0" w:firstColumn="0" w:lastColumn="0" w:noHBand="0" w:noVBand="0"/>
+      </w:tblPr>
+      <w:tblGrid>
+        <w:gridCol w:w="862"/>
+        <w:gridCol w:w="3496"/>
+        <w:gridCol w:w="2495"/>
+        <w:gridCol w:w="2491"/>
+      </w:tblGrid>
+      <w:tr>
+        <w:tc>
+          <w:tcPr>
+            <w:tcW w:w="461" w:type="pct"/>
+          </w:tcPr>
+          <w:p>
+            <w:pPr>
+              <w:pStyle w:val="afff6"/>
+              <w:ind w:firstLine="0"/>
+              <w:rPr>
+                <w:rFonts w:cs="Times New Roman"/>
+                <w:szCs w:val="20"/>
+                <w:lang w:eastAsia="ru-RU"/>
+              </w:rPr>
+            </w:pPr>
+            <w:r>
+              <w:rPr>
+                <w:rFonts w:cs="Times New Roman"/>
+                <w:szCs w:val="20"/>
+                <w:lang w:eastAsia="ru-RU"/>
+              </w:rPr>
+              <w:t>№ Шага</w:t>
+            </w:r>
+          </w:p>
+        </w:tc>
+        <w:tc>
+          <w:tcPr>
+            <w:tcW w:w="1871" w:type="pct"/>
+          </w:tcPr>
+          <w:p>
+            <w:pPr>
+              <w:pStyle w:val="afff6"/>
+              <w:ind w:firstLine="0"/>
+              <w:rPr>
+                <w:rFonts w:cs="Times New Roman"/>
+                <w:szCs w:val="20"/>
+                <w:lang w:eastAsia="ru-RU"/>
+              </w:rPr>
+            </w:pPr>
+            <w:r>
+              <w:rPr>
+                <w:rFonts w:cs="Times New Roman"/>
+                <w:szCs w:val="20"/>
+                <w:lang w:eastAsia="ru-RU"/>
+              </w:rPr>
+              <w:t>Шаг</w:t>
+            </w:r>
+          </w:p>
+        </w:tc>
+        <w:tc>
+          <w:tcPr>
+            <w:tcW w:w="1335" w:type="pct"/>
+          </w:tcPr>
+          <w:p>
+            <w:pPr>
+              <w:pStyle w:val="afff6"/>
+              <w:ind w:firstLine="0"/>
+              <w:rPr>
+                <w:rFonts w:cs="Times New Roman"/>
+                <w:szCs w:val="20"/>
+                <w:lang w:eastAsia="ru-RU"/>
+              </w:rPr>
+            </w:pPr>
+            <w:r>
+              <w:rPr>
+                <w:rFonts w:cs="Times New Roman"/>
+                <w:szCs w:val="20"/>
+                <w:lang w:eastAsia="ru-RU"/>
+              </w:rPr>
+              <w:t>Ожидаемый результат</w:t>
+            </w:r>
+          </w:p>
+        </w:tc>
+        <w:tc>
+          <w:tcPr>
+            <w:tcW w:w="1333" w:type="pct"/>
+          </w:tcPr>
+          <w:p>
+            <w:pPr>
+              <w:pStyle w:val="afff6"/>
+              <w:ind w:firstLine="0"/>
+              <w:rPr>
+                <w:rFonts w:cs="Times New Roman"/>
+                <w:szCs w:val="20"/>
+                <w:lang w:eastAsia="ru-RU"/>
+              </w:rPr>
+            </w:pPr>
+            <w:r>
+              <w:rPr>
+                <w:rFonts w:cs="Times New Roman"/>
+                <w:szCs w:val="20"/>
+                <w:lang w:eastAsia="ru-RU"/>
+              </w:rPr>
+              <w:t>Фактический результат</w:t>
+            </w:r>
+          </w:p>
+        </w:tc>
+      </w:tr>
+    </w:tbl>
+    <w:p>
+      <w:pPr>
+        <w:tabs>
+          <w:tab w:val="left" w:pos="1080"/>
+        </w:tabs>
+        <w:rPr>
+          <w:rFonts w:ascii="Times New Roman" w:hAnsi="Times New Roman"/>
+          <w:b/>
+          <w:bCs/>
+          <w:color w:val="000000"/>
+          <w:sz w:val="28"/>
+        </w:rPr>
+      </w:pPr>
+    </w:p>
+    <w:p>
+      <w:pPr>
+        <w:pStyle w:val="a2"/>
+      </w:pPr>
+      <w:r>
+        <w:t>ТС-АВТО</w:t>
+      </w:r>
+      <w:r>
+        <w:t xml:space="preserve">-2 </w:t>
+      </w:r>
+      <w:r>
+        <w:t>Автомодерация измененных объявлений</w:t>
+      </w:r>
+    </w:p>
+    <w:p>
+      <w:pPr>
+        <w:pStyle w:val="afff6"/>
+      </w:pPr>
+      <w:r>
+        <w:t>Данный тестовый сценарий проверяет работу автоматической модерации при добавлении объявлений. Сценарий описан в таблице 71.</w:t>
+      </w:r>
+    </w:p>
+    <w:p>
+      <w:pPr>
+        <w:pStyle w:val="afff6"/>
+      </w:pPr>
+      <w:r>
+        <w:t xml:space="preserve">Предусловия: </w:t>
+      </w:r>
+    </w:p>
+    <w:p>
+      <w:pPr>
+        <w:pStyle w:val="a4"/>
+      </w:pPr>
+      <w:r>
+        <w:t>На устройстве, на котором проводится испытание, есть доступ к сети Интернет;</w:t>
+      </w:r>
+    </w:p>
+    <w:p>
+      <w:pPr>
+        <w:pStyle w:val="a4"/>
+      </w:pPr>
+      <w:r>
+        <w:t>Пользователь успешно изменил объявление.</w:t>
+      </w:r>
+    </w:p>
+    <w:p>
+      <w:pPr>
+        <w:pStyle w:val="a"/>
+      </w:pPr>
+      <w:r>
+        <w:t xml:space="preserve">Автомодерация при </w:t>
+      </w:r>
+      <w:r>
+        <w:t>изменении</w:t>
+      </w:r>
+      <w:r>
+        <w:t xml:space="preserve"> объявлений</w:t>
+      </w:r>
+    </w:p>
+    <w:tbl>
+      <w:tblPr>
+        <w:tblW w:w="5000" w:type="pct"/>
+        <w:tblBorders>
+          <w:top w:val="single" w:sz="4" w:space="0" w:color="auto"/>
+          <w:left w:val="single" w:sz="4" w:space="0" w:color="auto"/>
+          <w:bottom w:val="single" w:sz="4" w:space="0" w:color="auto"/>
+          <w:right w:val="single" w:sz="4" w:space="0" w:color="auto"/>
+          <w:insideH w:val="single" w:sz="4" w:space="0" w:color="auto"/>
+          <w:insideV w:val="single" w:sz="4" w:space="0" w:color="auto"/>
+        </w:tblBorders>
+        <w:tblLook w:val="0000" w:firstRow="0" w:lastRow="0" w:firstColumn="0" w:lastColumn="0" w:noHBand="0" w:noVBand="0"/>
+      </w:tblPr>
+      <w:tblGrid>
+        <w:gridCol w:w="862"/>
+        <w:gridCol w:w="3496"/>
+        <w:gridCol w:w="2495"/>
+        <w:gridCol w:w="2491"/>
+      </w:tblGrid>
+      <w:tr>
+        <w:tc>
+          <w:tcPr>
+            <w:tcW w:w="461" w:type="pct"/>
+          </w:tcPr>
+          <w:p>
+            <w:pPr>
+              <w:pStyle w:val="afff6"/>
+              <w:ind w:firstLine="0"/>
+              <w:rPr>
+                <w:rFonts w:cs="Times New Roman"/>
+                <w:szCs w:val="20"/>
+                <w:lang w:eastAsia="ru-RU"/>
+              </w:rPr>
+            </w:pPr>
+            <w:r>
+              <w:rPr>
+                <w:rFonts w:cs="Times New Roman"/>
+                <w:szCs w:val="20"/>
+                <w:lang w:eastAsia="ru-RU"/>
+              </w:rPr>
+              <w:t>№ Шага</w:t>
+            </w:r>
+          </w:p>
+        </w:tc>
+        <w:tc>
+          <w:tcPr>
+            <w:tcW w:w="1871" w:type="pct"/>
+          </w:tcPr>
+          <w:p>
+            <w:pPr>
+              <w:pStyle w:val="afff6"/>
+              <w:ind w:firstLine="0"/>
+              <w:rPr>
+                <w:rFonts w:cs="Times New Roman"/>
+                <w:szCs w:val="20"/>
+                <w:lang w:eastAsia="ru-RU"/>
+              </w:rPr>
+            </w:pPr>
+            <w:r>
+              <w:rPr>
+                <w:rFonts w:cs="Times New Roman"/>
+                <w:szCs w:val="20"/>
+                <w:lang w:eastAsia="ru-RU"/>
+              </w:rPr>
+              <w:t>Шаг</w:t>
+            </w:r>
+          </w:p>
+        </w:tc>
+        <w:tc>
+          <w:tcPr>
+            <w:tcW w:w="1335" w:type="pct"/>
+          </w:tcPr>
+          <w:p>
+            <w:pPr>
+              <w:pStyle w:val="afff6"/>
+              <w:ind w:firstLine="0"/>
+              <w:rPr>
+                <w:rFonts w:cs="Times New Roman"/>
+                <w:szCs w:val="20"/>
+                <w:lang w:eastAsia="ru-RU"/>
+              </w:rPr>
+            </w:pPr>
+            <w:r>
+              <w:rPr>
+                <w:rFonts w:cs="Times New Roman"/>
+                <w:szCs w:val="20"/>
+                <w:lang w:eastAsia="ru-RU"/>
+              </w:rPr>
+              <w:t>Ожидаемый результат</w:t>
+            </w:r>
+          </w:p>
+        </w:tc>
+        <w:tc>
+          <w:tcPr>
+            <w:tcW w:w="1333" w:type="pct"/>
+          </w:tcPr>
+          <w:p>
+            <w:pPr>
+              <w:pStyle w:val="afff6"/>
+              <w:ind w:firstLine="0"/>
+              <w:rPr>
+                <w:rFonts w:cs="Times New Roman"/>
+                <w:szCs w:val="20"/>
+                <w:lang w:eastAsia="ru-RU"/>
+              </w:rPr>
+            </w:pPr>
+            <w:r>
+              <w:rPr>
+                <w:rFonts w:cs="Times New Roman"/>
+                <w:szCs w:val="20"/>
+                <w:lang w:eastAsia="ru-RU"/>
+              </w:rPr>
+              <w:t>Фактический результат</w:t>
+            </w:r>
+          </w:p>
+        </w:tc>
+      </w:tr>
+    </w:tbl>
     <w:p>
       <w:pPr>
         <w:rPr>
@@ -48334,7 +48620,7 @@
   <w:abstractNum w:abstractNumId="3" w15:restartNumberingAfterBreak="0">
     <w:nsid w:val="09FC4869"/>
     <w:multiLevelType w:val="multilevel"/>
-    <w:tmpl w:val="5608FC44"/>
+    <w:tmpl w:val="1D34C860"/>
     <w:lvl w:ilvl="0">
       <w:start w:val="1"/>
       <w:numFmt w:val="decimal"/>
@@ -48388,12 +48674,6 @@
         </w:tabs>
         <w:ind w:left="709" w:firstLine="0"/>
       </w:pPr>
-      <w:rPr>
-        <w:rFonts w:ascii="Times New Roman" w:hAnsi="Times New Roman"/>
-        <w:b/>
-        <w:i w:val="0"/>
-        <w:sz w:val="28"/>
-      </w:rPr>
     </w:lvl>
     <w:lvl w:ilvl="3">
       <w:start w:val="1"/>
@@ -49252,7 +49532,7 @@
   <w:abstractNum w:abstractNumId="10" w15:restartNumberingAfterBreak="0">
     <w:nsid w:val="1FCF7CEE"/>
     <w:multiLevelType w:val="multilevel"/>
-    <w:tmpl w:val="1DBE8772"/>
+    <w:tmpl w:val="33D4C682"/>
     <w:lvl w:ilvl="0">
       <w:start w:val="1"/>
       <w:numFmt w:val="decimal"/>
@@ -50344,7 +50624,7 @@
   <w:abstractNum w:abstractNumId="18" w15:restartNumberingAfterBreak="0">
     <w:nsid w:val="41E70A08"/>
     <w:multiLevelType w:val="multilevel"/>
-    <w:tmpl w:val="123E2A78"/>
+    <w:tmpl w:val="D73CCF8E"/>
     <w:lvl w:ilvl="0">
       <w:start w:val="1"/>
       <w:numFmt w:val="decimal"/>
@@ -51987,7 +52267,7 @@
   <w:abstractNum w:abstractNumId="30" w15:restartNumberingAfterBreak="0">
     <w:nsid w:val="5D943B08"/>
     <w:multiLevelType w:val="multilevel"/>
-    <w:tmpl w:val="A7E21D58"/>
+    <w:tmpl w:val="58DEB44E"/>
     <w:lvl w:ilvl="0">
       <w:start w:val="1"/>
       <w:numFmt w:val="decimal"/>
@@ -53037,11 +53317,6 @@
   </w:num>
   <w:num w:numId="35" w16cid:durableId="731805486">
     <w:abstractNumId w:val="35"/>
-    <w:lvlOverride w:ilvl="0"/>
-    <w:lvlOverride w:ilvl="1"/>
-    <w:lvlOverride w:ilvl="2">
-      <w:startOverride w:val="1"/>
-    </w:lvlOverride>
   </w:num>
   <w:num w:numId="36" w16cid:durableId="313490923">
     <w:abstractNumId w:val="30"/>
@@ -53275,6 +53550,66 @@
   </w:num>
   <w:num w:numId="76" w16cid:durableId="284700847">
     <w:abstractNumId w:val="12"/>
+  </w:num>
+  <w:num w:numId="77" w16cid:durableId="1333799353">
+    <w:abstractNumId w:val="3"/>
+    <w:lvlOverride w:ilvl="0">
+      <w:startOverride w:val="1"/>
+    </w:lvlOverride>
+    <w:lvlOverride w:ilvl="1">
+      <w:startOverride w:val="1"/>
+    </w:lvlOverride>
+    <w:lvlOverride w:ilvl="2">
+      <w:startOverride w:val="1"/>
+    </w:lvlOverride>
+    <w:lvlOverride w:ilvl="3">
+      <w:startOverride w:val="1"/>
+    </w:lvlOverride>
+    <w:lvlOverride w:ilvl="4">
+      <w:startOverride w:val="1"/>
+    </w:lvlOverride>
+    <w:lvlOverride w:ilvl="5">
+      <w:startOverride w:val="1"/>
+    </w:lvlOverride>
+    <w:lvlOverride w:ilvl="6">
+      <w:startOverride w:val="1"/>
+    </w:lvlOverride>
+    <w:lvlOverride w:ilvl="7">
+      <w:startOverride w:val="1"/>
+    </w:lvlOverride>
+    <w:lvlOverride w:ilvl="8">
+      <w:startOverride w:val="1"/>
+    </w:lvlOverride>
+  </w:num>
+  <w:num w:numId="78" w16cid:durableId="257837301">
+    <w:abstractNumId w:val="3"/>
+    <w:lvlOverride w:ilvl="0">
+      <w:startOverride w:val="1"/>
+    </w:lvlOverride>
+    <w:lvlOverride w:ilvl="1">
+      <w:startOverride w:val="1"/>
+    </w:lvlOverride>
+    <w:lvlOverride w:ilvl="2">
+      <w:startOverride w:val="1"/>
+    </w:lvlOverride>
+    <w:lvlOverride w:ilvl="3">
+      <w:startOverride w:val="1"/>
+    </w:lvlOverride>
+    <w:lvlOverride w:ilvl="4">
+      <w:startOverride w:val="1"/>
+    </w:lvlOverride>
+    <w:lvlOverride w:ilvl="5">
+      <w:startOverride w:val="1"/>
+    </w:lvlOverride>
+    <w:lvlOverride w:ilvl="6">
+      <w:startOverride w:val="1"/>
+    </w:lvlOverride>
+    <w:lvlOverride w:ilvl="7">
+      <w:startOverride w:val="1"/>
+    </w:lvlOverride>
+    <w:lvlOverride w:ilvl="8">
+      <w:startOverride w:val="1"/>
+    </w:lvlOverride>
   </w:num>
 </w:numbering>
 </file>
@@ -53870,6 +54205,7 @@
   <w:style w:type="character" w:default="1" w:styleId="ab">
     <w:name w:val="Default Paragraph Font"/>
     <w:uiPriority w:val="1"/>
+    <w:semiHidden/>
     <w:unhideWhenUsed/>
   </w:style>
   <w:style w:type="table" w:default="1" w:styleId="ac">

</xml_diff>

<commit_message>
[DOM-306] Fix acceptance style
</commit_message>
<xml_diff>
--- a/documentation/acceptance/ПМИ.docx
+++ b/documentation/acceptance/ПМИ.docx
@@ -18198,7 +18198,7 @@
     </w:p>
     <w:p>
       <w:pPr>
-        <w:pStyle w:val="aff5"/>
+        <w:pStyle w:val="a2"/>
       </w:pPr>
       <w:bookmarkStart w:id="25" w:name="_Toc199929919"/>
       <w:r>
@@ -28958,7 +28958,13 @@
       </w:pPr>
       <w:bookmarkStart w:id="60" w:name="_Toc199929954"/>
       <w:r>
-        <w:t xml:space="preserve">ТС-ОБ-СВ2 </w:t>
+        <w:t>ТС-О</w:t>
+      </w:r>
+      <w:r>
+        <w:t>ТКЛ-</w:t>
+      </w:r>
+      <w:r>
+        <w:t xml:space="preserve">2 </w:t>
       </w:r>
       <w:r>
         <w:t>Неуспешное оформление отклика</w:t>
@@ -44899,145 +44905,6 @@
     </w:lvl>
   </w:abstractNum>
   <w:abstractNum w:abstractNumId="1" w15:restartNumberingAfterBreak="0">
-    <w:nsid w:val="051111D0"/>
-    <w:multiLevelType w:val="multilevel"/>
-    <w:tmpl w:val="08F04BC4"/>
-    <w:lvl w:ilvl="0">
-      <w:start w:val="1"/>
-      <w:numFmt w:val="decimal"/>
-      <w:suff w:val="space"/>
-      <w:lvlText w:val="%1"/>
-      <w:lvlJc w:val="left"/>
-      <w:pPr>
-        <w:tabs>
-          <w:tab w:val="num" w:pos="0"/>
-        </w:tabs>
-        <w:ind w:left="709" w:firstLine="0"/>
-      </w:pPr>
-      <w:rPr>
-        <w:rFonts w:ascii="Times New Roman" w:hAnsi="Times New Roman"/>
-        <w:b/>
-        <w:i w:val="0"/>
-        <w:sz w:val="28"/>
-      </w:rPr>
-    </w:lvl>
-    <w:lvl w:ilvl="1">
-      <w:start w:val="1"/>
-      <w:numFmt w:val="decimal"/>
-      <w:suff w:val="space"/>
-      <w:lvlText w:val="%1.%2"/>
-      <w:lvlJc w:val="left"/>
-      <w:pPr>
-        <w:tabs>
-          <w:tab w:val="num" w:pos="0"/>
-        </w:tabs>
-        <w:ind w:left="709" w:firstLine="0"/>
-      </w:pPr>
-      <w:rPr>
-        <w:rFonts w:ascii="Times New Roman" w:hAnsi="Times New Roman"/>
-        <w:b/>
-        <w:i w:val="0"/>
-        <w:sz w:val="28"/>
-      </w:rPr>
-    </w:lvl>
-    <w:lvl w:ilvl="2">
-      <w:start w:val="1"/>
-      <w:numFmt w:val="decimal"/>
-      <w:suff w:val="space"/>
-      <w:lvlText w:val="%1.%2.%3"/>
-      <w:lvlJc w:val="left"/>
-      <w:pPr>
-        <w:tabs>
-          <w:tab w:val="num" w:pos="0"/>
-        </w:tabs>
-        <w:ind w:left="709" w:firstLine="0"/>
-      </w:pPr>
-      <w:rPr>
-        <w:rFonts w:ascii="Times New Roman" w:hAnsi="Times New Roman"/>
-        <w:b/>
-        <w:i w:val="0"/>
-        <w:sz w:val="28"/>
-      </w:rPr>
-    </w:lvl>
-    <w:lvl w:ilvl="3">
-      <w:start w:val="1"/>
-      <w:numFmt w:val="decimal"/>
-      <w:lvlText w:val="%4.1.1.1"/>
-      <w:lvlJc w:val="left"/>
-      <w:pPr>
-        <w:tabs>
-          <w:tab w:val="num" w:pos="0"/>
-        </w:tabs>
-        <w:ind w:left="1440" w:hanging="360"/>
-      </w:pPr>
-      <w:rPr>
-        <w:rFonts w:ascii="Times New Roman" w:eastAsia="Times New Roman" w:hAnsi="Times New Roman" w:cs="Times New Roman"/>
-        <w:b/>
-        <w:sz w:val="28"/>
-      </w:rPr>
-    </w:lvl>
-    <w:lvl w:ilvl="4">
-      <w:start w:val="1"/>
-      <w:numFmt w:val="lowerLetter"/>
-      <w:lvlText w:val="(%5)"/>
-      <w:lvlJc w:val="left"/>
-      <w:pPr>
-        <w:tabs>
-          <w:tab w:val="num" w:pos="0"/>
-        </w:tabs>
-        <w:ind w:left="1800" w:hanging="360"/>
-      </w:pPr>
-    </w:lvl>
-    <w:lvl w:ilvl="5">
-      <w:start w:val="1"/>
-      <w:numFmt w:val="lowerRoman"/>
-      <w:lvlText w:val="(%6)"/>
-      <w:lvlJc w:val="left"/>
-      <w:pPr>
-        <w:tabs>
-          <w:tab w:val="num" w:pos="0"/>
-        </w:tabs>
-        <w:ind w:left="2160" w:hanging="360"/>
-      </w:pPr>
-    </w:lvl>
-    <w:lvl w:ilvl="6">
-      <w:start w:val="1"/>
-      <w:numFmt w:val="decimal"/>
-      <w:lvlText w:val="%7."/>
-      <w:lvlJc w:val="left"/>
-      <w:pPr>
-        <w:tabs>
-          <w:tab w:val="num" w:pos="0"/>
-        </w:tabs>
-        <w:ind w:left="2520" w:hanging="360"/>
-      </w:pPr>
-    </w:lvl>
-    <w:lvl w:ilvl="7">
-      <w:start w:val="1"/>
-      <w:numFmt w:val="lowerLetter"/>
-      <w:lvlText w:val="%8."/>
-      <w:lvlJc w:val="left"/>
-      <w:pPr>
-        <w:tabs>
-          <w:tab w:val="num" w:pos="0"/>
-        </w:tabs>
-        <w:ind w:left="2880" w:hanging="360"/>
-      </w:pPr>
-    </w:lvl>
-    <w:lvl w:ilvl="8">
-      <w:start w:val="1"/>
-      <w:numFmt w:val="lowerRoman"/>
-      <w:lvlText w:val="%9."/>
-      <w:lvlJc w:val="left"/>
-      <w:pPr>
-        <w:tabs>
-          <w:tab w:val="num" w:pos="0"/>
-        </w:tabs>
-        <w:ind w:left="3240" w:hanging="360"/>
-      </w:pPr>
-    </w:lvl>
-  </w:abstractNum>
-  <w:abstractNum w:abstractNumId="2" w15:restartNumberingAfterBreak="0">
     <w:nsid w:val="07184BEA"/>
     <w:multiLevelType w:val="multilevel"/>
     <w:tmpl w:val="36104B94"/>
@@ -45156,7 +45023,7 @@
       </w:pPr>
     </w:lvl>
   </w:abstractNum>
-  <w:abstractNum w:abstractNumId="3" w15:restartNumberingAfterBreak="0">
+  <w:abstractNum w:abstractNumId="2" w15:restartNumberingAfterBreak="0">
     <w:nsid w:val="09FC4869"/>
     <w:multiLevelType w:val="multilevel"/>
     <w:tmpl w:val="1D34C860"/>
@@ -45292,7 +45159,7 @@
       </w:pPr>
     </w:lvl>
   </w:abstractNum>
-  <w:abstractNum w:abstractNumId="4" w15:restartNumberingAfterBreak="0">
+  <w:abstractNum w:abstractNumId="3" w15:restartNumberingAfterBreak="0">
     <w:nsid w:val="17611E05"/>
     <w:multiLevelType w:val="multilevel"/>
     <w:tmpl w:val="A20E9AC4"/>
@@ -45411,285 +45278,7 @@
       </w:pPr>
     </w:lvl>
   </w:abstractNum>
-  <w:abstractNum w:abstractNumId="5" w15:restartNumberingAfterBreak="0">
-    <w:nsid w:val="183E38A2"/>
-    <w:multiLevelType w:val="multilevel"/>
-    <w:tmpl w:val="978C72B2"/>
-    <w:lvl w:ilvl="0">
-      <w:start w:val="1"/>
-      <w:numFmt w:val="decimal"/>
-      <w:suff w:val="space"/>
-      <w:lvlText w:val="%1"/>
-      <w:lvlJc w:val="left"/>
-      <w:pPr>
-        <w:tabs>
-          <w:tab w:val="num" w:pos="0"/>
-        </w:tabs>
-        <w:ind w:left="709" w:firstLine="0"/>
-      </w:pPr>
-      <w:rPr>
-        <w:rFonts w:ascii="Times New Roman" w:hAnsi="Times New Roman"/>
-        <w:b/>
-        <w:i w:val="0"/>
-        <w:sz w:val="28"/>
-      </w:rPr>
-    </w:lvl>
-    <w:lvl w:ilvl="1">
-      <w:start w:val="1"/>
-      <w:numFmt w:val="decimal"/>
-      <w:suff w:val="space"/>
-      <w:lvlText w:val="%1.%2"/>
-      <w:lvlJc w:val="left"/>
-      <w:pPr>
-        <w:tabs>
-          <w:tab w:val="num" w:pos="0"/>
-        </w:tabs>
-        <w:ind w:left="709" w:firstLine="0"/>
-      </w:pPr>
-      <w:rPr>
-        <w:rFonts w:ascii="Times New Roman" w:hAnsi="Times New Roman"/>
-        <w:b/>
-        <w:i w:val="0"/>
-        <w:sz w:val="28"/>
-      </w:rPr>
-    </w:lvl>
-    <w:lvl w:ilvl="2">
-      <w:start w:val="1"/>
-      <w:numFmt w:val="decimal"/>
-      <w:suff w:val="space"/>
-      <w:lvlText w:val="%1.%2.%3"/>
-      <w:lvlJc w:val="left"/>
-      <w:pPr>
-        <w:tabs>
-          <w:tab w:val="num" w:pos="0"/>
-        </w:tabs>
-        <w:ind w:left="709" w:firstLine="0"/>
-      </w:pPr>
-      <w:rPr>
-        <w:rFonts w:ascii="Times New Roman" w:hAnsi="Times New Roman"/>
-        <w:b/>
-        <w:i w:val="0"/>
-        <w:sz w:val="28"/>
-      </w:rPr>
-    </w:lvl>
-    <w:lvl w:ilvl="3">
-      <w:start w:val="1"/>
-      <w:numFmt w:val="decimal"/>
-      <w:lvlText w:val="%4.1.1.1"/>
-      <w:lvlJc w:val="left"/>
-      <w:pPr>
-        <w:tabs>
-          <w:tab w:val="num" w:pos="0"/>
-        </w:tabs>
-        <w:ind w:left="1440" w:hanging="360"/>
-      </w:pPr>
-      <w:rPr>
-        <w:rFonts w:ascii="Times New Roman" w:eastAsia="Times New Roman" w:hAnsi="Times New Roman" w:cs="Times New Roman"/>
-        <w:b/>
-        <w:sz w:val="28"/>
-      </w:rPr>
-    </w:lvl>
-    <w:lvl w:ilvl="4">
-      <w:start w:val="1"/>
-      <w:numFmt w:val="lowerLetter"/>
-      <w:lvlText w:val="(%5)"/>
-      <w:lvlJc w:val="left"/>
-      <w:pPr>
-        <w:tabs>
-          <w:tab w:val="num" w:pos="0"/>
-        </w:tabs>
-        <w:ind w:left="1800" w:hanging="360"/>
-      </w:pPr>
-    </w:lvl>
-    <w:lvl w:ilvl="5">
-      <w:start w:val="1"/>
-      <w:numFmt w:val="lowerRoman"/>
-      <w:lvlText w:val="(%6)"/>
-      <w:lvlJc w:val="left"/>
-      <w:pPr>
-        <w:tabs>
-          <w:tab w:val="num" w:pos="0"/>
-        </w:tabs>
-        <w:ind w:left="2160" w:hanging="360"/>
-      </w:pPr>
-    </w:lvl>
-    <w:lvl w:ilvl="6">
-      <w:start w:val="1"/>
-      <w:numFmt w:val="decimal"/>
-      <w:lvlText w:val="%7."/>
-      <w:lvlJc w:val="left"/>
-      <w:pPr>
-        <w:tabs>
-          <w:tab w:val="num" w:pos="0"/>
-        </w:tabs>
-        <w:ind w:left="2520" w:hanging="360"/>
-      </w:pPr>
-    </w:lvl>
-    <w:lvl w:ilvl="7">
-      <w:start w:val="1"/>
-      <w:numFmt w:val="lowerLetter"/>
-      <w:lvlText w:val="%8."/>
-      <w:lvlJc w:val="left"/>
-      <w:pPr>
-        <w:tabs>
-          <w:tab w:val="num" w:pos="0"/>
-        </w:tabs>
-        <w:ind w:left="2880" w:hanging="360"/>
-      </w:pPr>
-    </w:lvl>
-    <w:lvl w:ilvl="8">
-      <w:start w:val="1"/>
-      <w:numFmt w:val="lowerRoman"/>
-      <w:lvlText w:val="%9."/>
-      <w:lvlJc w:val="left"/>
-      <w:pPr>
-        <w:tabs>
-          <w:tab w:val="num" w:pos="0"/>
-        </w:tabs>
-        <w:ind w:left="3240" w:hanging="360"/>
-      </w:pPr>
-    </w:lvl>
-  </w:abstractNum>
-  <w:abstractNum w:abstractNumId="6" w15:restartNumberingAfterBreak="0">
-    <w:nsid w:val="18CD1FC8"/>
-    <w:multiLevelType w:val="multilevel"/>
-    <w:tmpl w:val="F8B4D9D0"/>
-    <w:lvl w:ilvl="0">
-      <w:start w:val="1"/>
-      <w:numFmt w:val="decimal"/>
-      <w:suff w:val="space"/>
-      <w:lvlText w:val="%1"/>
-      <w:lvlJc w:val="left"/>
-      <w:pPr>
-        <w:tabs>
-          <w:tab w:val="num" w:pos="0"/>
-        </w:tabs>
-        <w:ind w:left="709" w:firstLine="0"/>
-      </w:pPr>
-      <w:rPr>
-        <w:rFonts w:ascii="Times New Roman" w:hAnsi="Times New Roman"/>
-        <w:b/>
-        <w:i w:val="0"/>
-        <w:sz w:val="28"/>
-      </w:rPr>
-    </w:lvl>
-    <w:lvl w:ilvl="1">
-      <w:start w:val="1"/>
-      <w:numFmt w:val="decimal"/>
-      <w:suff w:val="space"/>
-      <w:lvlText w:val="%1.%2"/>
-      <w:lvlJc w:val="left"/>
-      <w:pPr>
-        <w:tabs>
-          <w:tab w:val="num" w:pos="0"/>
-        </w:tabs>
-        <w:ind w:left="709" w:firstLine="0"/>
-      </w:pPr>
-      <w:rPr>
-        <w:rFonts w:ascii="Times New Roman" w:hAnsi="Times New Roman"/>
-        <w:b/>
-        <w:i w:val="0"/>
-        <w:sz w:val="28"/>
-      </w:rPr>
-    </w:lvl>
-    <w:lvl w:ilvl="2">
-      <w:start w:val="1"/>
-      <w:numFmt w:val="decimal"/>
-      <w:suff w:val="space"/>
-      <w:lvlText w:val="%1.%2.%3"/>
-      <w:lvlJc w:val="left"/>
-      <w:pPr>
-        <w:tabs>
-          <w:tab w:val="num" w:pos="0"/>
-        </w:tabs>
-        <w:ind w:left="709" w:firstLine="0"/>
-      </w:pPr>
-      <w:rPr>
-        <w:rFonts w:ascii="Times New Roman" w:hAnsi="Times New Roman"/>
-        <w:b/>
-        <w:i w:val="0"/>
-        <w:sz w:val="28"/>
-      </w:rPr>
-    </w:lvl>
-    <w:lvl w:ilvl="3">
-      <w:start w:val="1"/>
-      <w:numFmt w:val="decimal"/>
-      <w:lvlText w:val="%4.1.1.1"/>
-      <w:lvlJc w:val="left"/>
-      <w:pPr>
-        <w:tabs>
-          <w:tab w:val="num" w:pos="0"/>
-        </w:tabs>
-        <w:ind w:left="1440" w:hanging="360"/>
-      </w:pPr>
-      <w:rPr>
-        <w:rFonts w:ascii="Times New Roman" w:eastAsia="Times New Roman" w:hAnsi="Times New Roman" w:cs="Times New Roman"/>
-        <w:b/>
-        <w:sz w:val="28"/>
-      </w:rPr>
-    </w:lvl>
-    <w:lvl w:ilvl="4">
-      <w:start w:val="1"/>
-      <w:numFmt w:val="lowerLetter"/>
-      <w:lvlText w:val="(%5)"/>
-      <w:lvlJc w:val="left"/>
-      <w:pPr>
-        <w:tabs>
-          <w:tab w:val="num" w:pos="0"/>
-        </w:tabs>
-        <w:ind w:left="1800" w:hanging="360"/>
-      </w:pPr>
-    </w:lvl>
-    <w:lvl w:ilvl="5">
-      <w:start w:val="1"/>
-      <w:numFmt w:val="lowerRoman"/>
-      <w:lvlText w:val="(%6)"/>
-      <w:lvlJc w:val="left"/>
-      <w:pPr>
-        <w:tabs>
-          <w:tab w:val="num" w:pos="0"/>
-        </w:tabs>
-        <w:ind w:left="2160" w:hanging="360"/>
-      </w:pPr>
-    </w:lvl>
-    <w:lvl w:ilvl="6">
-      <w:start w:val="1"/>
-      <w:numFmt w:val="decimal"/>
-      <w:lvlText w:val="%7."/>
-      <w:lvlJc w:val="left"/>
-      <w:pPr>
-        <w:tabs>
-          <w:tab w:val="num" w:pos="0"/>
-        </w:tabs>
-        <w:ind w:left="2520" w:hanging="360"/>
-      </w:pPr>
-    </w:lvl>
-    <w:lvl w:ilvl="7">
-      <w:start w:val="1"/>
-      <w:numFmt w:val="lowerLetter"/>
-      <w:lvlText w:val="%8."/>
-      <w:lvlJc w:val="left"/>
-      <w:pPr>
-        <w:tabs>
-          <w:tab w:val="num" w:pos="0"/>
-        </w:tabs>
-        <w:ind w:left="2880" w:hanging="360"/>
-      </w:pPr>
-    </w:lvl>
-    <w:lvl w:ilvl="8">
-      <w:start w:val="1"/>
-      <w:numFmt w:val="lowerRoman"/>
-      <w:lvlText w:val="%9."/>
-      <w:lvlJc w:val="left"/>
-      <w:pPr>
-        <w:tabs>
-          <w:tab w:val="num" w:pos="0"/>
-        </w:tabs>
-        <w:ind w:left="3240" w:hanging="360"/>
-      </w:pPr>
-    </w:lvl>
-  </w:abstractNum>
-  <w:abstractNum w:abstractNumId="7" w15:restartNumberingAfterBreak="0">
+  <w:abstractNum w:abstractNumId="4" w15:restartNumberingAfterBreak="0">
     <w:nsid w:val="18DE391A"/>
     <w:multiLevelType w:val="multilevel"/>
     <w:tmpl w:val="C0643BC0"/>
@@ -45807,7 +45396,7 @@
       </w:pPr>
     </w:lvl>
   </w:abstractNum>
-  <w:abstractNum w:abstractNumId="8" w15:restartNumberingAfterBreak="0">
+  <w:abstractNum w:abstractNumId="5" w15:restartNumberingAfterBreak="0">
     <w:nsid w:val="1E1C41BC"/>
     <w:multiLevelType w:val="multilevel"/>
     <w:tmpl w:val="F744A77C"/>
@@ -45929,285 +45518,7 @@
       </w:pPr>
     </w:lvl>
   </w:abstractNum>
-  <w:abstractNum w:abstractNumId="9" w15:restartNumberingAfterBreak="0">
-    <w:nsid w:val="1EAF4A54"/>
-    <w:multiLevelType w:val="multilevel"/>
-    <w:tmpl w:val="5EB6F778"/>
-    <w:lvl w:ilvl="0">
-      <w:start w:val="1"/>
-      <w:numFmt w:val="decimal"/>
-      <w:suff w:val="space"/>
-      <w:lvlText w:val="%1"/>
-      <w:lvlJc w:val="left"/>
-      <w:pPr>
-        <w:tabs>
-          <w:tab w:val="num" w:pos="0"/>
-        </w:tabs>
-        <w:ind w:left="709" w:firstLine="0"/>
-      </w:pPr>
-      <w:rPr>
-        <w:rFonts w:ascii="Times New Roman" w:hAnsi="Times New Roman"/>
-        <w:b/>
-        <w:i w:val="0"/>
-        <w:sz w:val="28"/>
-      </w:rPr>
-    </w:lvl>
-    <w:lvl w:ilvl="1">
-      <w:start w:val="1"/>
-      <w:numFmt w:val="decimal"/>
-      <w:suff w:val="space"/>
-      <w:lvlText w:val="%1.%2"/>
-      <w:lvlJc w:val="left"/>
-      <w:pPr>
-        <w:tabs>
-          <w:tab w:val="num" w:pos="0"/>
-        </w:tabs>
-        <w:ind w:left="709" w:firstLine="0"/>
-      </w:pPr>
-      <w:rPr>
-        <w:rFonts w:ascii="Times New Roman" w:hAnsi="Times New Roman"/>
-        <w:b/>
-        <w:i w:val="0"/>
-        <w:sz w:val="28"/>
-      </w:rPr>
-    </w:lvl>
-    <w:lvl w:ilvl="2">
-      <w:start w:val="1"/>
-      <w:numFmt w:val="decimal"/>
-      <w:suff w:val="space"/>
-      <w:lvlText w:val="%1.%2.%3"/>
-      <w:lvlJc w:val="left"/>
-      <w:pPr>
-        <w:tabs>
-          <w:tab w:val="num" w:pos="0"/>
-        </w:tabs>
-        <w:ind w:left="709" w:firstLine="0"/>
-      </w:pPr>
-      <w:rPr>
-        <w:rFonts w:ascii="Times New Roman" w:hAnsi="Times New Roman"/>
-        <w:b/>
-        <w:i w:val="0"/>
-        <w:sz w:val="28"/>
-      </w:rPr>
-    </w:lvl>
-    <w:lvl w:ilvl="3">
-      <w:start w:val="1"/>
-      <w:numFmt w:val="decimal"/>
-      <w:lvlText w:val="%4.1.1.1"/>
-      <w:lvlJc w:val="left"/>
-      <w:pPr>
-        <w:tabs>
-          <w:tab w:val="num" w:pos="0"/>
-        </w:tabs>
-        <w:ind w:left="1440" w:hanging="360"/>
-      </w:pPr>
-      <w:rPr>
-        <w:rFonts w:ascii="Times New Roman" w:eastAsia="Times New Roman" w:hAnsi="Times New Roman" w:cs="Times New Roman"/>
-        <w:b/>
-        <w:sz w:val="28"/>
-      </w:rPr>
-    </w:lvl>
-    <w:lvl w:ilvl="4">
-      <w:start w:val="1"/>
-      <w:numFmt w:val="lowerLetter"/>
-      <w:lvlText w:val="(%5)"/>
-      <w:lvlJc w:val="left"/>
-      <w:pPr>
-        <w:tabs>
-          <w:tab w:val="num" w:pos="0"/>
-        </w:tabs>
-        <w:ind w:left="1800" w:hanging="360"/>
-      </w:pPr>
-    </w:lvl>
-    <w:lvl w:ilvl="5">
-      <w:start w:val="1"/>
-      <w:numFmt w:val="lowerRoman"/>
-      <w:lvlText w:val="(%6)"/>
-      <w:lvlJc w:val="left"/>
-      <w:pPr>
-        <w:tabs>
-          <w:tab w:val="num" w:pos="0"/>
-        </w:tabs>
-        <w:ind w:left="2160" w:hanging="360"/>
-      </w:pPr>
-    </w:lvl>
-    <w:lvl w:ilvl="6">
-      <w:start w:val="1"/>
-      <w:numFmt w:val="decimal"/>
-      <w:lvlText w:val="%7."/>
-      <w:lvlJc w:val="left"/>
-      <w:pPr>
-        <w:tabs>
-          <w:tab w:val="num" w:pos="0"/>
-        </w:tabs>
-        <w:ind w:left="2520" w:hanging="360"/>
-      </w:pPr>
-    </w:lvl>
-    <w:lvl w:ilvl="7">
-      <w:start w:val="1"/>
-      <w:numFmt w:val="lowerLetter"/>
-      <w:lvlText w:val="%8."/>
-      <w:lvlJc w:val="left"/>
-      <w:pPr>
-        <w:tabs>
-          <w:tab w:val="num" w:pos="0"/>
-        </w:tabs>
-        <w:ind w:left="2880" w:hanging="360"/>
-      </w:pPr>
-    </w:lvl>
-    <w:lvl w:ilvl="8">
-      <w:start w:val="1"/>
-      <w:numFmt w:val="lowerRoman"/>
-      <w:lvlText w:val="%9."/>
-      <w:lvlJc w:val="left"/>
-      <w:pPr>
-        <w:tabs>
-          <w:tab w:val="num" w:pos="0"/>
-        </w:tabs>
-        <w:ind w:left="3240" w:hanging="360"/>
-      </w:pPr>
-    </w:lvl>
-  </w:abstractNum>
-  <w:abstractNum w:abstractNumId="10" w15:restartNumberingAfterBreak="0">
-    <w:nsid w:val="1FCF7CEE"/>
-    <w:multiLevelType w:val="multilevel"/>
-    <w:tmpl w:val="33D4C682"/>
-    <w:lvl w:ilvl="0">
-      <w:start w:val="1"/>
-      <w:numFmt w:val="decimal"/>
-      <w:suff w:val="space"/>
-      <w:lvlText w:val="%1"/>
-      <w:lvlJc w:val="left"/>
-      <w:pPr>
-        <w:tabs>
-          <w:tab w:val="num" w:pos="0"/>
-        </w:tabs>
-        <w:ind w:left="709" w:firstLine="0"/>
-      </w:pPr>
-      <w:rPr>
-        <w:rFonts w:ascii="Times New Roman" w:hAnsi="Times New Roman"/>
-        <w:b/>
-        <w:i w:val="0"/>
-        <w:sz w:val="28"/>
-      </w:rPr>
-    </w:lvl>
-    <w:lvl w:ilvl="1">
-      <w:start w:val="1"/>
-      <w:numFmt w:val="decimal"/>
-      <w:suff w:val="space"/>
-      <w:lvlText w:val="%1.%2"/>
-      <w:lvlJc w:val="left"/>
-      <w:pPr>
-        <w:tabs>
-          <w:tab w:val="num" w:pos="0"/>
-        </w:tabs>
-        <w:ind w:left="709" w:firstLine="0"/>
-      </w:pPr>
-      <w:rPr>
-        <w:rFonts w:ascii="Times New Roman" w:hAnsi="Times New Roman"/>
-        <w:b/>
-        <w:i w:val="0"/>
-        <w:sz w:val="28"/>
-      </w:rPr>
-    </w:lvl>
-    <w:lvl w:ilvl="2">
-      <w:start w:val="1"/>
-      <w:numFmt w:val="decimal"/>
-      <w:suff w:val="space"/>
-      <w:lvlText w:val="%1.%2.%3"/>
-      <w:lvlJc w:val="left"/>
-      <w:pPr>
-        <w:tabs>
-          <w:tab w:val="num" w:pos="0"/>
-        </w:tabs>
-        <w:ind w:left="709" w:firstLine="0"/>
-      </w:pPr>
-      <w:rPr>
-        <w:rFonts w:ascii="Times New Roman" w:hAnsi="Times New Roman"/>
-        <w:b/>
-        <w:i w:val="0"/>
-        <w:sz w:val="28"/>
-      </w:rPr>
-    </w:lvl>
-    <w:lvl w:ilvl="3">
-      <w:start w:val="1"/>
-      <w:numFmt w:val="decimal"/>
-      <w:lvlText w:val="%4.1.1.1"/>
-      <w:lvlJc w:val="left"/>
-      <w:pPr>
-        <w:tabs>
-          <w:tab w:val="num" w:pos="0"/>
-        </w:tabs>
-        <w:ind w:left="1440" w:hanging="360"/>
-      </w:pPr>
-      <w:rPr>
-        <w:rFonts w:ascii="Times New Roman" w:eastAsia="Times New Roman" w:hAnsi="Times New Roman" w:cs="Times New Roman"/>
-        <w:b/>
-        <w:sz w:val="28"/>
-      </w:rPr>
-    </w:lvl>
-    <w:lvl w:ilvl="4">
-      <w:start w:val="1"/>
-      <w:numFmt w:val="lowerLetter"/>
-      <w:lvlText w:val="(%5)"/>
-      <w:lvlJc w:val="left"/>
-      <w:pPr>
-        <w:tabs>
-          <w:tab w:val="num" w:pos="0"/>
-        </w:tabs>
-        <w:ind w:left="1800" w:hanging="360"/>
-      </w:pPr>
-    </w:lvl>
-    <w:lvl w:ilvl="5">
-      <w:start w:val="1"/>
-      <w:numFmt w:val="lowerRoman"/>
-      <w:lvlText w:val="(%6)"/>
-      <w:lvlJc w:val="left"/>
-      <w:pPr>
-        <w:tabs>
-          <w:tab w:val="num" w:pos="0"/>
-        </w:tabs>
-        <w:ind w:left="2160" w:hanging="360"/>
-      </w:pPr>
-    </w:lvl>
-    <w:lvl w:ilvl="6">
-      <w:start w:val="1"/>
-      <w:numFmt w:val="decimal"/>
-      <w:lvlText w:val="%7."/>
-      <w:lvlJc w:val="left"/>
-      <w:pPr>
-        <w:tabs>
-          <w:tab w:val="num" w:pos="0"/>
-        </w:tabs>
-        <w:ind w:left="2520" w:hanging="360"/>
-      </w:pPr>
-    </w:lvl>
-    <w:lvl w:ilvl="7">
-      <w:start w:val="1"/>
-      <w:numFmt w:val="lowerLetter"/>
-      <w:lvlText w:val="%8."/>
-      <w:lvlJc w:val="left"/>
-      <w:pPr>
-        <w:tabs>
-          <w:tab w:val="num" w:pos="0"/>
-        </w:tabs>
-        <w:ind w:left="2880" w:hanging="360"/>
-      </w:pPr>
-    </w:lvl>
-    <w:lvl w:ilvl="8">
-      <w:start w:val="1"/>
-      <w:numFmt w:val="lowerRoman"/>
-      <w:lvlText w:val="%9."/>
-      <w:lvlJc w:val="left"/>
-      <w:pPr>
-        <w:tabs>
-          <w:tab w:val="num" w:pos="0"/>
-        </w:tabs>
-        <w:ind w:left="3240" w:hanging="360"/>
-      </w:pPr>
-    </w:lvl>
-  </w:abstractNum>
-  <w:abstractNum w:abstractNumId="11" w15:restartNumberingAfterBreak="0">
+  <w:abstractNum w:abstractNumId="6" w15:restartNumberingAfterBreak="0">
     <w:nsid w:val="24CD136B"/>
     <w:multiLevelType w:val="multilevel"/>
     <w:tmpl w:val="6BA2B5FA"/>
@@ -46351,702 +45662,7 @@
       </w:rPr>
     </w:lvl>
   </w:abstractNum>
-  <w:abstractNum w:abstractNumId="12" w15:restartNumberingAfterBreak="0">
-    <w:nsid w:val="2A8A1A19"/>
-    <w:multiLevelType w:val="multilevel"/>
-    <w:tmpl w:val="EC02B232"/>
-    <w:lvl w:ilvl="0">
-      <w:start w:val="1"/>
-      <w:numFmt w:val="decimal"/>
-      <w:suff w:val="space"/>
-      <w:lvlText w:val="%1"/>
-      <w:lvlJc w:val="left"/>
-      <w:pPr>
-        <w:tabs>
-          <w:tab w:val="num" w:pos="0"/>
-        </w:tabs>
-        <w:ind w:left="709" w:firstLine="0"/>
-      </w:pPr>
-      <w:rPr>
-        <w:rFonts w:ascii="Times New Roman" w:hAnsi="Times New Roman"/>
-        <w:b/>
-        <w:i w:val="0"/>
-        <w:sz w:val="28"/>
-      </w:rPr>
-    </w:lvl>
-    <w:lvl w:ilvl="1">
-      <w:start w:val="1"/>
-      <w:numFmt w:val="decimal"/>
-      <w:suff w:val="space"/>
-      <w:lvlText w:val="%1.%2"/>
-      <w:lvlJc w:val="left"/>
-      <w:pPr>
-        <w:tabs>
-          <w:tab w:val="num" w:pos="0"/>
-        </w:tabs>
-        <w:ind w:left="709" w:firstLine="0"/>
-      </w:pPr>
-      <w:rPr>
-        <w:rFonts w:ascii="Times New Roman" w:hAnsi="Times New Roman"/>
-        <w:b/>
-        <w:i w:val="0"/>
-        <w:sz w:val="28"/>
-      </w:rPr>
-    </w:lvl>
-    <w:lvl w:ilvl="2">
-      <w:start w:val="1"/>
-      <w:numFmt w:val="decimal"/>
-      <w:suff w:val="space"/>
-      <w:lvlText w:val="%1.%2.%3"/>
-      <w:lvlJc w:val="left"/>
-      <w:pPr>
-        <w:tabs>
-          <w:tab w:val="num" w:pos="0"/>
-        </w:tabs>
-        <w:ind w:left="709" w:firstLine="0"/>
-      </w:pPr>
-      <w:rPr>
-        <w:rFonts w:ascii="Times New Roman" w:hAnsi="Times New Roman"/>
-        <w:b/>
-        <w:i w:val="0"/>
-        <w:sz w:val="28"/>
-      </w:rPr>
-    </w:lvl>
-    <w:lvl w:ilvl="3">
-      <w:start w:val="1"/>
-      <w:numFmt w:val="decimal"/>
-      <w:lvlText w:val="%4.1.1.1"/>
-      <w:lvlJc w:val="left"/>
-      <w:pPr>
-        <w:tabs>
-          <w:tab w:val="num" w:pos="0"/>
-        </w:tabs>
-        <w:ind w:left="1440" w:hanging="360"/>
-      </w:pPr>
-      <w:rPr>
-        <w:rFonts w:ascii="Times New Roman" w:eastAsia="Times New Roman" w:hAnsi="Times New Roman" w:cs="Times New Roman"/>
-        <w:b/>
-        <w:sz w:val="28"/>
-      </w:rPr>
-    </w:lvl>
-    <w:lvl w:ilvl="4">
-      <w:start w:val="1"/>
-      <w:numFmt w:val="lowerLetter"/>
-      <w:lvlText w:val="(%5)"/>
-      <w:lvlJc w:val="left"/>
-      <w:pPr>
-        <w:tabs>
-          <w:tab w:val="num" w:pos="0"/>
-        </w:tabs>
-        <w:ind w:left="1800" w:hanging="360"/>
-      </w:pPr>
-    </w:lvl>
-    <w:lvl w:ilvl="5">
-      <w:start w:val="1"/>
-      <w:numFmt w:val="lowerRoman"/>
-      <w:lvlText w:val="(%6)"/>
-      <w:lvlJc w:val="left"/>
-      <w:pPr>
-        <w:tabs>
-          <w:tab w:val="num" w:pos="0"/>
-        </w:tabs>
-        <w:ind w:left="2160" w:hanging="360"/>
-      </w:pPr>
-    </w:lvl>
-    <w:lvl w:ilvl="6">
-      <w:start w:val="1"/>
-      <w:numFmt w:val="decimal"/>
-      <w:lvlText w:val="%7."/>
-      <w:lvlJc w:val="left"/>
-      <w:pPr>
-        <w:tabs>
-          <w:tab w:val="num" w:pos="0"/>
-        </w:tabs>
-        <w:ind w:left="2520" w:hanging="360"/>
-      </w:pPr>
-    </w:lvl>
-    <w:lvl w:ilvl="7">
-      <w:start w:val="1"/>
-      <w:numFmt w:val="lowerLetter"/>
-      <w:lvlText w:val="%8."/>
-      <w:lvlJc w:val="left"/>
-      <w:pPr>
-        <w:tabs>
-          <w:tab w:val="num" w:pos="0"/>
-        </w:tabs>
-        <w:ind w:left="2880" w:hanging="360"/>
-      </w:pPr>
-    </w:lvl>
-    <w:lvl w:ilvl="8">
-      <w:start w:val="1"/>
-      <w:numFmt w:val="lowerRoman"/>
-      <w:lvlText w:val="%9."/>
-      <w:lvlJc w:val="left"/>
-      <w:pPr>
-        <w:tabs>
-          <w:tab w:val="num" w:pos="0"/>
-        </w:tabs>
-        <w:ind w:left="3240" w:hanging="360"/>
-      </w:pPr>
-    </w:lvl>
-  </w:abstractNum>
-  <w:abstractNum w:abstractNumId="13" w15:restartNumberingAfterBreak="0">
-    <w:nsid w:val="2F477E63"/>
-    <w:multiLevelType w:val="multilevel"/>
-    <w:tmpl w:val="F5EE3A40"/>
-    <w:lvl w:ilvl="0">
-      <w:start w:val="1"/>
-      <w:numFmt w:val="decimal"/>
-      <w:suff w:val="space"/>
-      <w:lvlText w:val="%1"/>
-      <w:lvlJc w:val="left"/>
-      <w:pPr>
-        <w:tabs>
-          <w:tab w:val="num" w:pos="0"/>
-        </w:tabs>
-        <w:ind w:left="709" w:firstLine="0"/>
-      </w:pPr>
-      <w:rPr>
-        <w:rFonts w:ascii="Times New Roman" w:hAnsi="Times New Roman"/>
-        <w:b/>
-        <w:i w:val="0"/>
-        <w:sz w:val="28"/>
-      </w:rPr>
-    </w:lvl>
-    <w:lvl w:ilvl="1">
-      <w:start w:val="1"/>
-      <w:numFmt w:val="decimal"/>
-      <w:suff w:val="space"/>
-      <w:lvlText w:val="%1.%2"/>
-      <w:lvlJc w:val="left"/>
-      <w:pPr>
-        <w:tabs>
-          <w:tab w:val="num" w:pos="0"/>
-        </w:tabs>
-        <w:ind w:left="709" w:firstLine="0"/>
-      </w:pPr>
-      <w:rPr>
-        <w:rFonts w:ascii="Times New Roman" w:hAnsi="Times New Roman"/>
-        <w:b/>
-        <w:i w:val="0"/>
-        <w:sz w:val="28"/>
-      </w:rPr>
-    </w:lvl>
-    <w:lvl w:ilvl="2">
-      <w:start w:val="1"/>
-      <w:numFmt w:val="decimal"/>
-      <w:suff w:val="space"/>
-      <w:lvlText w:val="%1.%2.%3"/>
-      <w:lvlJc w:val="left"/>
-      <w:pPr>
-        <w:tabs>
-          <w:tab w:val="num" w:pos="0"/>
-        </w:tabs>
-        <w:ind w:left="709" w:firstLine="0"/>
-      </w:pPr>
-      <w:rPr>
-        <w:rFonts w:ascii="Times New Roman" w:hAnsi="Times New Roman"/>
-        <w:b/>
-        <w:i w:val="0"/>
-        <w:sz w:val="28"/>
-      </w:rPr>
-    </w:lvl>
-    <w:lvl w:ilvl="3">
-      <w:start w:val="1"/>
-      <w:numFmt w:val="decimal"/>
-      <w:lvlText w:val="%4.1.1.1"/>
-      <w:lvlJc w:val="left"/>
-      <w:pPr>
-        <w:tabs>
-          <w:tab w:val="num" w:pos="0"/>
-        </w:tabs>
-        <w:ind w:left="1440" w:hanging="360"/>
-      </w:pPr>
-      <w:rPr>
-        <w:rFonts w:ascii="Times New Roman" w:eastAsia="Times New Roman" w:hAnsi="Times New Roman" w:cs="Times New Roman"/>
-        <w:b/>
-        <w:sz w:val="28"/>
-      </w:rPr>
-    </w:lvl>
-    <w:lvl w:ilvl="4">
-      <w:start w:val="1"/>
-      <w:numFmt w:val="lowerLetter"/>
-      <w:lvlText w:val="(%5)"/>
-      <w:lvlJc w:val="left"/>
-      <w:pPr>
-        <w:tabs>
-          <w:tab w:val="num" w:pos="0"/>
-        </w:tabs>
-        <w:ind w:left="1800" w:hanging="360"/>
-      </w:pPr>
-    </w:lvl>
-    <w:lvl w:ilvl="5">
-      <w:start w:val="1"/>
-      <w:numFmt w:val="lowerRoman"/>
-      <w:lvlText w:val="(%6)"/>
-      <w:lvlJc w:val="left"/>
-      <w:pPr>
-        <w:tabs>
-          <w:tab w:val="num" w:pos="0"/>
-        </w:tabs>
-        <w:ind w:left="2160" w:hanging="360"/>
-      </w:pPr>
-    </w:lvl>
-    <w:lvl w:ilvl="6">
-      <w:start w:val="1"/>
-      <w:numFmt w:val="decimal"/>
-      <w:lvlText w:val="%7."/>
-      <w:lvlJc w:val="left"/>
-      <w:pPr>
-        <w:tabs>
-          <w:tab w:val="num" w:pos="0"/>
-        </w:tabs>
-        <w:ind w:left="2520" w:hanging="360"/>
-      </w:pPr>
-    </w:lvl>
-    <w:lvl w:ilvl="7">
-      <w:start w:val="1"/>
-      <w:numFmt w:val="lowerLetter"/>
-      <w:lvlText w:val="%8."/>
-      <w:lvlJc w:val="left"/>
-      <w:pPr>
-        <w:tabs>
-          <w:tab w:val="num" w:pos="0"/>
-        </w:tabs>
-        <w:ind w:left="2880" w:hanging="360"/>
-      </w:pPr>
-    </w:lvl>
-    <w:lvl w:ilvl="8">
-      <w:start w:val="1"/>
-      <w:numFmt w:val="lowerRoman"/>
-      <w:lvlText w:val="%9."/>
-      <w:lvlJc w:val="left"/>
-      <w:pPr>
-        <w:tabs>
-          <w:tab w:val="num" w:pos="0"/>
-        </w:tabs>
-        <w:ind w:left="3240" w:hanging="360"/>
-      </w:pPr>
-    </w:lvl>
-  </w:abstractNum>
-  <w:abstractNum w:abstractNumId="14" w15:restartNumberingAfterBreak="0">
-    <w:nsid w:val="2F691749"/>
-    <w:multiLevelType w:val="multilevel"/>
-    <w:tmpl w:val="F9083AF4"/>
-    <w:lvl w:ilvl="0">
-      <w:start w:val="1"/>
-      <w:numFmt w:val="decimal"/>
-      <w:suff w:val="space"/>
-      <w:lvlText w:val="%1"/>
-      <w:lvlJc w:val="left"/>
-      <w:pPr>
-        <w:tabs>
-          <w:tab w:val="num" w:pos="0"/>
-        </w:tabs>
-        <w:ind w:left="709" w:firstLine="0"/>
-      </w:pPr>
-      <w:rPr>
-        <w:rFonts w:ascii="Times New Roman" w:hAnsi="Times New Roman"/>
-        <w:b/>
-        <w:i w:val="0"/>
-        <w:sz w:val="28"/>
-      </w:rPr>
-    </w:lvl>
-    <w:lvl w:ilvl="1">
-      <w:start w:val="1"/>
-      <w:numFmt w:val="decimal"/>
-      <w:suff w:val="space"/>
-      <w:lvlText w:val="%1.%2"/>
-      <w:lvlJc w:val="left"/>
-      <w:pPr>
-        <w:tabs>
-          <w:tab w:val="num" w:pos="0"/>
-        </w:tabs>
-        <w:ind w:left="709" w:firstLine="0"/>
-      </w:pPr>
-      <w:rPr>
-        <w:rFonts w:ascii="Times New Roman" w:hAnsi="Times New Roman"/>
-        <w:b/>
-        <w:i w:val="0"/>
-        <w:sz w:val="28"/>
-      </w:rPr>
-    </w:lvl>
-    <w:lvl w:ilvl="2">
-      <w:start w:val="1"/>
-      <w:numFmt w:val="decimal"/>
-      <w:suff w:val="space"/>
-      <w:lvlText w:val="%1.%2.%3"/>
-      <w:lvlJc w:val="left"/>
-      <w:pPr>
-        <w:tabs>
-          <w:tab w:val="num" w:pos="0"/>
-        </w:tabs>
-        <w:ind w:left="709" w:firstLine="0"/>
-      </w:pPr>
-      <w:rPr>
-        <w:rFonts w:ascii="Times New Roman" w:hAnsi="Times New Roman"/>
-        <w:b/>
-        <w:i w:val="0"/>
-        <w:sz w:val="28"/>
-      </w:rPr>
-    </w:lvl>
-    <w:lvl w:ilvl="3">
-      <w:start w:val="1"/>
-      <w:numFmt w:val="decimal"/>
-      <w:lvlText w:val="%4.1.1.1"/>
-      <w:lvlJc w:val="left"/>
-      <w:pPr>
-        <w:tabs>
-          <w:tab w:val="num" w:pos="0"/>
-        </w:tabs>
-        <w:ind w:left="1440" w:hanging="360"/>
-      </w:pPr>
-      <w:rPr>
-        <w:rFonts w:ascii="Times New Roman" w:eastAsia="Times New Roman" w:hAnsi="Times New Roman" w:cs="Times New Roman"/>
-        <w:b/>
-        <w:sz w:val="28"/>
-      </w:rPr>
-    </w:lvl>
-    <w:lvl w:ilvl="4">
-      <w:start w:val="1"/>
-      <w:numFmt w:val="lowerLetter"/>
-      <w:lvlText w:val="(%5)"/>
-      <w:lvlJc w:val="left"/>
-      <w:pPr>
-        <w:tabs>
-          <w:tab w:val="num" w:pos="0"/>
-        </w:tabs>
-        <w:ind w:left="1800" w:hanging="360"/>
-      </w:pPr>
-    </w:lvl>
-    <w:lvl w:ilvl="5">
-      <w:start w:val="1"/>
-      <w:numFmt w:val="lowerRoman"/>
-      <w:lvlText w:val="(%6)"/>
-      <w:lvlJc w:val="left"/>
-      <w:pPr>
-        <w:tabs>
-          <w:tab w:val="num" w:pos="0"/>
-        </w:tabs>
-        <w:ind w:left="2160" w:hanging="360"/>
-      </w:pPr>
-    </w:lvl>
-    <w:lvl w:ilvl="6">
-      <w:start w:val="1"/>
-      <w:numFmt w:val="decimal"/>
-      <w:lvlText w:val="%7."/>
-      <w:lvlJc w:val="left"/>
-      <w:pPr>
-        <w:tabs>
-          <w:tab w:val="num" w:pos="0"/>
-        </w:tabs>
-        <w:ind w:left="2520" w:hanging="360"/>
-      </w:pPr>
-    </w:lvl>
-    <w:lvl w:ilvl="7">
-      <w:start w:val="1"/>
-      <w:numFmt w:val="lowerLetter"/>
-      <w:lvlText w:val="%8."/>
-      <w:lvlJc w:val="left"/>
-      <w:pPr>
-        <w:tabs>
-          <w:tab w:val="num" w:pos="0"/>
-        </w:tabs>
-        <w:ind w:left="2880" w:hanging="360"/>
-      </w:pPr>
-    </w:lvl>
-    <w:lvl w:ilvl="8">
-      <w:start w:val="1"/>
-      <w:numFmt w:val="lowerRoman"/>
-      <w:lvlText w:val="%9."/>
-      <w:lvlJc w:val="left"/>
-      <w:pPr>
-        <w:tabs>
-          <w:tab w:val="num" w:pos="0"/>
-        </w:tabs>
-        <w:ind w:left="3240" w:hanging="360"/>
-      </w:pPr>
-    </w:lvl>
-  </w:abstractNum>
-  <w:abstractNum w:abstractNumId="15" w15:restartNumberingAfterBreak="0">
-    <w:nsid w:val="36494CCA"/>
-    <w:multiLevelType w:val="multilevel"/>
-    <w:tmpl w:val="6B74DDC2"/>
-    <w:lvl w:ilvl="0">
-      <w:start w:val="1"/>
-      <w:numFmt w:val="decimal"/>
-      <w:suff w:val="space"/>
-      <w:lvlText w:val="%1"/>
-      <w:lvlJc w:val="left"/>
-      <w:pPr>
-        <w:tabs>
-          <w:tab w:val="num" w:pos="0"/>
-        </w:tabs>
-        <w:ind w:left="709" w:firstLine="0"/>
-      </w:pPr>
-      <w:rPr>
-        <w:rFonts w:ascii="Times New Roman" w:hAnsi="Times New Roman"/>
-        <w:b/>
-        <w:i w:val="0"/>
-        <w:sz w:val="28"/>
-      </w:rPr>
-    </w:lvl>
-    <w:lvl w:ilvl="1">
-      <w:start w:val="1"/>
-      <w:numFmt w:val="decimal"/>
-      <w:suff w:val="space"/>
-      <w:lvlText w:val="%1.%2"/>
-      <w:lvlJc w:val="left"/>
-      <w:pPr>
-        <w:tabs>
-          <w:tab w:val="num" w:pos="0"/>
-        </w:tabs>
-        <w:ind w:left="709" w:firstLine="0"/>
-      </w:pPr>
-      <w:rPr>
-        <w:rFonts w:ascii="Times New Roman" w:hAnsi="Times New Roman"/>
-        <w:b/>
-        <w:i w:val="0"/>
-        <w:sz w:val="28"/>
-      </w:rPr>
-    </w:lvl>
-    <w:lvl w:ilvl="2">
-      <w:start w:val="1"/>
-      <w:numFmt w:val="decimal"/>
-      <w:suff w:val="space"/>
-      <w:lvlText w:val="%1.%2.%3"/>
-      <w:lvlJc w:val="left"/>
-      <w:pPr>
-        <w:tabs>
-          <w:tab w:val="num" w:pos="0"/>
-        </w:tabs>
-        <w:ind w:left="709" w:firstLine="0"/>
-      </w:pPr>
-      <w:rPr>
-        <w:rFonts w:ascii="Times New Roman" w:hAnsi="Times New Roman"/>
-        <w:b/>
-        <w:i w:val="0"/>
-        <w:sz w:val="28"/>
-      </w:rPr>
-    </w:lvl>
-    <w:lvl w:ilvl="3">
-      <w:start w:val="1"/>
-      <w:numFmt w:val="decimal"/>
-      <w:lvlText w:val="%4.1.1.1"/>
-      <w:lvlJc w:val="left"/>
-      <w:pPr>
-        <w:tabs>
-          <w:tab w:val="num" w:pos="0"/>
-        </w:tabs>
-        <w:ind w:left="1440" w:hanging="360"/>
-      </w:pPr>
-      <w:rPr>
-        <w:rFonts w:ascii="Times New Roman" w:eastAsia="Times New Roman" w:hAnsi="Times New Roman" w:cs="Times New Roman"/>
-        <w:b/>
-        <w:sz w:val="28"/>
-      </w:rPr>
-    </w:lvl>
-    <w:lvl w:ilvl="4">
-      <w:start w:val="1"/>
-      <w:numFmt w:val="lowerLetter"/>
-      <w:lvlText w:val="(%5)"/>
-      <w:lvlJc w:val="left"/>
-      <w:pPr>
-        <w:tabs>
-          <w:tab w:val="num" w:pos="0"/>
-        </w:tabs>
-        <w:ind w:left="1800" w:hanging="360"/>
-      </w:pPr>
-    </w:lvl>
-    <w:lvl w:ilvl="5">
-      <w:start w:val="1"/>
-      <w:numFmt w:val="lowerRoman"/>
-      <w:lvlText w:val="(%6)"/>
-      <w:lvlJc w:val="left"/>
-      <w:pPr>
-        <w:tabs>
-          <w:tab w:val="num" w:pos="0"/>
-        </w:tabs>
-        <w:ind w:left="2160" w:hanging="360"/>
-      </w:pPr>
-    </w:lvl>
-    <w:lvl w:ilvl="6">
-      <w:start w:val="1"/>
-      <w:numFmt w:val="decimal"/>
-      <w:lvlText w:val="%7."/>
-      <w:lvlJc w:val="left"/>
-      <w:pPr>
-        <w:tabs>
-          <w:tab w:val="num" w:pos="0"/>
-        </w:tabs>
-        <w:ind w:left="2520" w:hanging="360"/>
-      </w:pPr>
-    </w:lvl>
-    <w:lvl w:ilvl="7">
-      <w:start w:val="1"/>
-      <w:numFmt w:val="lowerLetter"/>
-      <w:lvlText w:val="%8."/>
-      <w:lvlJc w:val="left"/>
-      <w:pPr>
-        <w:tabs>
-          <w:tab w:val="num" w:pos="0"/>
-        </w:tabs>
-        <w:ind w:left="2880" w:hanging="360"/>
-      </w:pPr>
-    </w:lvl>
-    <w:lvl w:ilvl="8">
-      <w:start w:val="1"/>
-      <w:numFmt w:val="lowerRoman"/>
-      <w:lvlText w:val="%9."/>
-      <w:lvlJc w:val="left"/>
-      <w:pPr>
-        <w:tabs>
-          <w:tab w:val="num" w:pos="0"/>
-        </w:tabs>
-        <w:ind w:left="3240" w:hanging="360"/>
-      </w:pPr>
-    </w:lvl>
-  </w:abstractNum>
-  <w:abstractNum w:abstractNumId="16" w15:restartNumberingAfterBreak="0">
-    <w:nsid w:val="3D4B1BC5"/>
-    <w:multiLevelType w:val="multilevel"/>
-    <w:tmpl w:val="04CEA1AA"/>
-    <w:lvl w:ilvl="0">
-      <w:start w:val="1"/>
-      <w:numFmt w:val="decimal"/>
-      <w:suff w:val="space"/>
-      <w:lvlText w:val="%1"/>
-      <w:lvlJc w:val="left"/>
-      <w:pPr>
-        <w:tabs>
-          <w:tab w:val="num" w:pos="0"/>
-        </w:tabs>
-        <w:ind w:left="709" w:firstLine="0"/>
-      </w:pPr>
-      <w:rPr>
-        <w:rFonts w:ascii="Times New Roman" w:hAnsi="Times New Roman"/>
-        <w:b/>
-        <w:i w:val="0"/>
-        <w:sz w:val="28"/>
-      </w:rPr>
-    </w:lvl>
-    <w:lvl w:ilvl="1">
-      <w:start w:val="1"/>
-      <w:numFmt w:val="decimal"/>
-      <w:suff w:val="space"/>
-      <w:lvlText w:val="%1.%2"/>
-      <w:lvlJc w:val="left"/>
-      <w:pPr>
-        <w:tabs>
-          <w:tab w:val="num" w:pos="0"/>
-        </w:tabs>
-        <w:ind w:left="709" w:firstLine="0"/>
-      </w:pPr>
-      <w:rPr>
-        <w:rFonts w:ascii="Times New Roman" w:hAnsi="Times New Roman"/>
-        <w:b/>
-        <w:i w:val="0"/>
-        <w:sz w:val="28"/>
-      </w:rPr>
-    </w:lvl>
-    <w:lvl w:ilvl="2">
-      <w:start w:val="1"/>
-      <w:numFmt w:val="decimal"/>
-      <w:suff w:val="space"/>
-      <w:lvlText w:val="%1.%2.%3"/>
-      <w:lvlJc w:val="left"/>
-      <w:pPr>
-        <w:tabs>
-          <w:tab w:val="num" w:pos="0"/>
-        </w:tabs>
-        <w:ind w:left="709" w:firstLine="0"/>
-      </w:pPr>
-      <w:rPr>
-        <w:rFonts w:ascii="Times New Roman" w:hAnsi="Times New Roman"/>
-        <w:b/>
-        <w:i w:val="0"/>
-        <w:sz w:val="28"/>
-      </w:rPr>
-    </w:lvl>
-    <w:lvl w:ilvl="3">
-      <w:start w:val="1"/>
-      <w:numFmt w:val="decimal"/>
-      <w:lvlText w:val="%4.1.1.1"/>
-      <w:lvlJc w:val="left"/>
-      <w:pPr>
-        <w:tabs>
-          <w:tab w:val="num" w:pos="0"/>
-        </w:tabs>
-        <w:ind w:left="1440" w:hanging="360"/>
-      </w:pPr>
-      <w:rPr>
-        <w:rFonts w:ascii="Times New Roman" w:eastAsia="Times New Roman" w:hAnsi="Times New Roman" w:cs="Times New Roman"/>
-        <w:b/>
-        <w:sz w:val="28"/>
-      </w:rPr>
-    </w:lvl>
-    <w:lvl w:ilvl="4">
-      <w:start w:val="1"/>
-      <w:numFmt w:val="lowerLetter"/>
-      <w:lvlText w:val="(%5)"/>
-      <w:lvlJc w:val="left"/>
-      <w:pPr>
-        <w:tabs>
-          <w:tab w:val="num" w:pos="0"/>
-        </w:tabs>
-        <w:ind w:left="1800" w:hanging="360"/>
-      </w:pPr>
-    </w:lvl>
-    <w:lvl w:ilvl="5">
-      <w:start w:val="1"/>
-      <w:numFmt w:val="lowerRoman"/>
-      <w:lvlText w:val="(%6)"/>
-      <w:lvlJc w:val="left"/>
-      <w:pPr>
-        <w:tabs>
-          <w:tab w:val="num" w:pos="0"/>
-        </w:tabs>
-        <w:ind w:left="2160" w:hanging="360"/>
-      </w:pPr>
-    </w:lvl>
-    <w:lvl w:ilvl="6">
-      <w:start w:val="1"/>
-      <w:numFmt w:val="decimal"/>
-      <w:lvlText w:val="%7."/>
-      <w:lvlJc w:val="left"/>
-      <w:pPr>
-        <w:tabs>
-          <w:tab w:val="num" w:pos="0"/>
-        </w:tabs>
-        <w:ind w:left="2520" w:hanging="360"/>
-      </w:pPr>
-    </w:lvl>
-    <w:lvl w:ilvl="7">
-      <w:start w:val="1"/>
-      <w:numFmt w:val="lowerLetter"/>
-      <w:lvlText w:val="%8."/>
-      <w:lvlJc w:val="left"/>
-      <w:pPr>
-        <w:tabs>
-          <w:tab w:val="num" w:pos="0"/>
-        </w:tabs>
-        <w:ind w:left="2880" w:hanging="360"/>
-      </w:pPr>
-    </w:lvl>
-    <w:lvl w:ilvl="8">
-      <w:start w:val="1"/>
-      <w:numFmt w:val="lowerRoman"/>
-      <w:lvlText w:val="%9."/>
-      <w:lvlJc w:val="left"/>
-      <w:pPr>
-        <w:tabs>
-          <w:tab w:val="num" w:pos="0"/>
-        </w:tabs>
-        <w:ind w:left="3240" w:hanging="360"/>
-      </w:pPr>
-    </w:lvl>
-  </w:abstractNum>
-  <w:abstractNum w:abstractNumId="17" w15:restartNumberingAfterBreak="0">
+  <w:abstractNum w:abstractNumId="7" w15:restartNumberingAfterBreak="0">
     <w:nsid w:val="3E7958FE"/>
     <w:multiLevelType w:val="multilevel"/>
     <w:tmpl w:val="9AB8F9D8"/>
@@ -47160,563 +45776,7 @@
       </w:pPr>
     </w:lvl>
   </w:abstractNum>
-  <w:abstractNum w:abstractNumId="18" w15:restartNumberingAfterBreak="0">
-    <w:nsid w:val="41E70A08"/>
-    <w:multiLevelType w:val="multilevel"/>
-    <w:tmpl w:val="D73CCF8E"/>
-    <w:lvl w:ilvl="0">
-      <w:start w:val="1"/>
-      <w:numFmt w:val="decimal"/>
-      <w:suff w:val="space"/>
-      <w:lvlText w:val="%1"/>
-      <w:lvlJc w:val="left"/>
-      <w:pPr>
-        <w:tabs>
-          <w:tab w:val="num" w:pos="0"/>
-        </w:tabs>
-        <w:ind w:left="709" w:firstLine="0"/>
-      </w:pPr>
-      <w:rPr>
-        <w:rFonts w:ascii="Times New Roman" w:hAnsi="Times New Roman"/>
-        <w:b/>
-        <w:i w:val="0"/>
-        <w:sz w:val="28"/>
-      </w:rPr>
-    </w:lvl>
-    <w:lvl w:ilvl="1">
-      <w:start w:val="1"/>
-      <w:numFmt w:val="decimal"/>
-      <w:suff w:val="space"/>
-      <w:lvlText w:val="%1.%2"/>
-      <w:lvlJc w:val="left"/>
-      <w:pPr>
-        <w:tabs>
-          <w:tab w:val="num" w:pos="0"/>
-        </w:tabs>
-        <w:ind w:left="709" w:firstLine="0"/>
-      </w:pPr>
-      <w:rPr>
-        <w:rFonts w:ascii="Times New Roman" w:hAnsi="Times New Roman"/>
-        <w:b/>
-        <w:i w:val="0"/>
-        <w:sz w:val="28"/>
-      </w:rPr>
-    </w:lvl>
-    <w:lvl w:ilvl="2">
-      <w:start w:val="1"/>
-      <w:numFmt w:val="decimal"/>
-      <w:suff w:val="space"/>
-      <w:lvlText w:val="%1.%2.%3"/>
-      <w:lvlJc w:val="left"/>
-      <w:pPr>
-        <w:tabs>
-          <w:tab w:val="num" w:pos="0"/>
-        </w:tabs>
-        <w:ind w:left="709" w:firstLine="0"/>
-      </w:pPr>
-      <w:rPr>
-        <w:rFonts w:ascii="Times New Roman" w:hAnsi="Times New Roman"/>
-        <w:b/>
-        <w:i w:val="0"/>
-        <w:sz w:val="28"/>
-      </w:rPr>
-    </w:lvl>
-    <w:lvl w:ilvl="3">
-      <w:start w:val="1"/>
-      <w:numFmt w:val="decimal"/>
-      <w:lvlText w:val="%4.1.1.1"/>
-      <w:lvlJc w:val="left"/>
-      <w:pPr>
-        <w:tabs>
-          <w:tab w:val="num" w:pos="0"/>
-        </w:tabs>
-        <w:ind w:left="1440" w:hanging="360"/>
-      </w:pPr>
-      <w:rPr>
-        <w:rFonts w:ascii="Times New Roman" w:eastAsia="Times New Roman" w:hAnsi="Times New Roman" w:cs="Times New Roman"/>
-        <w:b/>
-        <w:sz w:val="28"/>
-      </w:rPr>
-    </w:lvl>
-    <w:lvl w:ilvl="4">
-      <w:start w:val="1"/>
-      <w:numFmt w:val="lowerLetter"/>
-      <w:lvlText w:val="(%5)"/>
-      <w:lvlJc w:val="left"/>
-      <w:pPr>
-        <w:tabs>
-          <w:tab w:val="num" w:pos="0"/>
-        </w:tabs>
-        <w:ind w:left="1800" w:hanging="360"/>
-      </w:pPr>
-    </w:lvl>
-    <w:lvl w:ilvl="5">
-      <w:start w:val="1"/>
-      <w:numFmt w:val="lowerRoman"/>
-      <w:lvlText w:val="(%6)"/>
-      <w:lvlJc w:val="left"/>
-      <w:pPr>
-        <w:tabs>
-          <w:tab w:val="num" w:pos="0"/>
-        </w:tabs>
-        <w:ind w:left="2160" w:hanging="360"/>
-      </w:pPr>
-    </w:lvl>
-    <w:lvl w:ilvl="6">
-      <w:start w:val="1"/>
-      <w:numFmt w:val="decimal"/>
-      <w:lvlText w:val="%7."/>
-      <w:lvlJc w:val="left"/>
-      <w:pPr>
-        <w:tabs>
-          <w:tab w:val="num" w:pos="0"/>
-        </w:tabs>
-        <w:ind w:left="2520" w:hanging="360"/>
-      </w:pPr>
-    </w:lvl>
-    <w:lvl w:ilvl="7">
-      <w:start w:val="1"/>
-      <w:numFmt w:val="lowerLetter"/>
-      <w:lvlText w:val="%8."/>
-      <w:lvlJc w:val="left"/>
-      <w:pPr>
-        <w:tabs>
-          <w:tab w:val="num" w:pos="0"/>
-        </w:tabs>
-        <w:ind w:left="2880" w:hanging="360"/>
-      </w:pPr>
-    </w:lvl>
-    <w:lvl w:ilvl="8">
-      <w:start w:val="1"/>
-      <w:numFmt w:val="lowerRoman"/>
-      <w:lvlText w:val="%9."/>
-      <w:lvlJc w:val="left"/>
-      <w:pPr>
-        <w:tabs>
-          <w:tab w:val="num" w:pos="0"/>
-        </w:tabs>
-        <w:ind w:left="3240" w:hanging="360"/>
-      </w:pPr>
-    </w:lvl>
-  </w:abstractNum>
-  <w:abstractNum w:abstractNumId="19" w15:restartNumberingAfterBreak="0">
-    <w:nsid w:val="43014C83"/>
-    <w:multiLevelType w:val="multilevel"/>
-    <w:tmpl w:val="275A0C62"/>
-    <w:lvl w:ilvl="0">
-      <w:start w:val="1"/>
-      <w:numFmt w:val="decimal"/>
-      <w:suff w:val="space"/>
-      <w:lvlText w:val="%1"/>
-      <w:lvlJc w:val="left"/>
-      <w:pPr>
-        <w:tabs>
-          <w:tab w:val="num" w:pos="0"/>
-        </w:tabs>
-        <w:ind w:left="709" w:firstLine="0"/>
-      </w:pPr>
-      <w:rPr>
-        <w:rFonts w:ascii="Times New Roman" w:hAnsi="Times New Roman"/>
-        <w:b/>
-        <w:i w:val="0"/>
-        <w:sz w:val="28"/>
-      </w:rPr>
-    </w:lvl>
-    <w:lvl w:ilvl="1">
-      <w:start w:val="1"/>
-      <w:numFmt w:val="decimal"/>
-      <w:suff w:val="space"/>
-      <w:lvlText w:val="%1.%2"/>
-      <w:lvlJc w:val="left"/>
-      <w:pPr>
-        <w:tabs>
-          <w:tab w:val="num" w:pos="0"/>
-        </w:tabs>
-        <w:ind w:left="709" w:firstLine="0"/>
-      </w:pPr>
-      <w:rPr>
-        <w:rFonts w:ascii="Times New Roman" w:hAnsi="Times New Roman"/>
-        <w:b/>
-        <w:i w:val="0"/>
-        <w:sz w:val="28"/>
-      </w:rPr>
-    </w:lvl>
-    <w:lvl w:ilvl="2">
-      <w:start w:val="1"/>
-      <w:numFmt w:val="decimal"/>
-      <w:suff w:val="space"/>
-      <w:lvlText w:val="%1.%2.%3"/>
-      <w:lvlJc w:val="left"/>
-      <w:pPr>
-        <w:tabs>
-          <w:tab w:val="num" w:pos="0"/>
-        </w:tabs>
-        <w:ind w:left="709" w:firstLine="0"/>
-      </w:pPr>
-      <w:rPr>
-        <w:rFonts w:ascii="Times New Roman" w:hAnsi="Times New Roman"/>
-        <w:b/>
-        <w:i w:val="0"/>
-        <w:sz w:val="28"/>
-      </w:rPr>
-    </w:lvl>
-    <w:lvl w:ilvl="3">
-      <w:start w:val="1"/>
-      <w:numFmt w:val="decimal"/>
-      <w:lvlText w:val="%4.1.1.1"/>
-      <w:lvlJc w:val="left"/>
-      <w:pPr>
-        <w:tabs>
-          <w:tab w:val="num" w:pos="0"/>
-        </w:tabs>
-        <w:ind w:left="1440" w:hanging="360"/>
-      </w:pPr>
-      <w:rPr>
-        <w:rFonts w:ascii="Times New Roman" w:eastAsia="Times New Roman" w:hAnsi="Times New Roman" w:cs="Times New Roman"/>
-        <w:b/>
-        <w:sz w:val="28"/>
-      </w:rPr>
-    </w:lvl>
-    <w:lvl w:ilvl="4">
-      <w:start w:val="1"/>
-      <w:numFmt w:val="lowerLetter"/>
-      <w:lvlText w:val="(%5)"/>
-      <w:lvlJc w:val="left"/>
-      <w:pPr>
-        <w:tabs>
-          <w:tab w:val="num" w:pos="0"/>
-        </w:tabs>
-        <w:ind w:left="1800" w:hanging="360"/>
-      </w:pPr>
-    </w:lvl>
-    <w:lvl w:ilvl="5">
-      <w:start w:val="1"/>
-      <w:numFmt w:val="lowerRoman"/>
-      <w:lvlText w:val="(%6)"/>
-      <w:lvlJc w:val="left"/>
-      <w:pPr>
-        <w:tabs>
-          <w:tab w:val="num" w:pos="0"/>
-        </w:tabs>
-        <w:ind w:left="2160" w:hanging="360"/>
-      </w:pPr>
-    </w:lvl>
-    <w:lvl w:ilvl="6">
-      <w:start w:val="1"/>
-      <w:numFmt w:val="decimal"/>
-      <w:lvlText w:val="%7."/>
-      <w:lvlJc w:val="left"/>
-      <w:pPr>
-        <w:tabs>
-          <w:tab w:val="num" w:pos="0"/>
-        </w:tabs>
-        <w:ind w:left="2520" w:hanging="360"/>
-      </w:pPr>
-    </w:lvl>
-    <w:lvl w:ilvl="7">
-      <w:start w:val="1"/>
-      <w:numFmt w:val="lowerLetter"/>
-      <w:lvlText w:val="%8."/>
-      <w:lvlJc w:val="left"/>
-      <w:pPr>
-        <w:tabs>
-          <w:tab w:val="num" w:pos="0"/>
-        </w:tabs>
-        <w:ind w:left="2880" w:hanging="360"/>
-      </w:pPr>
-    </w:lvl>
-    <w:lvl w:ilvl="8">
-      <w:start w:val="1"/>
-      <w:numFmt w:val="lowerRoman"/>
-      <w:lvlText w:val="%9."/>
-      <w:lvlJc w:val="left"/>
-      <w:pPr>
-        <w:tabs>
-          <w:tab w:val="num" w:pos="0"/>
-        </w:tabs>
-        <w:ind w:left="3240" w:hanging="360"/>
-      </w:pPr>
-    </w:lvl>
-  </w:abstractNum>
-  <w:abstractNum w:abstractNumId="20" w15:restartNumberingAfterBreak="0">
-    <w:nsid w:val="47677BAC"/>
-    <w:multiLevelType w:val="multilevel"/>
-    <w:tmpl w:val="6C30EB8E"/>
-    <w:lvl w:ilvl="0">
-      <w:start w:val="1"/>
-      <w:numFmt w:val="decimal"/>
-      <w:suff w:val="space"/>
-      <w:lvlText w:val="%1"/>
-      <w:lvlJc w:val="left"/>
-      <w:pPr>
-        <w:tabs>
-          <w:tab w:val="num" w:pos="0"/>
-        </w:tabs>
-        <w:ind w:left="709" w:firstLine="0"/>
-      </w:pPr>
-      <w:rPr>
-        <w:rFonts w:ascii="Times New Roman" w:hAnsi="Times New Roman"/>
-        <w:b/>
-        <w:i w:val="0"/>
-        <w:sz w:val="28"/>
-      </w:rPr>
-    </w:lvl>
-    <w:lvl w:ilvl="1">
-      <w:start w:val="1"/>
-      <w:numFmt w:val="decimal"/>
-      <w:suff w:val="space"/>
-      <w:lvlText w:val="%1.%2"/>
-      <w:lvlJc w:val="left"/>
-      <w:pPr>
-        <w:tabs>
-          <w:tab w:val="num" w:pos="0"/>
-        </w:tabs>
-        <w:ind w:left="709" w:firstLine="0"/>
-      </w:pPr>
-      <w:rPr>
-        <w:rFonts w:ascii="Times New Roman" w:hAnsi="Times New Roman"/>
-        <w:b/>
-        <w:i w:val="0"/>
-        <w:sz w:val="28"/>
-      </w:rPr>
-    </w:lvl>
-    <w:lvl w:ilvl="2">
-      <w:start w:val="1"/>
-      <w:numFmt w:val="decimal"/>
-      <w:suff w:val="space"/>
-      <w:lvlText w:val="%1.%2.%3"/>
-      <w:lvlJc w:val="left"/>
-      <w:pPr>
-        <w:tabs>
-          <w:tab w:val="num" w:pos="0"/>
-        </w:tabs>
-        <w:ind w:left="709" w:firstLine="0"/>
-      </w:pPr>
-      <w:rPr>
-        <w:rFonts w:ascii="Times New Roman" w:hAnsi="Times New Roman"/>
-        <w:b/>
-        <w:i w:val="0"/>
-        <w:sz w:val="28"/>
-      </w:rPr>
-    </w:lvl>
-    <w:lvl w:ilvl="3">
-      <w:start w:val="1"/>
-      <w:numFmt w:val="decimal"/>
-      <w:lvlText w:val="%4.1.1.1"/>
-      <w:lvlJc w:val="left"/>
-      <w:pPr>
-        <w:tabs>
-          <w:tab w:val="num" w:pos="0"/>
-        </w:tabs>
-        <w:ind w:left="1440" w:hanging="360"/>
-      </w:pPr>
-      <w:rPr>
-        <w:rFonts w:ascii="Times New Roman" w:eastAsia="Times New Roman" w:hAnsi="Times New Roman" w:cs="Times New Roman"/>
-        <w:b/>
-        <w:sz w:val="28"/>
-      </w:rPr>
-    </w:lvl>
-    <w:lvl w:ilvl="4">
-      <w:start w:val="1"/>
-      <w:numFmt w:val="lowerLetter"/>
-      <w:lvlText w:val="(%5)"/>
-      <w:lvlJc w:val="left"/>
-      <w:pPr>
-        <w:tabs>
-          <w:tab w:val="num" w:pos="0"/>
-        </w:tabs>
-        <w:ind w:left="1800" w:hanging="360"/>
-      </w:pPr>
-    </w:lvl>
-    <w:lvl w:ilvl="5">
-      <w:start w:val="1"/>
-      <w:numFmt w:val="lowerRoman"/>
-      <w:lvlText w:val="(%6)"/>
-      <w:lvlJc w:val="left"/>
-      <w:pPr>
-        <w:tabs>
-          <w:tab w:val="num" w:pos="0"/>
-        </w:tabs>
-        <w:ind w:left="2160" w:hanging="360"/>
-      </w:pPr>
-    </w:lvl>
-    <w:lvl w:ilvl="6">
-      <w:start w:val="1"/>
-      <w:numFmt w:val="decimal"/>
-      <w:lvlText w:val="%7."/>
-      <w:lvlJc w:val="left"/>
-      <w:pPr>
-        <w:tabs>
-          <w:tab w:val="num" w:pos="0"/>
-        </w:tabs>
-        <w:ind w:left="2520" w:hanging="360"/>
-      </w:pPr>
-    </w:lvl>
-    <w:lvl w:ilvl="7">
-      <w:start w:val="1"/>
-      <w:numFmt w:val="lowerLetter"/>
-      <w:lvlText w:val="%8."/>
-      <w:lvlJc w:val="left"/>
-      <w:pPr>
-        <w:tabs>
-          <w:tab w:val="num" w:pos="0"/>
-        </w:tabs>
-        <w:ind w:left="2880" w:hanging="360"/>
-      </w:pPr>
-    </w:lvl>
-    <w:lvl w:ilvl="8">
-      <w:start w:val="1"/>
-      <w:numFmt w:val="lowerRoman"/>
-      <w:lvlText w:val="%9."/>
-      <w:lvlJc w:val="left"/>
-      <w:pPr>
-        <w:tabs>
-          <w:tab w:val="num" w:pos="0"/>
-        </w:tabs>
-        <w:ind w:left="3240" w:hanging="360"/>
-      </w:pPr>
-    </w:lvl>
-  </w:abstractNum>
-  <w:abstractNum w:abstractNumId="21" w15:restartNumberingAfterBreak="0">
-    <w:nsid w:val="48290D15"/>
-    <w:multiLevelType w:val="multilevel"/>
-    <w:tmpl w:val="32C07E06"/>
-    <w:lvl w:ilvl="0">
-      <w:start w:val="1"/>
-      <w:numFmt w:val="decimal"/>
-      <w:suff w:val="space"/>
-      <w:lvlText w:val="%1"/>
-      <w:lvlJc w:val="left"/>
-      <w:pPr>
-        <w:tabs>
-          <w:tab w:val="num" w:pos="0"/>
-        </w:tabs>
-        <w:ind w:left="709" w:firstLine="0"/>
-      </w:pPr>
-      <w:rPr>
-        <w:rFonts w:ascii="Times New Roman" w:hAnsi="Times New Roman"/>
-        <w:b/>
-        <w:i w:val="0"/>
-        <w:sz w:val="28"/>
-      </w:rPr>
-    </w:lvl>
-    <w:lvl w:ilvl="1">
-      <w:start w:val="1"/>
-      <w:numFmt w:val="decimal"/>
-      <w:suff w:val="space"/>
-      <w:lvlText w:val="%1.%2"/>
-      <w:lvlJc w:val="left"/>
-      <w:pPr>
-        <w:tabs>
-          <w:tab w:val="num" w:pos="0"/>
-        </w:tabs>
-        <w:ind w:left="709" w:firstLine="0"/>
-      </w:pPr>
-      <w:rPr>
-        <w:rFonts w:ascii="Times New Roman" w:hAnsi="Times New Roman"/>
-        <w:b/>
-        <w:i w:val="0"/>
-        <w:sz w:val="28"/>
-      </w:rPr>
-    </w:lvl>
-    <w:lvl w:ilvl="2">
-      <w:start w:val="1"/>
-      <w:numFmt w:val="decimal"/>
-      <w:suff w:val="space"/>
-      <w:lvlText w:val="%1.%2.%3"/>
-      <w:lvlJc w:val="left"/>
-      <w:pPr>
-        <w:tabs>
-          <w:tab w:val="num" w:pos="0"/>
-        </w:tabs>
-        <w:ind w:left="709" w:firstLine="0"/>
-      </w:pPr>
-      <w:rPr>
-        <w:rFonts w:ascii="Times New Roman" w:hAnsi="Times New Roman"/>
-        <w:b/>
-        <w:i w:val="0"/>
-        <w:sz w:val="28"/>
-      </w:rPr>
-    </w:lvl>
-    <w:lvl w:ilvl="3">
-      <w:start w:val="1"/>
-      <w:numFmt w:val="decimal"/>
-      <w:lvlText w:val="%4.1.1.1"/>
-      <w:lvlJc w:val="left"/>
-      <w:pPr>
-        <w:tabs>
-          <w:tab w:val="num" w:pos="0"/>
-        </w:tabs>
-        <w:ind w:left="1440" w:hanging="360"/>
-      </w:pPr>
-      <w:rPr>
-        <w:rFonts w:ascii="Times New Roman" w:eastAsia="Times New Roman" w:hAnsi="Times New Roman" w:cs="Times New Roman"/>
-        <w:b/>
-        <w:sz w:val="28"/>
-      </w:rPr>
-    </w:lvl>
-    <w:lvl w:ilvl="4">
-      <w:start w:val="1"/>
-      <w:numFmt w:val="lowerLetter"/>
-      <w:lvlText w:val="(%5)"/>
-      <w:lvlJc w:val="left"/>
-      <w:pPr>
-        <w:tabs>
-          <w:tab w:val="num" w:pos="0"/>
-        </w:tabs>
-        <w:ind w:left="1800" w:hanging="360"/>
-      </w:pPr>
-    </w:lvl>
-    <w:lvl w:ilvl="5">
-      <w:start w:val="1"/>
-      <w:numFmt w:val="lowerRoman"/>
-      <w:lvlText w:val="(%6)"/>
-      <w:lvlJc w:val="left"/>
-      <w:pPr>
-        <w:tabs>
-          <w:tab w:val="num" w:pos="0"/>
-        </w:tabs>
-        <w:ind w:left="2160" w:hanging="360"/>
-      </w:pPr>
-    </w:lvl>
-    <w:lvl w:ilvl="6">
-      <w:start w:val="1"/>
-      <w:numFmt w:val="decimal"/>
-      <w:lvlText w:val="%7."/>
-      <w:lvlJc w:val="left"/>
-      <w:pPr>
-        <w:tabs>
-          <w:tab w:val="num" w:pos="0"/>
-        </w:tabs>
-        <w:ind w:left="2520" w:hanging="360"/>
-      </w:pPr>
-    </w:lvl>
-    <w:lvl w:ilvl="7">
-      <w:start w:val="1"/>
-      <w:numFmt w:val="lowerLetter"/>
-      <w:lvlText w:val="%8."/>
-      <w:lvlJc w:val="left"/>
-      <w:pPr>
-        <w:tabs>
-          <w:tab w:val="num" w:pos="0"/>
-        </w:tabs>
-        <w:ind w:left="2880" w:hanging="360"/>
-      </w:pPr>
-    </w:lvl>
-    <w:lvl w:ilvl="8">
-      <w:start w:val="1"/>
-      <w:numFmt w:val="lowerRoman"/>
-      <w:lvlText w:val="%9."/>
-      <w:lvlJc w:val="left"/>
-      <w:pPr>
-        <w:tabs>
-          <w:tab w:val="num" w:pos="0"/>
-        </w:tabs>
-        <w:ind w:left="3240" w:hanging="360"/>
-      </w:pPr>
-    </w:lvl>
-  </w:abstractNum>
-  <w:abstractNum w:abstractNumId="22" w15:restartNumberingAfterBreak="0">
+  <w:abstractNum w:abstractNumId="8" w15:restartNumberingAfterBreak="0">
     <w:nsid w:val="485D6321"/>
     <w:multiLevelType w:val="multilevel"/>
     <w:tmpl w:val="784EA380"/>
@@ -47830,1397 +45890,7 @@
       </w:pPr>
     </w:lvl>
   </w:abstractNum>
-  <w:abstractNum w:abstractNumId="23" w15:restartNumberingAfterBreak="0">
-    <w:nsid w:val="4B0B216F"/>
-    <w:multiLevelType w:val="multilevel"/>
-    <w:tmpl w:val="A6685FFC"/>
-    <w:lvl w:ilvl="0">
-      <w:start w:val="1"/>
-      <w:numFmt w:val="decimal"/>
-      <w:suff w:val="space"/>
-      <w:lvlText w:val="%1"/>
-      <w:lvlJc w:val="left"/>
-      <w:pPr>
-        <w:tabs>
-          <w:tab w:val="num" w:pos="0"/>
-        </w:tabs>
-        <w:ind w:left="709" w:firstLine="0"/>
-      </w:pPr>
-      <w:rPr>
-        <w:rFonts w:ascii="Times New Roman" w:hAnsi="Times New Roman"/>
-        <w:b/>
-        <w:i w:val="0"/>
-        <w:sz w:val="28"/>
-      </w:rPr>
-    </w:lvl>
-    <w:lvl w:ilvl="1">
-      <w:start w:val="1"/>
-      <w:numFmt w:val="decimal"/>
-      <w:suff w:val="space"/>
-      <w:lvlText w:val="%1.%2"/>
-      <w:lvlJc w:val="left"/>
-      <w:pPr>
-        <w:tabs>
-          <w:tab w:val="num" w:pos="0"/>
-        </w:tabs>
-        <w:ind w:left="709" w:firstLine="0"/>
-      </w:pPr>
-      <w:rPr>
-        <w:rFonts w:ascii="Times New Roman" w:hAnsi="Times New Roman"/>
-        <w:b/>
-        <w:i w:val="0"/>
-        <w:sz w:val="28"/>
-      </w:rPr>
-    </w:lvl>
-    <w:lvl w:ilvl="2">
-      <w:start w:val="1"/>
-      <w:numFmt w:val="decimal"/>
-      <w:suff w:val="space"/>
-      <w:lvlText w:val="%1.%2.%3"/>
-      <w:lvlJc w:val="left"/>
-      <w:pPr>
-        <w:tabs>
-          <w:tab w:val="num" w:pos="0"/>
-        </w:tabs>
-        <w:ind w:left="709" w:firstLine="0"/>
-      </w:pPr>
-      <w:rPr>
-        <w:rFonts w:ascii="Times New Roman" w:hAnsi="Times New Roman"/>
-        <w:b/>
-        <w:i w:val="0"/>
-        <w:sz w:val="28"/>
-      </w:rPr>
-    </w:lvl>
-    <w:lvl w:ilvl="3">
-      <w:start w:val="1"/>
-      <w:numFmt w:val="decimal"/>
-      <w:lvlText w:val="%4.1.1.1"/>
-      <w:lvlJc w:val="left"/>
-      <w:pPr>
-        <w:tabs>
-          <w:tab w:val="num" w:pos="0"/>
-        </w:tabs>
-        <w:ind w:left="1440" w:hanging="360"/>
-      </w:pPr>
-      <w:rPr>
-        <w:rFonts w:ascii="Times New Roman" w:eastAsia="Times New Roman" w:hAnsi="Times New Roman" w:cs="Times New Roman"/>
-        <w:b/>
-        <w:sz w:val="28"/>
-      </w:rPr>
-    </w:lvl>
-    <w:lvl w:ilvl="4">
-      <w:start w:val="1"/>
-      <w:numFmt w:val="lowerLetter"/>
-      <w:lvlText w:val="(%5)"/>
-      <w:lvlJc w:val="left"/>
-      <w:pPr>
-        <w:tabs>
-          <w:tab w:val="num" w:pos="0"/>
-        </w:tabs>
-        <w:ind w:left="1800" w:hanging="360"/>
-      </w:pPr>
-    </w:lvl>
-    <w:lvl w:ilvl="5">
-      <w:start w:val="1"/>
-      <w:numFmt w:val="lowerRoman"/>
-      <w:lvlText w:val="(%6)"/>
-      <w:lvlJc w:val="left"/>
-      <w:pPr>
-        <w:tabs>
-          <w:tab w:val="num" w:pos="0"/>
-        </w:tabs>
-        <w:ind w:left="2160" w:hanging="360"/>
-      </w:pPr>
-    </w:lvl>
-    <w:lvl w:ilvl="6">
-      <w:start w:val="1"/>
-      <w:numFmt w:val="decimal"/>
-      <w:lvlText w:val="%7."/>
-      <w:lvlJc w:val="left"/>
-      <w:pPr>
-        <w:tabs>
-          <w:tab w:val="num" w:pos="0"/>
-        </w:tabs>
-        <w:ind w:left="2520" w:hanging="360"/>
-      </w:pPr>
-    </w:lvl>
-    <w:lvl w:ilvl="7">
-      <w:start w:val="1"/>
-      <w:numFmt w:val="lowerLetter"/>
-      <w:lvlText w:val="%8."/>
-      <w:lvlJc w:val="left"/>
-      <w:pPr>
-        <w:tabs>
-          <w:tab w:val="num" w:pos="0"/>
-        </w:tabs>
-        <w:ind w:left="2880" w:hanging="360"/>
-      </w:pPr>
-    </w:lvl>
-    <w:lvl w:ilvl="8">
-      <w:start w:val="1"/>
-      <w:numFmt w:val="lowerRoman"/>
-      <w:lvlText w:val="%9."/>
-      <w:lvlJc w:val="left"/>
-      <w:pPr>
-        <w:tabs>
-          <w:tab w:val="num" w:pos="0"/>
-        </w:tabs>
-        <w:ind w:left="3240" w:hanging="360"/>
-      </w:pPr>
-    </w:lvl>
-  </w:abstractNum>
-  <w:abstractNum w:abstractNumId="24" w15:restartNumberingAfterBreak="0">
-    <w:nsid w:val="50175AA1"/>
-    <w:multiLevelType w:val="multilevel"/>
-    <w:tmpl w:val="2890634E"/>
-    <w:lvl w:ilvl="0">
-      <w:start w:val="1"/>
-      <w:numFmt w:val="decimal"/>
-      <w:suff w:val="space"/>
-      <w:lvlText w:val="%1"/>
-      <w:lvlJc w:val="left"/>
-      <w:pPr>
-        <w:tabs>
-          <w:tab w:val="num" w:pos="0"/>
-        </w:tabs>
-        <w:ind w:left="709" w:firstLine="0"/>
-      </w:pPr>
-      <w:rPr>
-        <w:rFonts w:ascii="Times New Roman" w:hAnsi="Times New Roman"/>
-        <w:b/>
-        <w:i w:val="0"/>
-        <w:sz w:val="28"/>
-      </w:rPr>
-    </w:lvl>
-    <w:lvl w:ilvl="1">
-      <w:start w:val="1"/>
-      <w:numFmt w:val="decimal"/>
-      <w:suff w:val="space"/>
-      <w:lvlText w:val="%1.%2"/>
-      <w:lvlJc w:val="left"/>
-      <w:pPr>
-        <w:tabs>
-          <w:tab w:val="num" w:pos="0"/>
-        </w:tabs>
-        <w:ind w:left="709" w:firstLine="0"/>
-      </w:pPr>
-      <w:rPr>
-        <w:rFonts w:ascii="Times New Roman" w:hAnsi="Times New Roman"/>
-        <w:b/>
-        <w:i w:val="0"/>
-        <w:sz w:val="28"/>
-      </w:rPr>
-    </w:lvl>
-    <w:lvl w:ilvl="2">
-      <w:start w:val="1"/>
-      <w:numFmt w:val="decimal"/>
-      <w:suff w:val="space"/>
-      <w:lvlText w:val="%1.%2.%3"/>
-      <w:lvlJc w:val="left"/>
-      <w:pPr>
-        <w:tabs>
-          <w:tab w:val="num" w:pos="0"/>
-        </w:tabs>
-        <w:ind w:left="709" w:firstLine="0"/>
-      </w:pPr>
-      <w:rPr>
-        <w:rFonts w:ascii="Times New Roman" w:hAnsi="Times New Roman"/>
-        <w:b/>
-        <w:i w:val="0"/>
-        <w:sz w:val="28"/>
-      </w:rPr>
-    </w:lvl>
-    <w:lvl w:ilvl="3">
-      <w:start w:val="1"/>
-      <w:numFmt w:val="decimal"/>
-      <w:lvlText w:val="%4.1.1.1"/>
-      <w:lvlJc w:val="left"/>
-      <w:pPr>
-        <w:tabs>
-          <w:tab w:val="num" w:pos="0"/>
-        </w:tabs>
-        <w:ind w:left="1440" w:hanging="360"/>
-      </w:pPr>
-      <w:rPr>
-        <w:rFonts w:ascii="Times New Roman" w:eastAsia="Times New Roman" w:hAnsi="Times New Roman" w:cs="Times New Roman"/>
-        <w:b/>
-        <w:sz w:val="28"/>
-      </w:rPr>
-    </w:lvl>
-    <w:lvl w:ilvl="4">
-      <w:start w:val="1"/>
-      <w:numFmt w:val="lowerLetter"/>
-      <w:lvlText w:val="(%5)"/>
-      <w:lvlJc w:val="left"/>
-      <w:pPr>
-        <w:tabs>
-          <w:tab w:val="num" w:pos="0"/>
-        </w:tabs>
-        <w:ind w:left="1800" w:hanging="360"/>
-      </w:pPr>
-    </w:lvl>
-    <w:lvl w:ilvl="5">
-      <w:start w:val="1"/>
-      <w:numFmt w:val="lowerRoman"/>
-      <w:lvlText w:val="(%6)"/>
-      <w:lvlJc w:val="left"/>
-      <w:pPr>
-        <w:tabs>
-          <w:tab w:val="num" w:pos="0"/>
-        </w:tabs>
-        <w:ind w:left="2160" w:hanging="360"/>
-      </w:pPr>
-    </w:lvl>
-    <w:lvl w:ilvl="6">
-      <w:start w:val="1"/>
-      <w:numFmt w:val="decimal"/>
-      <w:lvlText w:val="%7."/>
-      <w:lvlJc w:val="left"/>
-      <w:pPr>
-        <w:tabs>
-          <w:tab w:val="num" w:pos="0"/>
-        </w:tabs>
-        <w:ind w:left="2520" w:hanging="360"/>
-      </w:pPr>
-    </w:lvl>
-    <w:lvl w:ilvl="7">
-      <w:start w:val="1"/>
-      <w:numFmt w:val="lowerLetter"/>
-      <w:lvlText w:val="%8."/>
-      <w:lvlJc w:val="left"/>
-      <w:pPr>
-        <w:tabs>
-          <w:tab w:val="num" w:pos="0"/>
-        </w:tabs>
-        <w:ind w:left="2880" w:hanging="360"/>
-      </w:pPr>
-    </w:lvl>
-    <w:lvl w:ilvl="8">
-      <w:start w:val="1"/>
-      <w:numFmt w:val="lowerRoman"/>
-      <w:lvlText w:val="%9."/>
-      <w:lvlJc w:val="left"/>
-      <w:pPr>
-        <w:tabs>
-          <w:tab w:val="num" w:pos="0"/>
-        </w:tabs>
-        <w:ind w:left="3240" w:hanging="360"/>
-      </w:pPr>
-    </w:lvl>
-  </w:abstractNum>
-  <w:abstractNum w:abstractNumId="25" w15:restartNumberingAfterBreak="0">
-    <w:nsid w:val="50BE4017"/>
-    <w:multiLevelType w:val="multilevel"/>
-    <w:tmpl w:val="C96018DE"/>
-    <w:lvl w:ilvl="0">
-      <w:start w:val="1"/>
-      <w:numFmt w:val="decimal"/>
-      <w:suff w:val="space"/>
-      <w:lvlText w:val="%1"/>
-      <w:lvlJc w:val="left"/>
-      <w:pPr>
-        <w:tabs>
-          <w:tab w:val="num" w:pos="0"/>
-        </w:tabs>
-        <w:ind w:left="709" w:firstLine="0"/>
-      </w:pPr>
-      <w:rPr>
-        <w:rFonts w:ascii="Times New Roman" w:hAnsi="Times New Roman"/>
-        <w:b/>
-        <w:i w:val="0"/>
-        <w:sz w:val="28"/>
-      </w:rPr>
-    </w:lvl>
-    <w:lvl w:ilvl="1">
-      <w:start w:val="1"/>
-      <w:numFmt w:val="decimal"/>
-      <w:suff w:val="space"/>
-      <w:lvlText w:val="%1.%2"/>
-      <w:lvlJc w:val="left"/>
-      <w:pPr>
-        <w:tabs>
-          <w:tab w:val="num" w:pos="0"/>
-        </w:tabs>
-        <w:ind w:left="709" w:firstLine="0"/>
-      </w:pPr>
-      <w:rPr>
-        <w:rFonts w:ascii="Times New Roman" w:hAnsi="Times New Roman"/>
-        <w:b/>
-        <w:i w:val="0"/>
-        <w:sz w:val="28"/>
-      </w:rPr>
-    </w:lvl>
-    <w:lvl w:ilvl="2">
-      <w:start w:val="1"/>
-      <w:numFmt w:val="decimal"/>
-      <w:suff w:val="space"/>
-      <w:lvlText w:val="%1.%2.%3"/>
-      <w:lvlJc w:val="left"/>
-      <w:pPr>
-        <w:tabs>
-          <w:tab w:val="num" w:pos="0"/>
-        </w:tabs>
-        <w:ind w:left="709" w:firstLine="0"/>
-      </w:pPr>
-      <w:rPr>
-        <w:rFonts w:ascii="Times New Roman" w:hAnsi="Times New Roman"/>
-        <w:b/>
-        <w:i w:val="0"/>
-        <w:sz w:val="28"/>
-      </w:rPr>
-    </w:lvl>
-    <w:lvl w:ilvl="3">
-      <w:start w:val="1"/>
-      <w:numFmt w:val="decimal"/>
-      <w:lvlText w:val="%4.1.1.1"/>
-      <w:lvlJc w:val="left"/>
-      <w:pPr>
-        <w:tabs>
-          <w:tab w:val="num" w:pos="0"/>
-        </w:tabs>
-        <w:ind w:left="1440" w:hanging="360"/>
-      </w:pPr>
-      <w:rPr>
-        <w:rFonts w:ascii="Times New Roman" w:eastAsia="Times New Roman" w:hAnsi="Times New Roman" w:cs="Times New Roman"/>
-        <w:b/>
-        <w:sz w:val="28"/>
-      </w:rPr>
-    </w:lvl>
-    <w:lvl w:ilvl="4">
-      <w:start w:val="1"/>
-      <w:numFmt w:val="lowerLetter"/>
-      <w:lvlText w:val="(%5)"/>
-      <w:lvlJc w:val="left"/>
-      <w:pPr>
-        <w:tabs>
-          <w:tab w:val="num" w:pos="0"/>
-        </w:tabs>
-        <w:ind w:left="1800" w:hanging="360"/>
-      </w:pPr>
-    </w:lvl>
-    <w:lvl w:ilvl="5">
-      <w:start w:val="1"/>
-      <w:numFmt w:val="lowerRoman"/>
-      <w:lvlText w:val="(%6)"/>
-      <w:lvlJc w:val="left"/>
-      <w:pPr>
-        <w:tabs>
-          <w:tab w:val="num" w:pos="0"/>
-        </w:tabs>
-        <w:ind w:left="2160" w:hanging="360"/>
-      </w:pPr>
-    </w:lvl>
-    <w:lvl w:ilvl="6">
-      <w:start w:val="1"/>
-      <w:numFmt w:val="decimal"/>
-      <w:lvlText w:val="%7."/>
-      <w:lvlJc w:val="left"/>
-      <w:pPr>
-        <w:tabs>
-          <w:tab w:val="num" w:pos="0"/>
-        </w:tabs>
-        <w:ind w:left="2520" w:hanging="360"/>
-      </w:pPr>
-    </w:lvl>
-    <w:lvl w:ilvl="7">
-      <w:start w:val="1"/>
-      <w:numFmt w:val="lowerLetter"/>
-      <w:lvlText w:val="%8."/>
-      <w:lvlJc w:val="left"/>
-      <w:pPr>
-        <w:tabs>
-          <w:tab w:val="num" w:pos="0"/>
-        </w:tabs>
-        <w:ind w:left="2880" w:hanging="360"/>
-      </w:pPr>
-    </w:lvl>
-    <w:lvl w:ilvl="8">
-      <w:start w:val="1"/>
-      <w:numFmt w:val="lowerRoman"/>
-      <w:lvlText w:val="%9."/>
-      <w:lvlJc w:val="left"/>
-      <w:pPr>
-        <w:tabs>
-          <w:tab w:val="num" w:pos="0"/>
-        </w:tabs>
-        <w:ind w:left="3240" w:hanging="360"/>
-      </w:pPr>
-    </w:lvl>
-  </w:abstractNum>
-  <w:abstractNum w:abstractNumId="26" w15:restartNumberingAfterBreak="0">
-    <w:nsid w:val="540458D7"/>
-    <w:multiLevelType w:val="multilevel"/>
-    <w:tmpl w:val="E91A1D76"/>
-    <w:lvl w:ilvl="0">
-      <w:start w:val="1"/>
-      <w:numFmt w:val="decimal"/>
-      <w:suff w:val="space"/>
-      <w:lvlText w:val="%1"/>
-      <w:lvlJc w:val="left"/>
-      <w:pPr>
-        <w:tabs>
-          <w:tab w:val="num" w:pos="0"/>
-        </w:tabs>
-        <w:ind w:left="709" w:firstLine="0"/>
-      </w:pPr>
-      <w:rPr>
-        <w:rFonts w:ascii="Times New Roman" w:hAnsi="Times New Roman"/>
-        <w:b/>
-        <w:i w:val="0"/>
-        <w:sz w:val="28"/>
-      </w:rPr>
-    </w:lvl>
-    <w:lvl w:ilvl="1">
-      <w:start w:val="1"/>
-      <w:numFmt w:val="decimal"/>
-      <w:suff w:val="space"/>
-      <w:lvlText w:val="%1.%2"/>
-      <w:lvlJc w:val="left"/>
-      <w:pPr>
-        <w:tabs>
-          <w:tab w:val="num" w:pos="0"/>
-        </w:tabs>
-        <w:ind w:left="709" w:firstLine="0"/>
-      </w:pPr>
-      <w:rPr>
-        <w:rFonts w:ascii="Times New Roman" w:hAnsi="Times New Roman"/>
-        <w:b/>
-        <w:i w:val="0"/>
-        <w:sz w:val="28"/>
-      </w:rPr>
-    </w:lvl>
-    <w:lvl w:ilvl="2">
-      <w:start w:val="1"/>
-      <w:numFmt w:val="decimal"/>
-      <w:suff w:val="space"/>
-      <w:lvlText w:val="%1.%2.%3"/>
-      <w:lvlJc w:val="left"/>
-      <w:pPr>
-        <w:tabs>
-          <w:tab w:val="num" w:pos="0"/>
-        </w:tabs>
-        <w:ind w:left="709" w:firstLine="0"/>
-      </w:pPr>
-      <w:rPr>
-        <w:rFonts w:ascii="Times New Roman" w:hAnsi="Times New Roman"/>
-        <w:b/>
-        <w:i w:val="0"/>
-        <w:sz w:val="28"/>
-      </w:rPr>
-    </w:lvl>
-    <w:lvl w:ilvl="3">
-      <w:start w:val="1"/>
-      <w:numFmt w:val="decimal"/>
-      <w:lvlText w:val="%4.1.1.1"/>
-      <w:lvlJc w:val="left"/>
-      <w:pPr>
-        <w:tabs>
-          <w:tab w:val="num" w:pos="0"/>
-        </w:tabs>
-        <w:ind w:left="1440" w:hanging="360"/>
-      </w:pPr>
-      <w:rPr>
-        <w:rFonts w:ascii="Times New Roman" w:eastAsia="Times New Roman" w:hAnsi="Times New Roman" w:cs="Times New Roman"/>
-        <w:b/>
-        <w:sz w:val="28"/>
-      </w:rPr>
-    </w:lvl>
-    <w:lvl w:ilvl="4">
-      <w:start w:val="1"/>
-      <w:numFmt w:val="lowerLetter"/>
-      <w:lvlText w:val="(%5)"/>
-      <w:lvlJc w:val="left"/>
-      <w:pPr>
-        <w:tabs>
-          <w:tab w:val="num" w:pos="0"/>
-        </w:tabs>
-        <w:ind w:left="1800" w:hanging="360"/>
-      </w:pPr>
-    </w:lvl>
-    <w:lvl w:ilvl="5">
-      <w:start w:val="1"/>
-      <w:numFmt w:val="lowerRoman"/>
-      <w:lvlText w:val="(%6)"/>
-      <w:lvlJc w:val="left"/>
-      <w:pPr>
-        <w:tabs>
-          <w:tab w:val="num" w:pos="0"/>
-        </w:tabs>
-        <w:ind w:left="2160" w:hanging="360"/>
-      </w:pPr>
-    </w:lvl>
-    <w:lvl w:ilvl="6">
-      <w:start w:val="1"/>
-      <w:numFmt w:val="decimal"/>
-      <w:lvlText w:val="%7."/>
-      <w:lvlJc w:val="left"/>
-      <w:pPr>
-        <w:tabs>
-          <w:tab w:val="num" w:pos="0"/>
-        </w:tabs>
-        <w:ind w:left="2520" w:hanging="360"/>
-      </w:pPr>
-    </w:lvl>
-    <w:lvl w:ilvl="7">
-      <w:start w:val="1"/>
-      <w:numFmt w:val="lowerLetter"/>
-      <w:lvlText w:val="%8."/>
-      <w:lvlJc w:val="left"/>
-      <w:pPr>
-        <w:tabs>
-          <w:tab w:val="num" w:pos="0"/>
-        </w:tabs>
-        <w:ind w:left="2880" w:hanging="360"/>
-      </w:pPr>
-    </w:lvl>
-    <w:lvl w:ilvl="8">
-      <w:start w:val="1"/>
-      <w:numFmt w:val="lowerRoman"/>
-      <w:lvlText w:val="%9."/>
-      <w:lvlJc w:val="left"/>
-      <w:pPr>
-        <w:tabs>
-          <w:tab w:val="num" w:pos="0"/>
-        </w:tabs>
-        <w:ind w:left="3240" w:hanging="360"/>
-      </w:pPr>
-    </w:lvl>
-  </w:abstractNum>
-  <w:abstractNum w:abstractNumId="27" w15:restartNumberingAfterBreak="0">
-    <w:nsid w:val="56106D0A"/>
-    <w:multiLevelType w:val="multilevel"/>
-    <w:tmpl w:val="E3A83648"/>
-    <w:lvl w:ilvl="0">
-      <w:start w:val="1"/>
-      <w:numFmt w:val="decimal"/>
-      <w:suff w:val="space"/>
-      <w:lvlText w:val="%1"/>
-      <w:lvlJc w:val="left"/>
-      <w:pPr>
-        <w:tabs>
-          <w:tab w:val="num" w:pos="0"/>
-        </w:tabs>
-        <w:ind w:left="709" w:firstLine="0"/>
-      </w:pPr>
-      <w:rPr>
-        <w:rFonts w:ascii="Times New Roman" w:hAnsi="Times New Roman"/>
-        <w:b/>
-        <w:i w:val="0"/>
-        <w:sz w:val="28"/>
-      </w:rPr>
-    </w:lvl>
-    <w:lvl w:ilvl="1">
-      <w:start w:val="1"/>
-      <w:numFmt w:val="decimal"/>
-      <w:suff w:val="space"/>
-      <w:lvlText w:val="%1.%2"/>
-      <w:lvlJc w:val="left"/>
-      <w:pPr>
-        <w:tabs>
-          <w:tab w:val="num" w:pos="0"/>
-        </w:tabs>
-        <w:ind w:left="709" w:firstLine="0"/>
-      </w:pPr>
-      <w:rPr>
-        <w:rFonts w:ascii="Times New Roman" w:hAnsi="Times New Roman"/>
-        <w:b/>
-        <w:i w:val="0"/>
-        <w:sz w:val="28"/>
-      </w:rPr>
-    </w:lvl>
-    <w:lvl w:ilvl="2">
-      <w:start w:val="1"/>
-      <w:numFmt w:val="decimal"/>
-      <w:suff w:val="space"/>
-      <w:lvlText w:val="%1.%2.%3"/>
-      <w:lvlJc w:val="left"/>
-      <w:pPr>
-        <w:tabs>
-          <w:tab w:val="num" w:pos="0"/>
-        </w:tabs>
-        <w:ind w:left="709" w:firstLine="0"/>
-      </w:pPr>
-      <w:rPr>
-        <w:rFonts w:ascii="Times New Roman" w:hAnsi="Times New Roman"/>
-        <w:b/>
-        <w:i w:val="0"/>
-        <w:sz w:val="28"/>
-      </w:rPr>
-    </w:lvl>
-    <w:lvl w:ilvl="3">
-      <w:start w:val="1"/>
-      <w:numFmt w:val="decimal"/>
-      <w:lvlText w:val="%4.1.1.1"/>
-      <w:lvlJc w:val="left"/>
-      <w:pPr>
-        <w:tabs>
-          <w:tab w:val="num" w:pos="0"/>
-        </w:tabs>
-        <w:ind w:left="1440" w:hanging="360"/>
-      </w:pPr>
-      <w:rPr>
-        <w:rFonts w:ascii="Times New Roman" w:eastAsia="Times New Roman" w:hAnsi="Times New Roman" w:cs="Times New Roman"/>
-        <w:b/>
-        <w:sz w:val="28"/>
-      </w:rPr>
-    </w:lvl>
-    <w:lvl w:ilvl="4">
-      <w:start w:val="1"/>
-      <w:numFmt w:val="lowerLetter"/>
-      <w:lvlText w:val="(%5)"/>
-      <w:lvlJc w:val="left"/>
-      <w:pPr>
-        <w:tabs>
-          <w:tab w:val="num" w:pos="0"/>
-        </w:tabs>
-        <w:ind w:left="1800" w:hanging="360"/>
-      </w:pPr>
-    </w:lvl>
-    <w:lvl w:ilvl="5">
-      <w:start w:val="1"/>
-      <w:numFmt w:val="lowerRoman"/>
-      <w:lvlText w:val="(%6)"/>
-      <w:lvlJc w:val="left"/>
-      <w:pPr>
-        <w:tabs>
-          <w:tab w:val="num" w:pos="0"/>
-        </w:tabs>
-        <w:ind w:left="2160" w:hanging="360"/>
-      </w:pPr>
-    </w:lvl>
-    <w:lvl w:ilvl="6">
-      <w:start w:val="1"/>
-      <w:numFmt w:val="decimal"/>
-      <w:lvlText w:val="%7."/>
-      <w:lvlJc w:val="left"/>
-      <w:pPr>
-        <w:tabs>
-          <w:tab w:val="num" w:pos="0"/>
-        </w:tabs>
-        <w:ind w:left="2520" w:hanging="360"/>
-      </w:pPr>
-    </w:lvl>
-    <w:lvl w:ilvl="7">
-      <w:start w:val="1"/>
-      <w:numFmt w:val="lowerLetter"/>
-      <w:lvlText w:val="%8."/>
-      <w:lvlJc w:val="left"/>
-      <w:pPr>
-        <w:tabs>
-          <w:tab w:val="num" w:pos="0"/>
-        </w:tabs>
-        <w:ind w:left="2880" w:hanging="360"/>
-      </w:pPr>
-    </w:lvl>
-    <w:lvl w:ilvl="8">
-      <w:start w:val="1"/>
-      <w:numFmt w:val="lowerRoman"/>
-      <w:lvlText w:val="%9."/>
-      <w:lvlJc w:val="left"/>
-      <w:pPr>
-        <w:tabs>
-          <w:tab w:val="num" w:pos="0"/>
-        </w:tabs>
-        <w:ind w:left="3240" w:hanging="360"/>
-      </w:pPr>
-    </w:lvl>
-  </w:abstractNum>
-  <w:abstractNum w:abstractNumId="28" w15:restartNumberingAfterBreak="0">
-    <w:nsid w:val="56BA53B9"/>
-    <w:multiLevelType w:val="multilevel"/>
-    <w:tmpl w:val="4290DD14"/>
-    <w:lvl w:ilvl="0">
-      <w:start w:val="1"/>
-      <w:numFmt w:val="decimal"/>
-      <w:suff w:val="space"/>
-      <w:lvlText w:val="%1"/>
-      <w:lvlJc w:val="left"/>
-      <w:pPr>
-        <w:tabs>
-          <w:tab w:val="num" w:pos="0"/>
-        </w:tabs>
-        <w:ind w:left="709" w:firstLine="0"/>
-      </w:pPr>
-      <w:rPr>
-        <w:rFonts w:ascii="Times New Roman" w:hAnsi="Times New Roman"/>
-        <w:b/>
-        <w:i w:val="0"/>
-        <w:sz w:val="28"/>
-      </w:rPr>
-    </w:lvl>
-    <w:lvl w:ilvl="1">
-      <w:start w:val="1"/>
-      <w:numFmt w:val="decimal"/>
-      <w:suff w:val="space"/>
-      <w:lvlText w:val="%1.%2"/>
-      <w:lvlJc w:val="left"/>
-      <w:pPr>
-        <w:tabs>
-          <w:tab w:val="num" w:pos="0"/>
-        </w:tabs>
-        <w:ind w:left="709" w:firstLine="0"/>
-      </w:pPr>
-      <w:rPr>
-        <w:rFonts w:ascii="Times New Roman" w:hAnsi="Times New Roman"/>
-        <w:b/>
-        <w:i w:val="0"/>
-        <w:sz w:val="28"/>
-      </w:rPr>
-    </w:lvl>
-    <w:lvl w:ilvl="2">
-      <w:start w:val="1"/>
-      <w:numFmt w:val="decimal"/>
-      <w:suff w:val="space"/>
-      <w:lvlText w:val="%1.%2.%3"/>
-      <w:lvlJc w:val="left"/>
-      <w:pPr>
-        <w:tabs>
-          <w:tab w:val="num" w:pos="0"/>
-        </w:tabs>
-        <w:ind w:left="709" w:firstLine="0"/>
-      </w:pPr>
-      <w:rPr>
-        <w:rFonts w:ascii="Times New Roman" w:hAnsi="Times New Roman"/>
-        <w:b/>
-        <w:i w:val="0"/>
-        <w:sz w:val="28"/>
-      </w:rPr>
-    </w:lvl>
-    <w:lvl w:ilvl="3">
-      <w:start w:val="1"/>
-      <w:numFmt w:val="decimal"/>
-      <w:lvlText w:val="%4.1.1.1"/>
-      <w:lvlJc w:val="left"/>
-      <w:pPr>
-        <w:tabs>
-          <w:tab w:val="num" w:pos="0"/>
-        </w:tabs>
-        <w:ind w:left="1440" w:hanging="360"/>
-      </w:pPr>
-      <w:rPr>
-        <w:rFonts w:ascii="Times New Roman" w:eastAsia="Times New Roman" w:hAnsi="Times New Roman" w:cs="Times New Roman"/>
-        <w:b/>
-        <w:sz w:val="28"/>
-      </w:rPr>
-    </w:lvl>
-    <w:lvl w:ilvl="4">
-      <w:start w:val="1"/>
-      <w:numFmt w:val="lowerLetter"/>
-      <w:lvlText w:val="(%5)"/>
-      <w:lvlJc w:val="left"/>
-      <w:pPr>
-        <w:tabs>
-          <w:tab w:val="num" w:pos="0"/>
-        </w:tabs>
-        <w:ind w:left="1800" w:hanging="360"/>
-      </w:pPr>
-    </w:lvl>
-    <w:lvl w:ilvl="5">
-      <w:start w:val="1"/>
-      <w:numFmt w:val="lowerRoman"/>
-      <w:lvlText w:val="(%6)"/>
-      <w:lvlJc w:val="left"/>
-      <w:pPr>
-        <w:tabs>
-          <w:tab w:val="num" w:pos="0"/>
-        </w:tabs>
-        <w:ind w:left="2160" w:hanging="360"/>
-      </w:pPr>
-    </w:lvl>
-    <w:lvl w:ilvl="6">
-      <w:start w:val="1"/>
-      <w:numFmt w:val="decimal"/>
-      <w:lvlText w:val="%7."/>
-      <w:lvlJc w:val="left"/>
-      <w:pPr>
-        <w:tabs>
-          <w:tab w:val="num" w:pos="0"/>
-        </w:tabs>
-        <w:ind w:left="2520" w:hanging="360"/>
-      </w:pPr>
-    </w:lvl>
-    <w:lvl w:ilvl="7">
-      <w:start w:val="1"/>
-      <w:numFmt w:val="lowerLetter"/>
-      <w:lvlText w:val="%8."/>
-      <w:lvlJc w:val="left"/>
-      <w:pPr>
-        <w:tabs>
-          <w:tab w:val="num" w:pos="0"/>
-        </w:tabs>
-        <w:ind w:left="2880" w:hanging="360"/>
-      </w:pPr>
-    </w:lvl>
-    <w:lvl w:ilvl="8">
-      <w:start w:val="1"/>
-      <w:numFmt w:val="lowerRoman"/>
-      <w:lvlText w:val="%9."/>
-      <w:lvlJc w:val="left"/>
-      <w:pPr>
-        <w:tabs>
-          <w:tab w:val="num" w:pos="0"/>
-        </w:tabs>
-        <w:ind w:left="3240" w:hanging="360"/>
-      </w:pPr>
-    </w:lvl>
-  </w:abstractNum>
-  <w:abstractNum w:abstractNumId="29" w15:restartNumberingAfterBreak="0">
-    <w:nsid w:val="57EB19C6"/>
-    <w:multiLevelType w:val="multilevel"/>
-    <w:tmpl w:val="0E8EDDA4"/>
-    <w:lvl w:ilvl="0">
-      <w:start w:val="1"/>
-      <w:numFmt w:val="decimal"/>
-      <w:suff w:val="space"/>
-      <w:lvlText w:val="%1"/>
-      <w:lvlJc w:val="left"/>
-      <w:pPr>
-        <w:tabs>
-          <w:tab w:val="num" w:pos="0"/>
-        </w:tabs>
-        <w:ind w:left="709" w:firstLine="0"/>
-      </w:pPr>
-      <w:rPr>
-        <w:rFonts w:ascii="Times New Roman" w:hAnsi="Times New Roman"/>
-        <w:b/>
-        <w:i w:val="0"/>
-        <w:sz w:val="28"/>
-      </w:rPr>
-    </w:lvl>
-    <w:lvl w:ilvl="1">
-      <w:start w:val="1"/>
-      <w:numFmt w:val="decimal"/>
-      <w:suff w:val="space"/>
-      <w:lvlText w:val="%1.%2"/>
-      <w:lvlJc w:val="left"/>
-      <w:pPr>
-        <w:tabs>
-          <w:tab w:val="num" w:pos="0"/>
-        </w:tabs>
-        <w:ind w:left="709" w:firstLine="0"/>
-      </w:pPr>
-      <w:rPr>
-        <w:rFonts w:ascii="Times New Roman" w:hAnsi="Times New Roman"/>
-        <w:b/>
-        <w:i w:val="0"/>
-        <w:sz w:val="28"/>
-      </w:rPr>
-    </w:lvl>
-    <w:lvl w:ilvl="2">
-      <w:start w:val="1"/>
-      <w:numFmt w:val="decimal"/>
-      <w:suff w:val="space"/>
-      <w:lvlText w:val="%1.%2.%3"/>
-      <w:lvlJc w:val="left"/>
-      <w:pPr>
-        <w:tabs>
-          <w:tab w:val="num" w:pos="0"/>
-        </w:tabs>
-        <w:ind w:left="709" w:firstLine="0"/>
-      </w:pPr>
-      <w:rPr>
-        <w:rFonts w:ascii="Times New Roman" w:hAnsi="Times New Roman"/>
-        <w:b/>
-        <w:i w:val="0"/>
-        <w:sz w:val="28"/>
-      </w:rPr>
-    </w:lvl>
-    <w:lvl w:ilvl="3">
-      <w:start w:val="1"/>
-      <w:numFmt w:val="decimal"/>
-      <w:lvlText w:val="%4.1.1.1"/>
-      <w:lvlJc w:val="left"/>
-      <w:pPr>
-        <w:tabs>
-          <w:tab w:val="num" w:pos="0"/>
-        </w:tabs>
-        <w:ind w:left="1440" w:hanging="360"/>
-      </w:pPr>
-      <w:rPr>
-        <w:rFonts w:ascii="Times New Roman" w:eastAsia="Times New Roman" w:hAnsi="Times New Roman" w:cs="Times New Roman"/>
-        <w:b/>
-        <w:sz w:val="28"/>
-      </w:rPr>
-    </w:lvl>
-    <w:lvl w:ilvl="4">
-      <w:start w:val="1"/>
-      <w:numFmt w:val="lowerLetter"/>
-      <w:lvlText w:val="(%5)"/>
-      <w:lvlJc w:val="left"/>
-      <w:pPr>
-        <w:tabs>
-          <w:tab w:val="num" w:pos="0"/>
-        </w:tabs>
-        <w:ind w:left="1800" w:hanging="360"/>
-      </w:pPr>
-    </w:lvl>
-    <w:lvl w:ilvl="5">
-      <w:start w:val="1"/>
-      <w:numFmt w:val="lowerRoman"/>
-      <w:lvlText w:val="(%6)"/>
-      <w:lvlJc w:val="left"/>
-      <w:pPr>
-        <w:tabs>
-          <w:tab w:val="num" w:pos="0"/>
-        </w:tabs>
-        <w:ind w:left="2160" w:hanging="360"/>
-      </w:pPr>
-    </w:lvl>
-    <w:lvl w:ilvl="6">
-      <w:start w:val="1"/>
-      <w:numFmt w:val="decimal"/>
-      <w:lvlText w:val="%7."/>
-      <w:lvlJc w:val="left"/>
-      <w:pPr>
-        <w:tabs>
-          <w:tab w:val="num" w:pos="0"/>
-        </w:tabs>
-        <w:ind w:left="2520" w:hanging="360"/>
-      </w:pPr>
-    </w:lvl>
-    <w:lvl w:ilvl="7">
-      <w:start w:val="1"/>
-      <w:numFmt w:val="lowerLetter"/>
-      <w:lvlText w:val="%8."/>
-      <w:lvlJc w:val="left"/>
-      <w:pPr>
-        <w:tabs>
-          <w:tab w:val="num" w:pos="0"/>
-        </w:tabs>
-        <w:ind w:left="2880" w:hanging="360"/>
-      </w:pPr>
-    </w:lvl>
-    <w:lvl w:ilvl="8">
-      <w:start w:val="1"/>
-      <w:numFmt w:val="lowerRoman"/>
-      <w:lvlText w:val="%9."/>
-      <w:lvlJc w:val="left"/>
-      <w:pPr>
-        <w:tabs>
-          <w:tab w:val="num" w:pos="0"/>
-        </w:tabs>
-        <w:ind w:left="3240" w:hanging="360"/>
-      </w:pPr>
-    </w:lvl>
-  </w:abstractNum>
-  <w:abstractNum w:abstractNumId="30" w15:restartNumberingAfterBreak="0">
-    <w:nsid w:val="5D943B08"/>
-    <w:multiLevelType w:val="multilevel"/>
-    <w:tmpl w:val="58DEB44E"/>
-    <w:lvl w:ilvl="0">
-      <w:start w:val="1"/>
-      <w:numFmt w:val="decimal"/>
-      <w:suff w:val="space"/>
-      <w:lvlText w:val="%1"/>
-      <w:lvlJc w:val="left"/>
-      <w:pPr>
-        <w:tabs>
-          <w:tab w:val="num" w:pos="0"/>
-        </w:tabs>
-        <w:ind w:left="709" w:firstLine="0"/>
-      </w:pPr>
-      <w:rPr>
-        <w:rFonts w:ascii="Times New Roman" w:hAnsi="Times New Roman"/>
-        <w:b/>
-        <w:i w:val="0"/>
-        <w:sz w:val="28"/>
-      </w:rPr>
-    </w:lvl>
-    <w:lvl w:ilvl="1">
-      <w:start w:val="1"/>
-      <w:numFmt w:val="decimal"/>
-      <w:suff w:val="space"/>
-      <w:lvlText w:val="%1.%2"/>
-      <w:lvlJc w:val="left"/>
-      <w:pPr>
-        <w:tabs>
-          <w:tab w:val="num" w:pos="0"/>
-        </w:tabs>
-        <w:ind w:left="709" w:firstLine="0"/>
-      </w:pPr>
-      <w:rPr>
-        <w:rFonts w:ascii="Times New Roman" w:hAnsi="Times New Roman"/>
-        <w:b/>
-        <w:i w:val="0"/>
-        <w:sz w:val="28"/>
-      </w:rPr>
-    </w:lvl>
-    <w:lvl w:ilvl="2">
-      <w:start w:val="1"/>
-      <w:numFmt w:val="decimal"/>
-      <w:suff w:val="space"/>
-      <w:lvlText w:val="%1.%2.%3"/>
-      <w:lvlJc w:val="left"/>
-      <w:pPr>
-        <w:tabs>
-          <w:tab w:val="num" w:pos="0"/>
-        </w:tabs>
-        <w:ind w:left="709" w:firstLine="0"/>
-      </w:pPr>
-      <w:rPr>
-        <w:rFonts w:ascii="Times New Roman" w:hAnsi="Times New Roman"/>
-        <w:b/>
-        <w:i w:val="0"/>
-        <w:sz w:val="28"/>
-      </w:rPr>
-    </w:lvl>
-    <w:lvl w:ilvl="3">
-      <w:start w:val="1"/>
-      <w:numFmt w:val="decimal"/>
-      <w:lvlText w:val="%4.1.1.1"/>
-      <w:lvlJc w:val="left"/>
-      <w:pPr>
-        <w:tabs>
-          <w:tab w:val="num" w:pos="0"/>
-        </w:tabs>
-        <w:ind w:left="1440" w:hanging="360"/>
-      </w:pPr>
-      <w:rPr>
-        <w:rFonts w:ascii="Times New Roman" w:eastAsia="Times New Roman" w:hAnsi="Times New Roman" w:cs="Times New Roman"/>
-        <w:b/>
-        <w:sz w:val="28"/>
-      </w:rPr>
-    </w:lvl>
-    <w:lvl w:ilvl="4">
-      <w:start w:val="1"/>
-      <w:numFmt w:val="lowerLetter"/>
-      <w:lvlText w:val="(%5)"/>
-      <w:lvlJc w:val="left"/>
-      <w:pPr>
-        <w:tabs>
-          <w:tab w:val="num" w:pos="0"/>
-        </w:tabs>
-        <w:ind w:left="1800" w:hanging="360"/>
-      </w:pPr>
-    </w:lvl>
-    <w:lvl w:ilvl="5">
-      <w:start w:val="1"/>
-      <w:numFmt w:val="lowerRoman"/>
-      <w:lvlText w:val="(%6)"/>
-      <w:lvlJc w:val="left"/>
-      <w:pPr>
-        <w:tabs>
-          <w:tab w:val="num" w:pos="0"/>
-        </w:tabs>
-        <w:ind w:left="2160" w:hanging="360"/>
-      </w:pPr>
-    </w:lvl>
-    <w:lvl w:ilvl="6">
-      <w:start w:val="1"/>
-      <w:numFmt w:val="decimal"/>
-      <w:lvlText w:val="%7."/>
-      <w:lvlJc w:val="left"/>
-      <w:pPr>
-        <w:tabs>
-          <w:tab w:val="num" w:pos="0"/>
-        </w:tabs>
-        <w:ind w:left="2520" w:hanging="360"/>
-      </w:pPr>
-    </w:lvl>
-    <w:lvl w:ilvl="7">
-      <w:start w:val="1"/>
-      <w:numFmt w:val="lowerLetter"/>
-      <w:lvlText w:val="%8."/>
-      <w:lvlJc w:val="left"/>
-      <w:pPr>
-        <w:tabs>
-          <w:tab w:val="num" w:pos="0"/>
-        </w:tabs>
-        <w:ind w:left="2880" w:hanging="360"/>
-      </w:pPr>
-    </w:lvl>
-    <w:lvl w:ilvl="8">
-      <w:start w:val="1"/>
-      <w:numFmt w:val="lowerRoman"/>
-      <w:lvlText w:val="%9."/>
-      <w:lvlJc w:val="left"/>
-      <w:pPr>
-        <w:tabs>
-          <w:tab w:val="num" w:pos="0"/>
-        </w:tabs>
-        <w:ind w:left="3240" w:hanging="360"/>
-      </w:pPr>
-    </w:lvl>
-  </w:abstractNum>
-  <w:abstractNum w:abstractNumId="31" w15:restartNumberingAfterBreak="0">
-    <w:nsid w:val="630E4BC7"/>
-    <w:multiLevelType w:val="multilevel"/>
-    <w:tmpl w:val="9A08B90E"/>
-    <w:lvl w:ilvl="0">
-      <w:start w:val="1"/>
-      <w:numFmt w:val="decimal"/>
-      <w:suff w:val="space"/>
-      <w:lvlText w:val="%1"/>
-      <w:lvlJc w:val="left"/>
-      <w:pPr>
-        <w:tabs>
-          <w:tab w:val="num" w:pos="0"/>
-        </w:tabs>
-        <w:ind w:left="709" w:firstLine="0"/>
-      </w:pPr>
-      <w:rPr>
-        <w:rFonts w:ascii="Times New Roman" w:hAnsi="Times New Roman"/>
-        <w:b/>
-        <w:i w:val="0"/>
-        <w:sz w:val="28"/>
-      </w:rPr>
-    </w:lvl>
-    <w:lvl w:ilvl="1">
-      <w:start w:val="1"/>
-      <w:numFmt w:val="decimal"/>
-      <w:suff w:val="space"/>
-      <w:lvlText w:val="%1.%2"/>
-      <w:lvlJc w:val="left"/>
-      <w:pPr>
-        <w:tabs>
-          <w:tab w:val="num" w:pos="0"/>
-        </w:tabs>
-        <w:ind w:left="709" w:firstLine="0"/>
-      </w:pPr>
-      <w:rPr>
-        <w:rFonts w:ascii="Times New Roman" w:hAnsi="Times New Roman"/>
-        <w:b/>
-        <w:i w:val="0"/>
-        <w:sz w:val="28"/>
-      </w:rPr>
-    </w:lvl>
-    <w:lvl w:ilvl="2">
-      <w:start w:val="1"/>
-      <w:numFmt w:val="decimal"/>
-      <w:suff w:val="space"/>
-      <w:lvlText w:val="%1.%2.%3"/>
-      <w:lvlJc w:val="left"/>
-      <w:pPr>
-        <w:tabs>
-          <w:tab w:val="num" w:pos="0"/>
-        </w:tabs>
-        <w:ind w:left="709" w:firstLine="0"/>
-      </w:pPr>
-      <w:rPr>
-        <w:rFonts w:ascii="Times New Roman" w:hAnsi="Times New Roman"/>
-        <w:b/>
-        <w:i w:val="0"/>
-        <w:sz w:val="28"/>
-      </w:rPr>
-    </w:lvl>
-    <w:lvl w:ilvl="3">
-      <w:start w:val="1"/>
-      <w:numFmt w:val="decimal"/>
-      <w:lvlText w:val="%4.1.1.1"/>
-      <w:lvlJc w:val="left"/>
-      <w:pPr>
-        <w:tabs>
-          <w:tab w:val="num" w:pos="0"/>
-        </w:tabs>
-        <w:ind w:left="1440" w:hanging="360"/>
-      </w:pPr>
-      <w:rPr>
-        <w:rFonts w:ascii="Times New Roman" w:eastAsia="Times New Roman" w:hAnsi="Times New Roman" w:cs="Times New Roman"/>
-        <w:b/>
-        <w:sz w:val="28"/>
-      </w:rPr>
-    </w:lvl>
-    <w:lvl w:ilvl="4">
-      <w:start w:val="1"/>
-      <w:numFmt w:val="lowerLetter"/>
-      <w:lvlText w:val="(%5)"/>
-      <w:lvlJc w:val="left"/>
-      <w:pPr>
-        <w:tabs>
-          <w:tab w:val="num" w:pos="0"/>
-        </w:tabs>
-        <w:ind w:left="1800" w:hanging="360"/>
-      </w:pPr>
-    </w:lvl>
-    <w:lvl w:ilvl="5">
-      <w:start w:val="1"/>
-      <w:numFmt w:val="lowerRoman"/>
-      <w:lvlText w:val="(%6)"/>
-      <w:lvlJc w:val="left"/>
-      <w:pPr>
-        <w:tabs>
-          <w:tab w:val="num" w:pos="0"/>
-        </w:tabs>
-        <w:ind w:left="2160" w:hanging="360"/>
-      </w:pPr>
-    </w:lvl>
-    <w:lvl w:ilvl="6">
-      <w:start w:val="1"/>
-      <w:numFmt w:val="decimal"/>
-      <w:lvlText w:val="%7."/>
-      <w:lvlJc w:val="left"/>
-      <w:pPr>
-        <w:tabs>
-          <w:tab w:val="num" w:pos="0"/>
-        </w:tabs>
-        <w:ind w:left="2520" w:hanging="360"/>
-      </w:pPr>
-    </w:lvl>
-    <w:lvl w:ilvl="7">
-      <w:start w:val="1"/>
-      <w:numFmt w:val="lowerLetter"/>
-      <w:lvlText w:val="%8."/>
-      <w:lvlJc w:val="left"/>
-      <w:pPr>
-        <w:tabs>
-          <w:tab w:val="num" w:pos="0"/>
-        </w:tabs>
-        <w:ind w:left="2880" w:hanging="360"/>
-      </w:pPr>
-    </w:lvl>
-    <w:lvl w:ilvl="8">
-      <w:start w:val="1"/>
-      <w:numFmt w:val="lowerRoman"/>
-      <w:lvlText w:val="%9."/>
-      <w:lvlJc w:val="left"/>
-      <w:pPr>
-        <w:tabs>
-          <w:tab w:val="num" w:pos="0"/>
-        </w:tabs>
-        <w:ind w:left="3240" w:hanging="360"/>
-      </w:pPr>
-    </w:lvl>
-  </w:abstractNum>
-  <w:abstractNum w:abstractNumId="32" w15:restartNumberingAfterBreak="0">
-    <w:nsid w:val="7C424157"/>
-    <w:multiLevelType w:val="multilevel"/>
-    <w:tmpl w:val="EFAA0444"/>
-    <w:lvl w:ilvl="0">
-      <w:start w:val="1"/>
-      <w:numFmt w:val="decimal"/>
-      <w:suff w:val="space"/>
-      <w:lvlText w:val="%1"/>
-      <w:lvlJc w:val="left"/>
-      <w:pPr>
-        <w:tabs>
-          <w:tab w:val="num" w:pos="0"/>
-        </w:tabs>
-        <w:ind w:left="709" w:firstLine="0"/>
-      </w:pPr>
-      <w:rPr>
-        <w:rFonts w:ascii="Times New Roman" w:hAnsi="Times New Roman"/>
-        <w:b/>
-        <w:i w:val="0"/>
-        <w:sz w:val="28"/>
-      </w:rPr>
-    </w:lvl>
-    <w:lvl w:ilvl="1">
-      <w:start w:val="1"/>
-      <w:numFmt w:val="decimal"/>
-      <w:suff w:val="space"/>
-      <w:lvlText w:val="%1.%2"/>
-      <w:lvlJc w:val="left"/>
-      <w:pPr>
-        <w:tabs>
-          <w:tab w:val="num" w:pos="0"/>
-        </w:tabs>
-        <w:ind w:left="709" w:firstLine="0"/>
-      </w:pPr>
-      <w:rPr>
-        <w:rFonts w:ascii="Times New Roman" w:hAnsi="Times New Roman"/>
-        <w:b/>
-        <w:i w:val="0"/>
-        <w:sz w:val="28"/>
-      </w:rPr>
-    </w:lvl>
-    <w:lvl w:ilvl="2">
-      <w:start w:val="1"/>
-      <w:numFmt w:val="decimal"/>
-      <w:suff w:val="space"/>
-      <w:lvlText w:val="%1.%2.%3"/>
-      <w:lvlJc w:val="left"/>
-      <w:pPr>
-        <w:tabs>
-          <w:tab w:val="num" w:pos="0"/>
-        </w:tabs>
-        <w:ind w:left="709" w:firstLine="0"/>
-      </w:pPr>
-      <w:rPr>
-        <w:rFonts w:ascii="Times New Roman" w:hAnsi="Times New Roman"/>
-        <w:b/>
-        <w:i w:val="0"/>
-        <w:sz w:val="28"/>
-      </w:rPr>
-    </w:lvl>
-    <w:lvl w:ilvl="3">
-      <w:start w:val="1"/>
-      <w:numFmt w:val="decimal"/>
-      <w:lvlText w:val="%4.1.1.1"/>
-      <w:lvlJc w:val="left"/>
-      <w:pPr>
-        <w:tabs>
-          <w:tab w:val="num" w:pos="0"/>
-        </w:tabs>
-        <w:ind w:left="1440" w:hanging="360"/>
-      </w:pPr>
-      <w:rPr>
-        <w:rFonts w:ascii="Times New Roman" w:eastAsia="Times New Roman" w:hAnsi="Times New Roman" w:cs="Times New Roman"/>
-        <w:b/>
-        <w:sz w:val="28"/>
-      </w:rPr>
-    </w:lvl>
-    <w:lvl w:ilvl="4">
-      <w:start w:val="1"/>
-      <w:numFmt w:val="lowerLetter"/>
-      <w:lvlText w:val="(%5)"/>
-      <w:lvlJc w:val="left"/>
-      <w:pPr>
-        <w:tabs>
-          <w:tab w:val="num" w:pos="0"/>
-        </w:tabs>
-        <w:ind w:left="1800" w:hanging="360"/>
-      </w:pPr>
-    </w:lvl>
-    <w:lvl w:ilvl="5">
-      <w:start w:val="1"/>
-      <w:numFmt w:val="lowerRoman"/>
-      <w:lvlText w:val="(%6)"/>
-      <w:lvlJc w:val="left"/>
-      <w:pPr>
-        <w:tabs>
-          <w:tab w:val="num" w:pos="0"/>
-        </w:tabs>
-        <w:ind w:left="2160" w:hanging="360"/>
-      </w:pPr>
-    </w:lvl>
-    <w:lvl w:ilvl="6">
-      <w:start w:val="1"/>
-      <w:numFmt w:val="decimal"/>
-      <w:lvlText w:val="%7."/>
-      <w:lvlJc w:val="left"/>
-      <w:pPr>
-        <w:tabs>
-          <w:tab w:val="num" w:pos="0"/>
-        </w:tabs>
-        <w:ind w:left="2520" w:hanging="360"/>
-      </w:pPr>
-    </w:lvl>
-    <w:lvl w:ilvl="7">
-      <w:start w:val="1"/>
-      <w:numFmt w:val="lowerLetter"/>
-      <w:lvlText w:val="%8."/>
-      <w:lvlJc w:val="left"/>
-      <w:pPr>
-        <w:tabs>
-          <w:tab w:val="num" w:pos="0"/>
-        </w:tabs>
-        <w:ind w:left="2880" w:hanging="360"/>
-      </w:pPr>
-    </w:lvl>
-    <w:lvl w:ilvl="8">
-      <w:start w:val="1"/>
-      <w:numFmt w:val="lowerRoman"/>
-      <w:lvlText w:val="%9."/>
-      <w:lvlJc w:val="left"/>
-      <w:pPr>
-        <w:tabs>
-          <w:tab w:val="num" w:pos="0"/>
-        </w:tabs>
-        <w:ind w:left="3240" w:hanging="360"/>
-      </w:pPr>
-    </w:lvl>
-  </w:abstractNum>
-  <w:abstractNum w:abstractNumId="33" w15:restartNumberingAfterBreak="0">
+  <w:abstractNum w:abstractNumId="9" w15:restartNumberingAfterBreak="0">
     <w:nsid w:val="7C580DD8"/>
     <w:multiLevelType w:val="multilevel"/>
     <w:tmpl w:val="B0AEB18A"/>
@@ -49333,285 +46003,7 @@
       </w:pPr>
     </w:lvl>
   </w:abstractNum>
-  <w:abstractNum w:abstractNumId="34" w15:restartNumberingAfterBreak="0">
-    <w:nsid w:val="7D7B187E"/>
-    <w:multiLevelType w:val="multilevel"/>
-    <w:tmpl w:val="B22CB274"/>
-    <w:lvl w:ilvl="0">
-      <w:start w:val="1"/>
-      <w:numFmt w:val="decimal"/>
-      <w:suff w:val="space"/>
-      <w:lvlText w:val="%1"/>
-      <w:lvlJc w:val="left"/>
-      <w:pPr>
-        <w:tabs>
-          <w:tab w:val="num" w:pos="0"/>
-        </w:tabs>
-        <w:ind w:left="709" w:firstLine="0"/>
-      </w:pPr>
-      <w:rPr>
-        <w:rFonts w:ascii="Times New Roman" w:hAnsi="Times New Roman"/>
-        <w:b/>
-        <w:i w:val="0"/>
-        <w:sz w:val="28"/>
-      </w:rPr>
-    </w:lvl>
-    <w:lvl w:ilvl="1">
-      <w:start w:val="1"/>
-      <w:numFmt w:val="decimal"/>
-      <w:suff w:val="space"/>
-      <w:lvlText w:val="%1.%2"/>
-      <w:lvlJc w:val="left"/>
-      <w:pPr>
-        <w:tabs>
-          <w:tab w:val="num" w:pos="0"/>
-        </w:tabs>
-        <w:ind w:left="709" w:firstLine="0"/>
-      </w:pPr>
-      <w:rPr>
-        <w:rFonts w:ascii="Times New Roman" w:hAnsi="Times New Roman"/>
-        <w:b/>
-        <w:i w:val="0"/>
-        <w:sz w:val="28"/>
-      </w:rPr>
-    </w:lvl>
-    <w:lvl w:ilvl="2">
-      <w:start w:val="1"/>
-      <w:numFmt w:val="decimal"/>
-      <w:suff w:val="space"/>
-      <w:lvlText w:val="%1.%2.%3"/>
-      <w:lvlJc w:val="left"/>
-      <w:pPr>
-        <w:tabs>
-          <w:tab w:val="num" w:pos="0"/>
-        </w:tabs>
-        <w:ind w:left="709" w:firstLine="0"/>
-      </w:pPr>
-      <w:rPr>
-        <w:rFonts w:ascii="Times New Roman" w:hAnsi="Times New Roman"/>
-        <w:b/>
-        <w:i w:val="0"/>
-        <w:sz w:val="28"/>
-      </w:rPr>
-    </w:lvl>
-    <w:lvl w:ilvl="3">
-      <w:start w:val="1"/>
-      <w:numFmt w:val="decimal"/>
-      <w:lvlText w:val="%4.1.1.1"/>
-      <w:lvlJc w:val="left"/>
-      <w:pPr>
-        <w:tabs>
-          <w:tab w:val="num" w:pos="0"/>
-        </w:tabs>
-        <w:ind w:left="1440" w:hanging="360"/>
-      </w:pPr>
-      <w:rPr>
-        <w:rFonts w:ascii="Times New Roman" w:eastAsia="Times New Roman" w:hAnsi="Times New Roman" w:cs="Times New Roman"/>
-        <w:b/>
-        <w:sz w:val="28"/>
-      </w:rPr>
-    </w:lvl>
-    <w:lvl w:ilvl="4">
-      <w:start w:val="1"/>
-      <w:numFmt w:val="lowerLetter"/>
-      <w:lvlText w:val="(%5)"/>
-      <w:lvlJc w:val="left"/>
-      <w:pPr>
-        <w:tabs>
-          <w:tab w:val="num" w:pos="0"/>
-        </w:tabs>
-        <w:ind w:left="1800" w:hanging="360"/>
-      </w:pPr>
-    </w:lvl>
-    <w:lvl w:ilvl="5">
-      <w:start w:val="1"/>
-      <w:numFmt w:val="lowerRoman"/>
-      <w:lvlText w:val="(%6)"/>
-      <w:lvlJc w:val="left"/>
-      <w:pPr>
-        <w:tabs>
-          <w:tab w:val="num" w:pos="0"/>
-        </w:tabs>
-        <w:ind w:left="2160" w:hanging="360"/>
-      </w:pPr>
-    </w:lvl>
-    <w:lvl w:ilvl="6">
-      <w:start w:val="1"/>
-      <w:numFmt w:val="decimal"/>
-      <w:lvlText w:val="%7."/>
-      <w:lvlJc w:val="left"/>
-      <w:pPr>
-        <w:tabs>
-          <w:tab w:val="num" w:pos="0"/>
-        </w:tabs>
-        <w:ind w:left="2520" w:hanging="360"/>
-      </w:pPr>
-    </w:lvl>
-    <w:lvl w:ilvl="7">
-      <w:start w:val="1"/>
-      <w:numFmt w:val="lowerLetter"/>
-      <w:lvlText w:val="%8."/>
-      <w:lvlJc w:val="left"/>
-      <w:pPr>
-        <w:tabs>
-          <w:tab w:val="num" w:pos="0"/>
-        </w:tabs>
-        <w:ind w:left="2880" w:hanging="360"/>
-      </w:pPr>
-    </w:lvl>
-    <w:lvl w:ilvl="8">
-      <w:start w:val="1"/>
-      <w:numFmt w:val="lowerRoman"/>
-      <w:lvlText w:val="%9."/>
-      <w:lvlJc w:val="left"/>
-      <w:pPr>
-        <w:tabs>
-          <w:tab w:val="num" w:pos="0"/>
-        </w:tabs>
-        <w:ind w:left="3240" w:hanging="360"/>
-      </w:pPr>
-    </w:lvl>
-  </w:abstractNum>
-  <w:abstractNum w:abstractNumId="35" w15:restartNumberingAfterBreak="0">
-    <w:nsid w:val="7FD325FC"/>
-    <w:multiLevelType w:val="multilevel"/>
-    <w:tmpl w:val="B8808916"/>
-    <w:lvl w:ilvl="0">
-      <w:start w:val="1"/>
-      <w:numFmt w:val="decimal"/>
-      <w:suff w:val="space"/>
-      <w:lvlText w:val="%1"/>
-      <w:lvlJc w:val="left"/>
-      <w:pPr>
-        <w:tabs>
-          <w:tab w:val="num" w:pos="0"/>
-        </w:tabs>
-        <w:ind w:left="709" w:firstLine="0"/>
-      </w:pPr>
-      <w:rPr>
-        <w:rFonts w:ascii="Times New Roman" w:hAnsi="Times New Roman"/>
-        <w:b/>
-        <w:i w:val="0"/>
-        <w:sz w:val="28"/>
-      </w:rPr>
-    </w:lvl>
-    <w:lvl w:ilvl="1">
-      <w:start w:val="1"/>
-      <w:numFmt w:val="decimal"/>
-      <w:suff w:val="space"/>
-      <w:lvlText w:val="%1.%2"/>
-      <w:lvlJc w:val="left"/>
-      <w:pPr>
-        <w:tabs>
-          <w:tab w:val="num" w:pos="0"/>
-        </w:tabs>
-        <w:ind w:left="709" w:firstLine="0"/>
-      </w:pPr>
-      <w:rPr>
-        <w:rFonts w:ascii="Times New Roman" w:hAnsi="Times New Roman"/>
-        <w:b/>
-        <w:i w:val="0"/>
-        <w:sz w:val="28"/>
-      </w:rPr>
-    </w:lvl>
-    <w:lvl w:ilvl="2">
-      <w:start w:val="1"/>
-      <w:numFmt w:val="decimal"/>
-      <w:suff w:val="space"/>
-      <w:lvlText w:val="%1.%2.%3"/>
-      <w:lvlJc w:val="left"/>
-      <w:pPr>
-        <w:tabs>
-          <w:tab w:val="num" w:pos="0"/>
-        </w:tabs>
-        <w:ind w:left="709" w:firstLine="0"/>
-      </w:pPr>
-      <w:rPr>
-        <w:rFonts w:ascii="Times New Roman" w:hAnsi="Times New Roman"/>
-        <w:b/>
-        <w:i w:val="0"/>
-        <w:sz w:val="28"/>
-      </w:rPr>
-    </w:lvl>
-    <w:lvl w:ilvl="3">
-      <w:start w:val="1"/>
-      <w:numFmt w:val="decimal"/>
-      <w:lvlText w:val="%4.1.1.1"/>
-      <w:lvlJc w:val="left"/>
-      <w:pPr>
-        <w:tabs>
-          <w:tab w:val="num" w:pos="0"/>
-        </w:tabs>
-        <w:ind w:left="1440" w:hanging="360"/>
-      </w:pPr>
-      <w:rPr>
-        <w:rFonts w:ascii="Times New Roman" w:eastAsia="Times New Roman" w:hAnsi="Times New Roman" w:cs="Times New Roman"/>
-        <w:b/>
-        <w:sz w:val="28"/>
-      </w:rPr>
-    </w:lvl>
-    <w:lvl w:ilvl="4">
-      <w:start w:val="1"/>
-      <w:numFmt w:val="lowerLetter"/>
-      <w:lvlText w:val="(%5)"/>
-      <w:lvlJc w:val="left"/>
-      <w:pPr>
-        <w:tabs>
-          <w:tab w:val="num" w:pos="0"/>
-        </w:tabs>
-        <w:ind w:left="1800" w:hanging="360"/>
-      </w:pPr>
-    </w:lvl>
-    <w:lvl w:ilvl="5">
-      <w:start w:val="1"/>
-      <w:numFmt w:val="lowerRoman"/>
-      <w:lvlText w:val="(%6)"/>
-      <w:lvlJc w:val="left"/>
-      <w:pPr>
-        <w:tabs>
-          <w:tab w:val="num" w:pos="0"/>
-        </w:tabs>
-        <w:ind w:left="2160" w:hanging="360"/>
-      </w:pPr>
-    </w:lvl>
-    <w:lvl w:ilvl="6">
-      <w:start w:val="1"/>
-      <w:numFmt w:val="decimal"/>
-      <w:lvlText w:val="%7."/>
-      <w:lvlJc w:val="left"/>
-      <w:pPr>
-        <w:tabs>
-          <w:tab w:val="num" w:pos="0"/>
-        </w:tabs>
-        <w:ind w:left="2520" w:hanging="360"/>
-      </w:pPr>
-    </w:lvl>
-    <w:lvl w:ilvl="7">
-      <w:start w:val="1"/>
-      <w:numFmt w:val="lowerLetter"/>
-      <w:lvlText w:val="%8."/>
-      <w:lvlJc w:val="left"/>
-      <w:pPr>
-        <w:tabs>
-          <w:tab w:val="num" w:pos="0"/>
-        </w:tabs>
-        <w:ind w:left="2880" w:hanging="360"/>
-      </w:pPr>
-    </w:lvl>
-    <w:lvl w:ilvl="8">
-      <w:start w:val="1"/>
-      <w:numFmt w:val="lowerRoman"/>
-      <w:lvlText w:val="%9."/>
-      <w:lvlJc w:val="left"/>
-      <w:pPr>
-        <w:tabs>
-          <w:tab w:val="num" w:pos="0"/>
-        </w:tabs>
-        <w:ind w:left="3240" w:hanging="360"/>
-      </w:pPr>
-    </w:lvl>
-  </w:abstractNum>
-  <w:abstractNum w:abstractNumId="36" w15:restartNumberingAfterBreak="0">
+  <w:abstractNum w:abstractNumId="10" w15:restartNumberingAfterBreak="0">
     <w:nsid w:val="7FDC7121"/>
     <w:multiLevelType w:val="multilevel"/>
     <w:tmpl w:val="8BB2C50E"/>
@@ -49753,403 +46145,39 @@
     </w:lvl>
   </w:abstractNum>
   <w:num w:numId="1" w16cid:durableId="1264072906">
-    <w:abstractNumId w:val="3"/>
+    <w:abstractNumId w:val="2"/>
   </w:num>
   <w:num w:numId="2" w16cid:durableId="1017267362">
+    <w:abstractNumId w:val="5"/>
+  </w:num>
+  <w:num w:numId="3" w16cid:durableId="1960602290">
     <w:abstractNumId w:val="8"/>
   </w:num>
-  <w:num w:numId="3" w16cid:durableId="1960602290">
-    <w:abstractNumId w:val="22"/>
-  </w:num>
   <w:num w:numId="4" w16cid:durableId="1483808219">
-    <w:abstractNumId w:val="36"/>
+    <w:abstractNumId w:val="10"/>
   </w:num>
   <w:num w:numId="5" w16cid:durableId="283581953">
-    <w:abstractNumId w:val="17"/>
+    <w:abstractNumId w:val="7"/>
   </w:num>
   <w:num w:numId="6" w16cid:durableId="278728060">
-    <w:abstractNumId w:val="7"/>
+    <w:abstractNumId w:val="4"/>
   </w:num>
   <w:num w:numId="7" w16cid:durableId="1307658569">
-    <w:abstractNumId w:val="11"/>
+    <w:abstractNumId w:val="6"/>
   </w:num>
   <w:num w:numId="8" w16cid:durableId="1362121829">
-    <w:abstractNumId w:val="4"/>
+    <w:abstractNumId w:val="3"/>
   </w:num>
   <w:num w:numId="9" w16cid:durableId="1887597486">
     <w:abstractNumId w:val="0"/>
   </w:num>
   <w:num w:numId="10" w16cid:durableId="1207134124">
-    <w:abstractNumId w:val="2"/>
+    <w:abstractNumId w:val="1"/>
   </w:num>
   <w:num w:numId="11" w16cid:durableId="358047927">
-    <w:abstractNumId w:val="33"/>
-  </w:num>
-  <w:num w:numId="12" w16cid:durableId="886340091">
-    <w:abstractNumId w:val="35"/>
-  </w:num>
-  <w:num w:numId="13" w16cid:durableId="65415947">
-    <w:abstractNumId w:val="30"/>
-  </w:num>
-  <w:num w:numId="14" w16cid:durableId="1452937451">
-    <w:abstractNumId w:val="25"/>
-  </w:num>
-  <w:num w:numId="15" w16cid:durableId="2105611365">
-    <w:abstractNumId w:val="18"/>
-  </w:num>
-  <w:num w:numId="16" w16cid:durableId="628170010">
-    <w:abstractNumId w:val="20"/>
-  </w:num>
-  <w:num w:numId="17" w16cid:durableId="1429815495">
-    <w:abstractNumId w:val="29"/>
-  </w:num>
-  <w:num w:numId="18" w16cid:durableId="1250968491">
-    <w:abstractNumId w:val="26"/>
-  </w:num>
-  <w:num w:numId="19" w16cid:durableId="605619530">
-    <w:abstractNumId w:val="10"/>
-  </w:num>
-  <w:num w:numId="20" w16cid:durableId="1589461359">
-    <w:abstractNumId w:val="21"/>
-  </w:num>
-  <w:num w:numId="21" w16cid:durableId="1724139598">
     <w:abstractNumId w:val="9"/>
   </w:num>
-  <w:num w:numId="22" w16cid:durableId="1583950600">
-    <w:abstractNumId w:val="34"/>
-  </w:num>
-  <w:num w:numId="23" w16cid:durableId="1413696612">
-    <w:abstractNumId w:val="15"/>
-  </w:num>
-  <w:num w:numId="24" w16cid:durableId="525368300">
-    <w:abstractNumId w:val="28"/>
-  </w:num>
-  <w:num w:numId="25" w16cid:durableId="748380494">
-    <w:abstractNumId w:val="19"/>
-  </w:num>
-  <w:num w:numId="26" w16cid:durableId="339165667">
-    <w:abstractNumId w:val="31"/>
-  </w:num>
-  <w:num w:numId="27" w16cid:durableId="1415587133">
-    <w:abstractNumId w:val="6"/>
-  </w:num>
-  <w:num w:numId="28" w16cid:durableId="623577931">
-    <w:abstractNumId w:val="5"/>
-  </w:num>
-  <w:num w:numId="29" w16cid:durableId="204608138">
-    <w:abstractNumId w:val="14"/>
-  </w:num>
-  <w:num w:numId="30" w16cid:durableId="1539657406">
-    <w:abstractNumId w:val="13"/>
-  </w:num>
-  <w:num w:numId="31" w16cid:durableId="473985637">
-    <w:abstractNumId w:val="16"/>
-  </w:num>
-  <w:num w:numId="32" w16cid:durableId="1564442115">
-    <w:abstractNumId w:val="23"/>
-  </w:num>
-  <w:num w:numId="33" w16cid:durableId="1084912693">
-    <w:abstractNumId w:val="32"/>
-  </w:num>
-  <w:num w:numId="34" w16cid:durableId="800920026">
-    <w:abstractNumId w:val="24"/>
-  </w:num>
-  <w:num w:numId="35" w16cid:durableId="731805486">
-    <w:abstractNumId w:val="35"/>
-  </w:num>
-  <w:num w:numId="36" w16cid:durableId="313490923">
-    <w:abstractNumId w:val="30"/>
-    <w:lvlOverride w:ilvl="0"/>
-    <w:lvlOverride w:ilvl="1"/>
-    <w:lvlOverride w:ilvl="2">
-      <w:startOverride w:val="1"/>
-    </w:lvlOverride>
-  </w:num>
-  <w:num w:numId="37" w16cid:durableId="1185289211">
-    <w:abstractNumId w:val="30"/>
-    <w:lvlOverride w:ilvl="0"/>
-    <w:lvlOverride w:ilvl="1"/>
-    <w:lvlOverride w:ilvl="2">
-      <w:startOverride w:val="1"/>
-    </w:lvlOverride>
-  </w:num>
-  <w:num w:numId="38" w16cid:durableId="1563756237">
-    <w:abstractNumId w:val="18"/>
-    <w:lvlOverride w:ilvl="0"/>
-    <w:lvlOverride w:ilvl="1"/>
-    <w:lvlOverride w:ilvl="2">
-      <w:startOverride w:val="1"/>
-    </w:lvlOverride>
-  </w:num>
-  <w:num w:numId="39" w16cid:durableId="695665064">
-    <w:abstractNumId w:val="18"/>
-    <w:lvlOverride w:ilvl="0"/>
-    <w:lvlOverride w:ilvl="1"/>
-    <w:lvlOverride w:ilvl="2">
-      <w:startOverride w:val="1"/>
-    </w:lvlOverride>
-  </w:num>
-  <w:num w:numId="40" w16cid:durableId="1065101481">
-    <w:abstractNumId w:val="29"/>
-    <w:lvlOverride w:ilvl="0"/>
-    <w:lvlOverride w:ilvl="1"/>
-    <w:lvlOverride w:ilvl="2">
-      <w:startOverride w:val="1"/>
-    </w:lvlOverride>
-  </w:num>
-  <w:num w:numId="41" w16cid:durableId="449518975">
-    <w:abstractNumId w:val="26"/>
-    <w:lvlOverride w:ilvl="0"/>
-    <w:lvlOverride w:ilvl="1"/>
-    <w:lvlOverride w:ilvl="2">
-      <w:startOverride w:val="1"/>
-    </w:lvlOverride>
-  </w:num>
-  <w:num w:numId="42" w16cid:durableId="1429691430">
-    <w:abstractNumId w:val="10"/>
-    <w:lvlOverride w:ilvl="0"/>
-    <w:lvlOverride w:ilvl="1"/>
-    <w:lvlOverride w:ilvl="2">
-      <w:startOverride w:val="1"/>
-    </w:lvlOverride>
-  </w:num>
-  <w:num w:numId="43" w16cid:durableId="763647831">
-    <w:abstractNumId w:val="10"/>
-    <w:lvlOverride w:ilvl="0"/>
-    <w:lvlOverride w:ilvl="1"/>
-    <w:lvlOverride w:ilvl="2">
-      <w:startOverride w:val="1"/>
-    </w:lvlOverride>
-  </w:num>
-  <w:num w:numId="44" w16cid:durableId="2102480180">
-    <w:abstractNumId w:val="10"/>
-  </w:num>
-  <w:num w:numId="45" w16cid:durableId="1173378329">
-    <w:abstractNumId w:val="10"/>
-    <w:lvlOverride w:ilvl="0"/>
-    <w:lvlOverride w:ilvl="1"/>
-    <w:lvlOverride w:ilvl="2">
-      <w:startOverride w:val="1"/>
-    </w:lvlOverride>
-  </w:num>
-  <w:num w:numId="46" w16cid:durableId="883440940">
-    <w:abstractNumId w:val="1"/>
-  </w:num>
-  <w:num w:numId="47" w16cid:durableId="1509709639">
-    <w:abstractNumId w:val="1"/>
-    <w:lvlOverride w:ilvl="0"/>
-    <w:lvlOverride w:ilvl="1"/>
-    <w:lvlOverride w:ilvl="2">
-      <w:startOverride w:val="1"/>
-    </w:lvlOverride>
-  </w:num>
-  <w:num w:numId="48" w16cid:durableId="179123143">
-    <w:abstractNumId w:val="15"/>
-    <w:lvlOverride w:ilvl="0"/>
-    <w:lvlOverride w:ilvl="1"/>
-    <w:lvlOverride w:ilvl="2">
-      <w:startOverride w:val="1"/>
-    </w:lvlOverride>
-  </w:num>
-  <w:num w:numId="49" w16cid:durableId="1711148284">
-    <w:abstractNumId w:val="28"/>
-    <w:lvlOverride w:ilvl="0"/>
-    <w:lvlOverride w:ilvl="1"/>
-    <w:lvlOverride w:ilvl="2">
-      <w:startOverride w:val="1"/>
-    </w:lvlOverride>
-  </w:num>
-  <w:num w:numId="50" w16cid:durableId="1874463146">
-    <w:abstractNumId w:val="19"/>
-    <w:lvlOverride w:ilvl="0"/>
-    <w:lvlOverride w:ilvl="1"/>
-    <w:lvlOverride w:ilvl="2">
-      <w:startOverride w:val="1"/>
-    </w:lvlOverride>
-  </w:num>
-  <w:num w:numId="51" w16cid:durableId="1916239627">
-    <w:abstractNumId w:val="31"/>
-    <w:lvlOverride w:ilvl="0"/>
-    <w:lvlOverride w:ilvl="1"/>
-    <w:lvlOverride w:ilvl="2">
-      <w:startOverride w:val="1"/>
-    </w:lvlOverride>
-  </w:num>
-  <w:num w:numId="52" w16cid:durableId="1784576187">
-    <w:abstractNumId w:val="31"/>
-    <w:lvlOverride w:ilvl="0"/>
-    <w:lvlOverride w:ilvl="1"/>
-    <w:lvlOverride w:ilvl="2">
-      <w:startOverride w:val="1"/>
-    </w:lvlOverride>
-  </w:num>
-  <w:num w:numId="53" w16cid:durableId="1058670948">
-    <w:abstractNumId w:val="31"/>
-  </w:num>
-  <w:num w:numId="54" w16cid:durableId="1027953604">
-    <w:abstractNumId w:val="31"/>
-    <w:lvlOverride w:ilvl="0"/>
-    <w:lvlOverride w:ilvl="1"/>
-    <w:lvlOverride w:ilvl="2">
-      <w:startOverride w:val="1"/>
-    </w:lvlOverride>
-  </w:num>
-  <w:num w:numId="55" w16cid:durableId="700280695">
-    <w:abstractNumId w:val="31"/>
-  </w:num>
-  <w:num w:numId="56" w16cid:durableId="796334979">
-    <w:abstractNumId w:val="31"/>
-  </w:num>
-  <w:num w:numId="57" w16cid:durableId="1691056827">
-    <w:abstractNumId w:val="31"/>
-  </w:num>
-  <w:num w:numId="58" w16cid:durableId="2011325878">
-    <w:abstractNumId w:val="31"/>
-    <w:lvlOverride w:ilvl="0"/>
-    <w:lvlOverride w:ilvl="1"/>
-    <w:lvlOverride w:ilvl="2">
-      <w:startOverride w:val="1"/>
-    </w:lvlOverride>
-  </w:num>
-  <w:num w:numId="59" w16cid:durableId="1413166492">
-    <w:abstractNumId w:val="31"/>
-    <w:lvlOverride w:ilvl="0"/>
-    <w:lvlOverride w:ilvl="1"/>
-    <w:lvlOverride w:ilvl="2">
-      <w:startOverride w:val="1"/>
-    </w:lvlOverride>
-  </w:num>
-  <w:num w:numId="60" w16cid:durableId="1688216368">
-    <w:abstractNumId w:val="27"/>
-  </w:num>
-  <w:num w:numId="61" w16cid:durableId="1272585949">
-    <w:abstractNumId w:val="27"/>
-    <w:lvlOverride w:ilvl="0"/>
-    <w:lvlOverride w:ilvl="1"/>
-    <w:lvlOverride w:ilvl="2">
-      <w:startOverride w:val="1"/>
-    </w:lvlOverride>
-  </w:num>
-  <w:num w:numId="62" w16cid:durableId="1271233724">
-    <w:abstractNumId w:val="27"/>
-  </w:num>
-  <w:num w:numId="63" w16cid:durableId="54135159">
-    <w:abstractNumId w:val="27"/>
-  </w:num>
-  <w:num w:numId="64" w16cid:durableId="1879508538">
-    <w:abstractNumId w:val="27"/>
-  </w:num>
-  <w:num w:numId="65" w16cid:durableId="1613051217">
-    <w:abstractNumId w:val="27"/>
-  </w:num>
-  <w:num w:numId="66" w16cid:durableId="2021855545">
-    <w:abstractNumId w:val="27"/>
-  </w:num>
-  <w:num w:numId="67" w16cid:durableId="604270893">
-    <w:abstractNumId w:val="27"/>
-    <w:lvlOverride w:ilvl="0"/>
-    <w:lvlOverride w:ilvl="1"/>
-    <w:lvlOverride w:ilvl="2">
-      <w:startOverride w:val="1"/>
-    </w:lvlOverride>
-  </w:num>
-  <w:num w:numId="68" w16cid:durableId="467824545">
-    <w:abstractNumId w:val="27"/>
-  </w:num>
-  <w:num w:numId="69" w16cid:durableId="1973515162">
-    <w:abstractNumId w:val="27"/>
-  </w:num>
-  <w:num w:numId="70" w16cid:durableId="1223326409">
-    <w:abstractNumId w:val="27"/>
-  </w:num>
-  <w:num w:numId="71" w16cid:durableId="1296906145">
-    <w:abstractNumId w:val="27"/>
-    <w:lvlOverride w:ilvl="0"/>
-    <w:lvlOverride w:ilvl="1"/>
-    <w:lvlOverride w:ilvl="2">
-      <w:startOverride w:val="1"/>
-    </w:lvlOverride>
-  </w:num>
-  <w:num w:numId="72" w16cid:durableId="2004772342">
-    <w:abstractNumId w:val="27"/>
-  </w:num>
-  <w:num w:numId="73" w16cid:durableId="1352218892">
-    <w:abstractNumId w:val="27"/>
-    <w:lvlOverride w:ilvl="0"/>
-    <w:lvlOverride w:ilvl="1"/>
-    <w:lvlOverride w:ilvl="2">
-      <w:startOverride w:val="1"/>
-    </w:lvlOverride>
-  </w:num>
-  <w:num w:numId="74" w16cid:durableId="1342245932">
-    <w:abstractNumId w:val="12"/>
-  </w:num>
-  <w:num w:numId="75" w16cid:durableId="1296789528">
-    <w:abstractNumId w:val="12"/>
-  </w:num>
-  <w:num w:numId="76" w16cid:durableId="284700847">
-    <w:abstractNumId w:val="12"/>
-  </w:num>
-  <w:num w:numId="77" w16cid:durableId="1333799353">
-    <w:abstractNumId w:val="3"/>
-    <w:lvlOverride w:ilvl="0">
-      <w:startOverride w:val="1"/>
-    </w:lvlOverride>
-    <w:lvlOverride w:ilvl="1">
-      <w:startOverride w:val="1"/>
-    </w:lvlOverride>
-    <w:lvlOverride w:ilvl="2">
-      <w:startOverride w:val="1"/>
-    </w:lvlOverride>
-    <w:lvlOverride w:ilvl="3">
-      <w:startOverride w:val="1"/>
-    </w:lvlOverride>
-    <w:lvlOverride w:ilvl="4">
-      <w:startOverride w:val="1"/>
-    </w:lvlOverride>
-    <w:lvlOverride w:ilvl="5">
-      <w:startOverride w:val="1"/>
-    </w:lvlOverride>
-    <w:lvlOverride w:ilvl="6">
-      <w:startOverride w:val="1"/>
-    </w:lvlOverride>
-    <w:lvlOverride w:ilvl="7">
-      <w:startOverride w:val="1"/>
-    </w:lvlOverride>
-    <w:lvlOverride w:ilvl="8">
-      <w:startOverride w:val="1"/>
-    </w:lvlOverride>
-  </w:num>
-  <w:num w:numId="78" w16cid:durableId="257837301">
-    <w:abstractNumId w:val="3"/>
-    <w:lvlOverride w:ilvl="0">
-      <w:startOverride w:val="1"/>
-    </w:lvlOverride>
-    <w:lvlOverride w:ilvl="1">
-      <w:startOverride w:val="1"/>
-    </w:lvlOverride>
-    <w:lvlOverride w:ilvl="2">
-      <w:startOverride w:val="1"/>
-    </w:lvlOverride>
-    <w:lvlOverride w:ilvl="3">
-      <w:startOverride w:val="1"/>
-    </w:lvlOverride>
-    <w:lvlOverride w:ilvl="4">
-      <w:startOverride w:val="1"/>
-    </w:lvlOverride>
-    <w:lvlOverride w:ilvl="5">
-      <w:startOverride w:val="1"/>
-    </w:lvlOverride>
-    <w:lvlOverride w:ilvl="6">
-      <w:startOverride w:val="1"/>
-    </w:lvlOverride>
-    <w:lvlOverride w:ilvl="7">
-      <w:startOverride w:val="1"/>
-    </w:lvlOverride>
-    <w:lvlOverride w:ilvl="8">
-      <w:startOverride w:val="1"/>
-    </w:lvlOverride>
-  </w:num>
+  <w:numIdMacAtCleanup w:val="11"/>
 </w:numbering>
 </file>
 

</xml_diff>